<commit_message>
added a covariate to Cox model; added PH test
</commit_message>
<xml_diff>
--- a/categorical/survival-analysis-and-event-history/emperors/emperors.docx
+++ b/categorical/survival-analysis-and-event-history/emperors/emperors.docx
@@ -65,7 +65,7 @@
         <w:pStyle w:val="Date"/>
       </w:pPr>
       <w:r>
-        <w:t xml:space="preserve">11</w:t>
+        <w:t xml:space="preserve">15</w:t>
       </w:r>
       <w:r>
         <w:t xml:space="preserve"> </w:t>
@@ -482,6 +482,208 @@
           <w:rStyle w:val="VerbatimChar"/>
         </w:rPr>
         <w:t xml:space="preserve">                            1         7  Unknown</w:t>
+      </w:r>
+    </w:p>
+    <w:p>
+      <w:pPr>
+        <w:pStyle w:val="SourceCode"/>
+      </w:pPr>
+      <w:r>
+        <w:rPr>
+          <w:rStyle w:val="VerbatimChar"/>
+        </w:rPr>
+        <w:t xml:space="preserve">. encode rise, generate(riseNUMERIC) // numeric version of cause of death</w:t>
+      </w:r>
+    </w:p>
+    <w:p>
+      <w:pPr>
+        <w:pStyle w:val="SourceCode"/>
+      </w:pPr>
+      <w:r>
+        <w:rPr>
+          <w:rStyle w:val="VerbatimChar"/>
+        </w:rPr>
+        <w:t xml:space="preserve">. codebook riseNUMERIC</w:t>
+      </w:r>
+      <w:r>
+        <w:br w:type="textWrapping"/>
+      </w:r>
+      <w:r>
+        <w:rPr>
+          <w:rStyle w:val="VerbatimChar"/>
+        </w:rPr>
+        <w:t xml:space="preserve"/>
+      </w:r>
+      <w:r>
+        <w:br w:type="textWrapping"/>
+      </w:r>
+      <w:r>
+        <w:rPr>
+          <w:rStyle w:val="VerbatimChar"/>
+        </w:rPr>
+        <w:t xml:space="preserve">────────────────────────────────────────────────────────────────────────────────────────────────────────────────────────────────────────────────────</w:t>
+      </w:r>
+      <w:r>
+        <w:br w:type="textWrapping"/>
+      </w:r>
+      <w:r>
+        <w:rPr>
+          <w:rStyle w:val="VerbatimChar"/>
+        </w:rPr>
+        <w:t xml:space="preserve">riseNUMERIC                                                                                                                              (unlabeled)</w:t>
+      </w:r>
+      <w:r>
+        <w:br w:type="textWrapping"/>
+      </w:r>
+      <w:r>
+        <w:rPr>
+          <w:rStyle w:val="VerbatimChar"/>
+        </w:rPr>
+        <w:t xml:space="preserve">────────────────────────────────────────────────────────────────────────────────────────────────────────────────────────────────────────────────────</w:t>
+      </w:r>
+      <w:r>
+        <w:br w:type="textWrapping"/>
+      </w:r>
+      <w:r>
+        <w:rPr>
+          <w:rStyle w:val="VerbatimChar"/>
+        </w:rPr>
+        <w:t xml:space="preserve"/>
+      </w:r>
+      <w:r>
+        <w:br w:type="textWrapping"/>
+      </w:r>
+      <w:r>
+        <w:rPr>
+          <w:rStyle w:val="VerbatimChar"/>
+        </w:rPr>
+        <w:t xml:space="preserve">                  Type: Numeric (long)</w:t>
+      </w:r>
+      <w:r>
+        <w:br w:type="textWrapping"/>
+      </w:r>
+      <w:r>
+        <w:rPr>
+          <w:rStyle w:val="VerbatimChar"/>
+        </w:rPr>
+        <w:t xml:space="preserve">                 Label: riseNUMERIC</w:t>
+      </w:r>
+      <w:r>
+        <w:br w:type="textWrapping"/>
+      </w:r>
+      <w:r>
+        <w:rPr>
+          <w:rStyle w:val="VerbatimChar"/>
+        </w:rPr>
+        <w:t xml:space="preserve"/>
+      </w:r>
+      <w:r>
+        <w:br w:type="textWrapping"/>
+      </w:r>
+      <w:r>
+        <w:rPr>
+          <w:rStyle w:val="VerbatimChar"/>
+        </w:rPr>
+        <w:t xml:space="preserve">                 Range: [1,8]                         Units: 1</w:t>
+      </w:r>
+      <w:r>
+        <w:br w:type="textWrapping"/>
+      </w:r>
+      <w:r>
+        <w:rPr>
+          <w:rStyle w:val="VerbatimChar"/>
+        </w:rPr>
+        <w:t xml:space="preserve">         Unique values: 8                         Missing .: 0/68</w:t>
+      </w:r>
+      <w:r>
+        <w:br w:type="textWrapping"/>
+      </w:r>
+      <w:r>
+        <w:rPr>
+          <w:rStyle w:val="VerbatimChar"/>
+        </w:rPr>
+        <w:t xml:space="preserve"/>
+      </w:r>
+      <w:r>
+        <w:br w:type="textWrapping"/>
+      </w:r>
+      <w:r>
+        <w:rPr>
+          <w:rStyle w:val="VerbatimChar"/>
+        </w:rPr>
+        <w:t xml:space="preserve">            Tabulation: Freq.   Numeric  Label</w:t>
+      </w:r>
+      <w:r>
+        <w:br w:type="textWrapping"/>
+      </w:r>
+      <w:r>
+        <w:rPr>
+          <w:rStyle w:val="VerbatimChar"/>
+        </w:rPr>
+        <w:t xml:space="preserve">                            7         1  Appointment by Army</w:t>
+      </w:r>
+      <w:r>
+        <w:br w:type="textWrapping"/>
+      </w:r>
+      <w:r>
+        <w:rPr>
+          <w:rStyle w:val="VerbatimChar"/>
+        </w:rPr>
+        <w:t xml:space="preserve">                            4         2  Appointment by Emperor</w:t>
+      </w:r>
+      <w:r>
+        <w:br w:type="textWrapping"/>
+      </w:r>
+      <w:r>
+        <w:rPr>
+          <w:rStyle w:val="VerbatimChar"/>
+        </w:rPr>
+        <w:t xml:space="preserve">                            3         3  Appointment by Praetorian Guard</w:t>
+      </w:r>
+      <w:r>
+        <w:br w:type="textWrapping"/>
+      </w:r>
+      <w:r>
+        <w:rPr>
+          <w:rStyle w:val="VerbatimChar"/>
+        </w:rPr>
+        <w:t xml:space="preserve">                            7         4  Appointment by Senate</w:t>
+      </w:r>
+      <w:r>
+        <w:br w:type="textWrapping"/>
+      </w:r>
+      <w:r>
+        <w:rPr>
+          <w:rStyle w:val="VerbatimChar"/>
+        </w:rPr>
+        <w:t xml:space="preserve">                           35         5  Birthright</w:t>
+      </w:r>
+      <w:r>
+        <w:br w:type="textWrapping"/>
+      </w:r>
+      <w:r>
+        <w:rPr>
+          <w:rStyle w:val="VerbatimChar"/>
+        </w:rPr>
+        <w:t xml:space="preserve">                            1         6  Election</w:t>
+      </w:r>
+      <w:r>
+        <w:br w:type="textWrapping"/>
+      </w:r>
+      <w:r>
+        <w:rPr>
+          <w:rStyle w:val="VerbatimChar"/>
+        </w:rPr>
+        <w:t xml:space="preserve">                            1         7  Purchase</w:t>
+      </w:r>
+      <w:r>
+        <w:br w:type="textWrapping"/>
+      </w:r>
+      <w:r>
+        <w:rPr>
+          <w:rStyle w:val="VerbatimChar"/>
+        </w:rPr>
+        <w:t xml:space="preserve">                           10         8  Seized Power</w:t>
       </w:r>
     </w:p>
     <w:p>
@@ -1366,7 +1568,7 @@
         <w:rPr>
           <w:rStyle w:val="VerbatimChar"/>
         </w:rPr>
-        <w:t xml:space="preserve">. stcox ib5.causeNUMERIC // Cox model</w:t>
+        <w:t xml:space="preserve">. stcox ib5.causeNUMERIC ib5.riseNUMERIC // Cox model</w:t>
       </w:r>
       <w:r>
         <w:br w:type="textWrapping"/>
@@ -1420,34 +1622,34 @@
         <w:rPr>
           <w:rStyle w:val="VerbatimChar"/>
         </w:rPr>
-        <w:t xml:space="preserve">Iteration 1:   log likelihood = -190.65797</w:t>
-      </w:r>
-      <w:r>
-        <w:br w:type="textWrapping"/>
-      </w:r>
-      <w:r>
-        <w:rPr>
-          <w:rStyle w:val="VerbatimChar"/>
-        </w:rPr>
-        <w:t xml:space="preserve">Iteration 2:   log likelihood = -190.29078</w:t>
-      </w:r>
-      <w:r>
-        <w:br w:type="textWrapping"/>
-      </w:r>
-      <w:r>
-        <w:rPr>
-          <w:rStyle w:val="VerbatimChar"/>
-        </w:rPr>
-        <w:t xml:space="preserve">Iteration 3:   log likelihood = -190.28555</w:t>
-      </w:r>
-      <w:r>
-        <w:br w:type="textWrapping"/>
-      </w:r>
-      <w:r>
-        <w:rPr>
-          <w:rStyle w:val="VerbatimChar"/>
-        </w:rPr>
-        <w:t xml:space="preserve">Iteration 4:   log likelihood = -190.28555</w:t>
+        <w:t xml:space="preserve">Iteration 1:   log likelihood = -183.48964</w:t>
+      </w:r>
+      <w:r>
+        <w:br w:type="textWrapping"/>
+      </w:r>
+      <w:r>
+        <w:rPr>
+          <w:rStyle w:val="VerbatimChar"/>
+        </w:rPr>
+        <w:t xml:space="preserve">Iteration 2:   log likelihood = -183.01318</w:t>
+      </w:r>
+      <w:r>
+        <w:br w:type="textWrapping"/>
+      </w:r>
+      <w:r>
+        <w:rPr>
+          <w:rStyle w:val="VerbatimChar"/>
+        </w:rPr>
+        <w:t xml:space="preserve">Iteration 3:   log likelihood = -183.00966</w:t>
+      </w:r>
+      <w:r>
+        <w:br w:type="textWrapping"/>
+      </w:r>
+      <w:r>
+        <w:rPr>
+          <w:rStyle w:val="VerbatimChar"/>
+        </w:rPr>
+        <w:t xml:space="preserve">Iteration 4:   log likelihood = -183.00966</w:t>
       </w:r>
       <w:r>
         <w:br w:type="textWrapping"/>
@@ -1465,7 +1667,7 @@
         <w:rPr>
           <w:rStyle w:val="VerbatimChar"/>
         </w:rPr>
-        <w:t xml:space="preserve">Iteration 0:   log likelihood = -190.28555</w:t>
+        <w:t xml:space="preserve">Iteration 0:   log likelihood = -183.00966</w:t>
       </w:r>
       <w:r>
         <w:br w:type="textWrapping"/>
@@ -1528,16 +1730,16 @@
         <w:rPr>
           <w:rStyle w:val="VerbatimChar"/>
         </w:rPr>
-        <w:t xml:space="preserve">                                                        LR chi2(6)    =   7.86</w:t>
-      </w:r>
-      <w:r>
-        <w:br w:type="textWrapping"/>
-      </w:r>
-      <w:r>
-        <w:rPr>
-          <w:rStyle w:val="VerbatimChar"/>
-        </w:rPr>
-        <w:t xml:space="preserve">Log likelihood = -190.28555                             Prob &gt; chi2   = 0.2488</w:t>
+        <w:t xml:space="preserve">                                                        LR chi2(13)   =  22.41</w:t>
+      </w:r>
+      <w:r>
+        <w:br w:type="textWrapping"/>
+      </w:r>
+      <w:r>
+        <w:rPr>
+          <w:rStyle w:val="VerbatimChar"/>
+        </w:rPr>
+        <w:t xml:space="preserve">Log likelihood = -183.00966                             Prob &gt; chi2   = 0.0494</w:t>
       </w:r>
       <w:r>
         <w:br w:type="textWrapping"/>
@@ -1555,97 +1757,178 @@
         <w:rPr>
           <w:rStyle w:val="VerbatimChar"/>
         </w:rPr>
-        <w:t xml:space="preserve">────────────────┬────────────────────────────────────────────────────────────────</w:t>
-      </w:r>
-      <w:r>
-        <w:br w:type="textWrapping"/>
-      </w:r>
-      <w:r>
-        <w:rPr>
-          <w:rStyle w:val="VerbatimChar"/>
-        </w:rPr>
-        <w:t xml:space="preserve">             _t │ Haz. ratio   Std. err.      z    P&gt;|z|     [95% conf. interval]</w:t>
-      </w:r>
-      <w:r>
-        <w:br w:type="textWrapping"/>
-      </w:r>
-      <w:r>
-        <w:rPr>
-          <w:rStyle w:val="VerbatimChar"/>
-        </w:rPr>
-        <w:t xml:space="preserve">────────────────┼────────────────────────────────────────────────────────────────</w:t>
-      </w:r>
-      <w:r>
-        <w:br w:type="textWrapping"/>
-      </w:r>
-      <w:r>
-        <w:rPr>
-          <w:rStyle w:val="VerbatimChar"/>
-        </w:rPr>
-        <w:t xml:space="preserve">   causeNUMERIC │</w:t>
-      </w:r>
-      <w:r>
-        <w:br w:type="textWrapping"/>
-      </w:r>
-      <w:r>
-        <w:rPr>
-          <w:rStyle w:val="VerbatimChar"/>
-        </w:rPr>
-        <w:t xml:space="preserve"> Assassination  │   1.887601   .6005266     2.00   0.046     1.011828    3.521387</w:t>
-      </w:r>
-      <w:r>
-        <w:br w:type="textWrapping"/>
-      </w:r>
-      <w:r>
-        <w:rPr>
-          <w:rStyle w:val="VerbatimChar"/>
-        </w:rPr>
-        <w:t xml:space="preserve">     Captivity  │   .5304672   .5462988    -0.62   0.538     .0704779    3.992675</w:t>
-      </w:r>
-      <w:r>
-        <w:br w:type="textWrapping"/>
-      </w:r>
-      <w:r>
-        <w:rPr>
-          <w:rStyle w:val="VerbatimChar"/>
-        </w:rPr>
-        <w:t xml:space="preserve">Died in Battle  │   3.344775   1.901632     2.12   0.034     1.097556    10.19313</w:t>
-      </w:r>
-      <w:r>
-        <w:br w:type="textWrapping"/>
-      </w:r>
-      <w:r>
-        <w:rPr>
-          <w:rStyle w:val="VerbatimChar"/>
-        </w:rPr>
-        <w:t xml:space="preserve">     Execution  │   1.506054   .6319318     0.98   0.329     .6617307    3.427677</w:t>
-      </w:r>
-      <w:r>
-        <w:br w:type="textWrapping"/>
-      </w:r>
-      <w:r>
-        <w:rPr>
-          <w:rStyle w:val="VerbatimChar"/>
-        </w:rPr>
-        <w:t xml:space="preserve">       Suicide  │   .9063985   .5055625    -0.18   0.860     .3037693    2.704547</w:t>
-      </w:r>
-      <w:r>
-        <w:br w:type="textWrapping"/>
-      </w:r>
-      <w:r>
-        <w:rPr>
-          <w:rStyle w:val="VerbatimChar"/>
-        </w:rPr>
-        <w:t xml:space="preserve">       Unknown  │    1.33605   1.378549     0.28   0.779     .1768254    10.09487</w:t>
-      </w:r>
-      <w:r>
-        <w:br w:type="textWrapping"/>
-      </w:r>
-      <w:r>
-        <w:rPr>
-          <w:rStyle w:val="VerbatimChar"/>
-        </w:rPr>
-        <w:t xml:space="preserve">────────────────┴────────────────────────────────────────────────────────────────</w:t>
+        <w:t xml:space="preserve">─────────────────────────────────┬────────────────────────────────────────────────────────────────</w:t>
+      </w:r>
+      <w:r>
+        <w:br w:type="textWrapping"/>
+      </w:r>
+      <w:r>
+        <w:rPr>
+          <w:rStyle w:val="VerbatimChar"/>
+        </w:rPr>
+        <w:t xml:space="preserve">                              _t │ Haz. ratio   Std. err.      z    P&gt;|z|     [95% conf. interval]</w:t>
+      </w:r>
+      <w:r>
+        <w:br w:type="textWrapping"/>
+      </w:r>
+      <w:r>
+        <w:rPr>
+          <w:rStyle w:val="VerbatimChar"/>
+        </w:rPr>
+        <w:t xml:space="preserve">─────────────────────────────────┼────────────────────────────────────────────────────────────────</w:t>
+      </w:r>
+      <w:r>
+        <w:br w:type="textWrapping"/>
+      </w:r>
+      <w:r>
+        <w:rPr>
+          <w:rStyle w:val="VerbatimChar"/>
+        </w:rPr>
+        <w:t xml:space="preserve">                    causeNUMERIC │</w:t>
+      </w:r>
+      <w:r>
+        <w:br w:type="textWrapping"/>
+      </w:r>
+      <w:r>
+        <w:rPr>
+          <w:rStyle w:val="VerbatimChar"/>
+        </w:rPr>
+        <w:t xml:space="preserve">                  Assassination  │   2.903395   1.087888     2.84   0.004     1.393044    6.051281</w:t>
+      </w:r>
+      <w:r>
+        <w:br w:type="textWrapping"/>
+      </w:r>
+      <w:r>
+        <w:rPr>
+          <w:rStyle w:val="VerbatimChar"/>
+        </w:rPr>
+        <w:t xml:space="preserve">                      Captivity  │   .6157704   .7019255    -0.43   0.671     .0659359    5.750634</w:t>
+      </w:r>
+      <w:r>
+        <w:br w:type="textWrapping"/>
+      </w:r>
+      <w:r>
+        <w:rPr>
+          <w:rStyle w:val="VerbatimChar"/>
+        </w:rPr>
+        <w:t xml:space="preserve">                 Died in Battle  │   3.190409   1.898109     1.95   0.051     .9941017     10.2391</w:t>
+      </w:r>
+      <w:r>
+        <w:br w:type="textWrapping"/>
+      </w:r>
+      <w:r>
+        <w:rPr>
+          <w:rStyle w:val="VerbatimChar"/>
+        </w:rPr>
+        <w:t xml:space="preserve">                      Execution  │   1.262384   .5780177     0.51   0.611     .5145707    3.096976</w:t>
+      </w:r>
+      <w:r>
+        <w:br w:type="textWrapping"/>
+      </w:r>
+      <w:r>
+        <w:rPr>
+          <w:rStyle w:val="VerbatimChar"/>
+        </w:rPr>
+        <w:t xml:space="preserve">                        Suicide  │   1.420734   .9364432     0.53   0.594     .3903581    5.170852</w:t>
+      </w:r>
+      <w:r>
+        <w:br w:type="textWrapping"/>
+      </w:r>
+      <w:r>
+        <w:rPr>
+          <w:rStyle w:val="VerbatimChar"/>
+        </w:rPr>
+        <w:t xml:space="preserve">                        Unknown  │   .9040191   .9428808    -0.10   0.923     .1170536    6.981847</w:t>
+      </w:r>
+      <w:r>
+        <w:br w:type="textWrapping"/>
+      </w:r>
+      <w:r>
+        <w:rPr>
+          <w:rStyle w:val="VerbatimChar"/>
+        </w:rPr>
+        <w:t xml:space="preserve">                                 │</w:t>
+      </w:r>
+      <w:r>
+        <w:br w:type="textWrapping"/>
+      </w:r>
+      <w:r>
+        <w:rPr>
+          <w:rStyle w:val="VerbatimChar"/>
+        </w:rPr>
+        <w:t xml:space="preserve">                     riseNUMERIC │</w:t>
+      </w:r>
+      <w:r>
+        <w:br w:type="textWrapping"/>
+      </w:r>
+      <w:r>
+        <w:rPr>
+          <w:rStyle w:val="VerbatimChar"/>
+        </w:rPr>
+        <w:t xml:space="preserve">            Appointment by Army  │   .5067648    .252628    -1.36   0.173     .1907536    1.346295</w:t>
+      </w:r>
+      <w:r>
+        <w:br w:type="textWrapping"/>
+      </w:r>
+      <w:r>
+        <w:rPr>
+          <w:rStyle w:val="VerbatimChar"/>
+        </w:rPr>
+        <w:t xml:space="preserve">         Appointment by Emperor  │   .7952664   .5753412    -0.32   0.752     .1926215    3.283375</w:t>
+      </w:r>
+      <w:r>
+        <w:br w:type="textWrapping"/>
+      </w:r>
+      <w:r>
+        <w:rPr>
+          <w:rStyle w:val="VerbatimChar"/>
+        </w:rPr>
+        <w:t xml:space="preserve">Appointment by Praetorian Guard  │   .2160533   .1461524    -2.27   0.024      .057379    .8135208</w:t>
+      </w:r>
+      <w:r>
+        <w:br w:type="textWrapping"/>
+      </w:r>
+      <w:r>
+        <w:rPr>
+          <w:rStyle w:val="VerbatimChar"/>
+        </w:rPr>
+        <w:t xml:space="preserve">          Appointment by Senate  │   .2247029   .1196918    -2.80   0.005     .0791046    .6382865</w:t>
+      </w:r>
+      <w:r>
+        <w:br w:type="textWrapping"/>
+      </w:r>
+      <w:r>
+        <w:rPr>
+          <w:rStyle w:val="VerbatimChar"/>
+        </w:rPr>
+        <w:t xml:space="preserve">                       Election  │    1.07545   1.123459     0.07   0.944     .1388001    8.332792</w:t>
+      </w:r>
+      <w:r>
+        <w:br w:type="textWrapping"/>
+      </w:r>
+      <w:r>
+        <w:rPr>
+          <w:rStyle w:val="VerbatimChar"/>
+        </w:rPr>
+        <w:t xml:space="preserve">                       Purchase  │   .5483916    .596986    -0.55   0.581     .0649325    4.631477</w:t>
+      </w:r>
+      <w:r>
+        <w:br w:type="textWrapping"/>
+      </w:r>
+      <w:r>
+        <w:rPr>
+          <w:rStyle w:val="VerbatimChar"/>
+        </w:rPr>
+        <w:t xml:space="preserve">                   Seized Power  │   .4053515   .1654931    -2.21   0.027     .1821005    .9023027</w:t>
+      </w:r>
+      <w:r>
+        <w:br w:type="textWrapping"/>
+      </w:r>
+      <w:r>
+        <w:rPr>
+          <w:rStyle w:val="VerbatimChar"/>
+        </w:rPr>
+        <w:t xml:space="preserve">─────────────────────────────────┴────────────────────────────────────────────────────────────────</w:t>
       </w:r>
     </w:p>
     <w:p>
@@ -1835,6 +2118,216 @@
                   </pic:nvPicPr>
                   <pic:blipFill>
                     <a:blip r:embed="rId34"/>
+                    <a:stretch>
+                      <a:fillRect/>
+                    </a:stretch>
+                  </pic:blipFill>
+                  <pic:spPr bwMode="auto">
+                    <a:xfrm>
+                      <a:off x="0" y="0"/>
+                      <a:ext cx="6858000" cy="4574286"/>
+                    </a:xfrm>
+                    <a:prstGeom prst="rect">
+                      <a:avLst/>
+                    </a:prstGeom>
+                    <a:noFill/>
+                    <a:ln w="9525">
+                      <a:noFill/>
+                      <a:headEnd/>
+                      <a:tailEnd/>
+                    </a:ln>
+                  </pic:spPr>
+                </pic:pic>
+              </a:graphicData>
+            </a:graphic>
+          </wp:inline>
+        </w:drawing>
+      </w:r>
+      <w:r>
+        <w:t xml:space="preserve">{width=50%}</w:t>
+      </w:r>
+    </w:p>
+    <w:p>
+      <w:pPr>
+        <w:pStyle w:val="Heading1"/>
+      </w:pPr>
+      <w:bookmarkStart w:id="35" w:name="proportional-hazards-assumption"/>
+      <w:bookmarkEnd w:id="35"/>
+      <w:r>
+        <w:t xml:space="preserve">Proportional Hazards Assumption</w:t>
+      </w:r>
+    </w:p>
+    <w:p>
+      <w:pPr>
+        <w:pStyle w:val="SourceCode"/>
+      </w:pPr>
+      <w:r>
+        <w:rPr>
+          <w:rStyle w:val="VerbatimChar"/>
+        </w:rPr>
+        <w:t xml:space="preserve">. estat phtest // formal test of PH assumption</w:t>
+      </w:r>
+      <w:r>
+        <w:br w:type="textWrapping"/>
+      </w:r>
+      <w:r>
+        <w:rPr>
+          <w:rStyle w:val="VerbatimChar"/>
+        </w:rPr>
+        <w:t xml:space="preserve"/>
+      </w:r>
+      <w:r>
+        <w:br w:type="textWrapping"/>
+      </w:r>
+      <w:r>
+        <w:rPr>
+          <w:rStyle w:val="VerbatimChar"/>
+        </w:rPr>
+        <w:t xml:space="preserve">Test of proportional-hazards assumption</w:t>
+      </w:r>
+      <w:r>
+        <w:br w:type="textWrapping"/>
+      </w:r>
+      <w:r>
+        <w:rPr>
+          <w:rStyle w:val="VerbatimChar"/>
+        </w:rPr>
+        <w:t xml:space="preserve"/>
+      </w:r>
+      <w:r>
+        <w:br w:type="textWrapping"/>
+      </w:r>
+      <w:r>
+        <w:rPr>
+          <w:rStyle w:val="VerbatimChar"/>
+        </w:rPr>
+        <w:t xml:space="preserve">Time function: Analysis time</w:t>
+      </w:r>
+      <w:r>
+        <w:br w:type="textWrapping"/>
+      </w:r>
+      <w:r>
+        <w:rPr>
+          <w:rStyle w:val="VerbatimChar"/>
+        </w:rPr>
+        <w:t xml:space="preserve">─────────────┬──────────────────────────────────</w:t>
+      </w:r>
+      <w:r>
+        <w:br w:type="textWrapping"/>
+      </w:r>
+      <w:r>
+        <w:rPr>
+          <w:rStyle w:val="VerbatimChar"/>
+        </w:rPr>
+        <w:t xml:space="preserve">             │     chi2       df       Prob&gt;chi2</w:t>
+      </w:r>
+      <w:r>
+        <w:br w:type="textWrapping"/>
+      </w:r>
+      <w:r>
+        <w:rPr>
+          <w:rStyle w:val="VerbatimChar"/>
+        </w:rPr>
+        <w:t xml:space="preserve">─────────────┼──────────────────────────────────</w:t>
+      </w:r>
+      <w:r>
+        <w:br w:type="textWrapping"/>
+      </w:r>
+      <w:r>
+        <w:rPr>
+          <w:rStyle w:val="VerbatimChar"/>
+        </w:rPr>
+        <w:t xml:space="preserve"> Global test │    21.90       13          0.0569</w:t>
+      </w:r>
+      <w:r>
+        <w:br w:type="textWrapping"/>
+      </w:r>
+      <w:r>
+        <w:rPr>
+          <w:rStyle w:val="VerbatimChar"/>
+        </w:rPr>
+        <w:t xml:space="preserve">─────────────┴──────────────────────────────────</w:t>
+      </w:r>
+    </w:p>
+    <w:p>
+      <w:pPr>
+        <w:pStyle w:val="SourceCode"/>
+      </w:pPr>
+      <w:r>
+        <w:rPr>
+          <w:rStyle w:val="VerbatimChar"/>
+        </w:rPr>
+        <w:t xml:space="preserve">. stphplot, by(causeNUMERIC) scheme(michigan) // graphical test of PH assumption</w:t>
+      </w:r>
+      <w:r>
+        <w:br w:type="textWrapping"/>
+      </w:r>
+      <w:r>
+        <w:rPr>
+          <w:rStyle w:val="VerbatimChar"/>
+        </w:rPr>
+        <w:t xml:space="preserve"/>
+      </w:r>
+      <w:r>
+        <w:br w:type="textWrapping"/>
+      </w:r>
+      <w:r>
+        <w:rPr>
+          <w:rStyle w:val="VerbatimChar"/>
+        </w:rPr>
+        <w:t xml:space="preserve">        Failure _d: 1 (meaning all fail)</w:t>
+      </w:r>
+      <w:r>
+        <w:br w:type="textWrapping"/>
+      </w:r>
+      <w:r>
+        <w:rPr>
+          <w:rStyle w:val="VerbatimChar"/>
+        </w:rPr>
+        <w:t xml:space="preserve">  Analysis time _t: age</w:t>
+      </w:r>
+    </w:p>
+    <w:p>
+      <w:pPr>
+        <w:pStyle w:val="SourceCode"/>
+      </w:pPr>
+      <w:r>
+        <w:rPr>
+          <w:rStyle w:val="VerbatimChar"/>
+        </w:rPr>
+        <w:t xml:space="preserve">. graph export ph.png, width(1000) replace</w:t>
+      </w:r>
+      <w:r>
+        <w:br w:type="textWrapping"/>
+      </w:r>
+      <w:r>
+        <w:rPr>
+          <w:rStyle w:val="VerbatimChar"/>
+        </w:rPr>
+        <w:t xml:space="preserve">file ph.png saved as PNG format</w:t>
+      </w:r>
+    </w:p>
+    <w:p>
+      <w:pPr>
+        <w:pStyle w:val="FirstParagraph"/>
+      </w:pPr>
+      <w:r>
+        <w:drawing>
+          <wp:inline>
+            <wp:extent cx="6858000" cy="4574286"/>
+            <wp:effectExtent b="0" l="0" r="0" t="0"/>
+            <wp:docPr descr="" id="1" name="Picture"/>
+            <a:graphic>
+              <a:graphicData uri="http://schemas.openxmlformats.org/drawingml/2006/picture">
+                <pic:pic>
+                  <pic:nvPicPr>
+                    <pic:cNvPr descr="ph.png" id="0" name="Picture"/>
+                    <pic:cNvPicPr>
+                      <a:picLocks noChangeArrowheads="1" noChangeAspect="1"/>
+                    </pic:cNvPicPr>
+                  </pic:nvPicPr>
+                  <pic:blipFill>
+                    <a:blip r:embed="rId36"/>
                     <a:stretch>
                       <a:fillRect/>
                     </a:stretch>
@@ -2245,7 +2738,7 @@
     </w:lvl>
   </w:abstractNum>
   <w:abstractNum w:abstractNumId="990">
-    <w:nsid w:val="6caba828"/>
+    <w:nsid w:val="ca572b87"/>
     <w:multiLevelType w:val="multilevel"/>
     <w:lvl w:ilvl="0">
       <w:numFmt w:val="bullet"/>

</xml_diff>

<commit_message>
clarified PH assumption and addressing PH violations
</commit_message>
<xml_diff>
--- a/categorical/survival-analysis-and-event-history/emperors/emperors.docx
+++ b/categorical/survival-analysis-and-event-history/emperors/emperors.docx
@@ -65,7 +65,7 @@
         <w:pStyle w:val="Date"/>
       </w:pPr>
       <w:r>
-        <w:t xml:space="preserve">16</w:t>
+        <w:t xml:space="preserve">19</w:t>
       </w:r>
       <w:r>
         <w:t xml:space="preserve"> </w:t>
@@ -184,13 +184,13 @@
       </w:r>
     </w:p>
     <w:bookmarkEnd w:id="21"/>
-    <w:bookmarkStart w:id="22" w:name="date-wrangling"/>
+    <w:bookmarkStart w:id="22" w:name="data-wrangling"/>
     <w:p>
       <w:pPr>
         <w:pStyle w:val="Heading1"/>
       </w:pPr>
       <w:r>
-        <w:t xml:space="preserve">Date Wrangling</w:t>
+        <w:t xml:space="preserve">Data Wrangling</w:t>
       </w:r>
     </w:p>
     <w:p>
@@ -2856,13 +2856,310 @@
     </w:p>
     <w:bookmarkEnd w:id="29"/>
     <w:bookmarkEnd w:id="30"/>
-    <w:bookmarkStart w:id="33" w:name="cox-proportional-hazards-model"/>
+    <w:bookmarkStart w:id="38" w:name="cox-proportional-hazards-model"/>
     <w:p>
       <w:pPr>
         <w:pStyle w:val="Heading1"/>
       </w:pPr>
       <w:r>
         <w:t xml:space="preserve">Cox Proportional Hazards Model</w:t>
+      </w:r>
+    </w:p>
+    <w:bookmarkStart w:id="31" w:name="formula-for-the-hazard"/>
+    <w:p>
+      <w:pPr>
+        <w:pStyle w:val="Heading2"/>
+      </w:pPr>
+      <w:r>
+        <w:t xml:space="preserve">Formula for the Hazard</w:t>
+      </w:r>
+      <w:r>
+        <w:t xml:space="preserve"> </w:t>
+      </w:r>
+    </w:p>
+    <w:p>
+      <w:pPr>
+        <w:pStyle w:val="FirstParagraph"/>
+      </w:pPr>
+      <m:oMath>
+        <m:r>
+          <m:t>h</m:t>
+        </m:r>
+        <m:d>
+          <m:dPr>
+            <m:begChr m:val="("/>
+            <m:endChr m:val=")"/>
+            <m:sepChr m:val=""/>
+            <m:grow/>
+          </m:dPr>
+          <m:e>
+            <m:r>
+              <m:t>t</m:t>
+            </m:r>
+          </m:e>
+        </m:d>
+      </m:oMath>
+      <w:r>
+        <w:t xml:space="preserve"> </w:t>
+      </w:r>
+      <w:r>
+        <w:t xml:space="preserve">the rate of occurrence.</w:t>
+      </w:r>
+    </w:p>
+    <w:p>
+      <w:pPr>
+        <w:pStyle w:val="BodyText"/>
+      </w:pPr>
+      <m:oMathPara>
+        <m:oMathParaPr>
+          <m:jc m:val="center"/>
+        </m:oMathParaPr>
+        <m:oMath>
+          <m:r>
+            <m:t>h</m:t>
+          </m:r>
+          <m:d>
+            <m:dPr>
+              <m:begChr m:val="("/>
+              <m:endChr m:val=")"/>
+              <m:sepChr m:val=""/>
+              <m:grow/>
+            </m:dPr>
+            <m:e>
+              <m:r>
+                <m:t>t</m:t>
+              </m:r>
+            </m:e>
+          </m:d>
+          <m:r>
+            <m:rPr>
+              <m:sty m:val="p"/>
+            </m:rPr>
+            <m:t>=</m:t>
+          </m:r>
+          <m:limLow>
+            <m:e>
+              <m:r>
+                <m:rPr>
+                  <m:nor/>
+                  <m:sty m:val="p"/>
+                </m:rPr>
+                <m:t>lim</m:t>
+              </m:r>
+            </m:e>
+            <m:lim>
+              <m:r>
+                <m:t>δ</m:t>
+              </m:r>
+              <m:r>
+                <m:rPr>
+                  <m:sty m:val="p"/>
+                </m:rPr>
+                <m:t>→</m:t>
+              </m:r>
+              <m:r>
+                <m:rPr>
+                  <m:sty m:val="p"/>
+                </m:rPr>
+                <m:t>∞</m:t>
+              </m:r>
+            </m:lim>
+          </m:limLow>
+          <m:f>
+            <m:fPr>
+              <m:type m:val="bar"/>
+            </m:fPr>
+            <m:num>
+              <m:r>
+                <m:rPr>
+                  <m:nor/>
+                  <m:sty m:val="p"/>
+                </m:rPr>
+                <m:t>probability of having an event before time </m:t>
+              </m:r>
+              <m:r>
+                <m:t>t</m:t>
+              </m:r>
+              <m:r>
+                <m:rPr>
+                  <m:sty m:val="p"/>
+                </m:rPr>
+                <m:t>+</m:t>
+              </m:r>
+              <m:r>
+                <m:t>δ</m:t>
+              </m:r>
+            </m:num>
+            <m:den>
+              <m:r>
+                <m:t>δ</m:t>
+              </m:r>
+            </m:den>
+          </m:f>
+        </m:oMath>
+      </m:oMathPara>
+    </w:p>
+    <w:p>
+      <w:pPr>
+        <w:pStyle w:val="FirstParagraph"/>
+      </w:pPr>
+      <w:r>
+        <w:t xml:space="preserve">This definition per Johnson &amp; Shih (2007).</w:t>
+      </w:r>
+    </w:p>
+    <w:p>
+      <w:pPr>
+        <w:pStyle w:val="BodyText"/>
+      </w:pPr>
+      <m:oMathPara>
+        <m:oMathParaPr>
+          <m:jc m:val="center"/>
+        </m:oMathParaPr>
+        <m:oMath>
+          <m:r>
+            <m:t>h</m:t>
+          </m:r>
+          <m:d>
+            <m:dPr>
+              <m:begChr m:val="("/>
+              <m:endChr m:val=")"/>
+              <m:sepChr m:val=""/>
+              <m:grow/>
+            </m:dPr>
+            <m:e>
+              <m:r>
+                <m:t>t</m:t>
+              </m:r>
+            </m:e>
+          </m:d>
+          <m:r>
+            <m:rPr>
+              <m:sty m:val="p"/>
+            </m:rPr>
+            <m:t>=</m:t>
+          </m:r>
+          <m:sSub>
+            <m:e>
+              <m:r>
+                <m:t>h</m:t>
+              </m:r>
+            </m:e>
+            <m:sub>
+              <m:r>
+                <m:t>0</m:t>
+              </m:r>
+            </m:sub>
+          </m:sSub>
+          <m:d>
+            <m:dPr>
+              <m:begChr m:val="("/>
+              <m:endChr m:val=")"/>
+              <m:sepChr m:val=""/>
+              <m:grow/>
+            </m:dPr>
+            <m:e>
+              <m:r>
+                <m:t>t</m:t>
+              </m:r>
+            </m:e>
+          </m:d>
+          <m:sSup>
+            <m:e>
+              <m:r>
+                <m:t>e</m:t>
+              </m:r>
+            </m:e>
+            <m:sup>
+              <m:sSub>
+                <m:e>
+                  <m:r>
+                    <m:t>β</m:t>
+                  </m:r>
+                </m:e>
+                <m:sub>
+                  <m:r>
+                    <m:t>1</m:t>
+                  </m:r>
+                </m:sub>
+              </m:sSub>
+              <m:r>
+                <m:t>x</m:t>
+              </m:r>
+              <m:r>
+                <m:t>1</m:t>
+              </m:r>
+              <m:r>
+                <m:rPr>
+                  <m:sty m:val="p"/>
+                </m:rPr>
+                <m:t>+</m:t>
+              </m:r>
+              <m:sSub>
+                <m:e>
+                  <m:r>
+                    <m:t>β</m:t>
+                  </m:r>
+                </m:e>
+                <m:sub>
+                  <m:r>
+                    <m:t>2</m:t>
+                  </m:r>
+                </m:sub>
+              </m:sSub>
+              <m:sSub>
+                <m:e>
+                  <m:r>
+                    <m:t>x</m:t>
+                  </m:r>
+                </m:e>
+                <m:sub>
+                  <m:r>
+                    <m:t>2</m:t>
+                  </m:r>
+                </m:sub>
+              </m:sSub>
+              <m:r>
+                <m:rPr>
+                  <m:sty m:val="p"/>
+                </m:rPr>
+                <m:t>+</m:t>
+              </m:r>
+              <m:r>
+                <m:t>e</m:t>
+              </m:r>
+              <m:r>
+                <m:t>t</m:t>
+              </m:r>
+              <m:r>
+                <m:t>c</m:t>
+              </m:r>
+              <m:r>
+                <m:rPr>
+                  <m:sty m:val="p"/>
+                </m:rPr>
+                <m:t>.</m:t>
+              </m:r>
+            </m:sup>
+          </m:sSup>
+        </m:oMath>
+      </m:oMathPara>
+    </w:p>
+    <w:p>
+      <w:pPr>
+        <w:pStyle w:val="BlockText"/>
+      </w:pPr>
+      <w:r>
+        <w:t xml:space="preserve">We don’t directly estimate the hazard, but estimate the effect of covariates on the hazard.</w:t>
+      </w:r>
+    </w:p>
+    <w:bookmarkEnd w:id="31"/>
+    <w:bookmarkStart w:id="34" w:name="X60d12faa1208877594d5ef44924677a7faf956e"/>
+    <w:p>
+      <w:pPr>
+        <w:pStyle w:val="Heading2"/>
+      </w:pPr>
+      <w:r>
+        <w:t xml:space="preserve">Estimate the Cox Proportional Hazards Model</w:t>
       </w:r>
     </w:p>
     <w:p>
@@ -3675,425 +3972,6 @@
                 <pic:pic>
                   <pic:nvPicPr>
                     <pic:cNvPr descr="mycox1.png" id="0" name="Picture"/>
-                    <pic:cNvPicPr>
-                      <a:picLocks noChangeArrowheads="1" noChangeAspect="1"/>
-                    </pic:cNvPicPr>
-                  </pic:nvPicPr>
-                  <pic:blipFill>
-                    <a:blip r:embed="rId31"/>
-                    <a:stretch>
-                      <a:fillRect/>
-                    </a:stretch>
-                  </pic:blipFill>
-                  <pic:spPr bwMode="auto">
-                    <a:xfrm>
-                      <a:off x="0" y="0"/>
-                      <a:ext cx="6858000" cy="4574286"/>
-                    </a:xfrm>
-                    <a:prstGeom prst="rect">
-                      <a:avLst/>
-                    </a:prstGeom>
-                    <a:noFill/>
-                    <a:ln w="9525">
-                      <a:noFill/>
-                      <a:headEnd/>
-                      <a:tailEnd/>
-                    </a:ln>
-                  </pic:spPr>
-                </pic:pic>
-              </a:graphicData>
-            </a:graphic>
-          </wp:inline>
-        </w:drawing>
-      </w:r>
-    </w:p>
-    <w:p>
-      <w:pPr>
-        <w:pStyle w:val="ImageCaption"/>
-      </w:pPr>
-      <w:r>
-        <w:t xml:space="preserve">Survival Curve From Cox Model</w:t>
-      </w:r>
-    </w:p>
-    <w:p>
-      <w:pPr>
-        <w:pStyle w:val="SourceCode"/>
-      </w:pPr>
-      <w:r>
-        <w:rPr>
-          <w:rStyle w:val="NormalTok"/>
-        </w:rPr>
-        <w:t xml:space="preserve">. </w:t>
-      </w:r>
-      <w:r>
-        <w:rPr>
-          <w:rStyle w:val="KeywordTok"/>
-        </w:rPr>
-        <w:t xml:space="preserve">stcurve</w:t>
-      </w:r>
-      <w:r>
-        <w:rPr>
-          <w:rStyle w:val="NormalTok"/>
-        </w:rPr>
-        <w:t xml:space="preserve">, survival </w:t>
-      </w:r>
-      <w:r>
-        <w:rPr>
-          <w:rStyle w:val="CommentTok"/>
-        </w:rPr>
-        <w:t xml:space="preserve">///</w:t>
-      </w:r>
-      <w:r>
-        <w:br/>
-      </w:r>
-      <w:r>
-        <w:rPr>
-          <w:rStyle w:val="NormalTok"/>
-        </w:rPr>
-        <w:t xml:space="preserve">&gt; </w:t>
-      </w:r>
-      <w:r>
-        <w:rPr>
-          <w:rStyle w:val="FunctionTok"/>
-        </w:rPr>
-        <w:t xml:space="preserve">at</w:t>
-      </w:r>
-      <w:r>
-        <w:rPr>
-          <w:rStyle w:val="NormalTok"/>
-        </w:rPr>
-        <w:t xml:space="preserve">(causeNUMERIC=(1(1)7)) </w:t>
-      </w:r>
-      <w:r>
-        <w:rPr>
-          <w:rStyle w:val="CommentTok"/>
-        </w:rPr>
-        <w:t xml:space="preserve">///</w:t>
-      </w:r>
-      <w:r>
-        <w:br/>
-      </w:r>
-      <w:r>
-        <w:rPr>
-          <w:rStyle w:val="NormalTok"/>
-        </w:rPr>
-        <w:t xml:space="preserve">&gt; </w:t>
-      </w:r>
-      <w:r>
-        <w:rPr>
-          <w:rStyle w:val="BaseNTok"/>
-        </w:rPr>
-        <w:t xml:space="preserve">caption</w:t>
-      </w:r>
-      <w:r>
-        <w:rPr>
-          <w:rStyle w:val="NormalTok"/>
-        </w:rPr>
-        <w:t xml:space="preserve">(</w:t>
-      </w:r>
-      <w:r>
-        <w:rPr>
-          <w:rStyle w:val="StringTok"/>
-        </w:rPr>
-        <w:t xml:space="preserve">"Roman Emperors Data"</w:t>
-      </w:r>
-      <w:r>
-        <w:rPr>
-          <w:rStyle w:val="NormalTok"/>
-        </w:rPr>
-        <w:t xml:space="preserve">) </w:t>
-      </w:r>
-      <w:r>
-        <w:rPr>
-          <w:rStyle w:val="CommentTok"/>
-        </w:rPr>
-        <w:t xml:space="preserve">///</w:t>
-      </w:r>
-      <w:r>
-        <w:br/>
-      </w:r>
-      <w:r>
-        <w:rPr>
-          <w:rStyle w:val="NormalTok"/>
-        </w:rPr>
-        <w:t xml:space="preserve">&gt; </w:t>
-      </w:r>
-      <w:r>
-        <w:rPr>
-          <w:rStyle w:val="BaseNTok"/>
-        </w:rPr>
-        <w:t xml:space="preserve">legend</w:t>
-      </w:r>
-      <w:r>
-        <w:rPr>
-          <w:rStyle w:val="NormalTok"/>
-        </w:rPr>
-        <w:t xml:space="preserve">(</w:t>
-      </w:r>
-      <w:r>
-        <w:rPr>
-          <w:rStyle w:val="KeywordTok"/>
-        </w:rPr>
-        <w:t xml:space="preserve">order</w:t>
-      </w:r>
-      <w:r>
-        <w:rPr>
-          <w:rStyle w:val="NormalTok"/>
-        </w:rPr>
-        <w:t xml:space="preserve">(1 </w:t>
-      </w:r>
-      <w:r>
-        <w:rPr>
-          <w:rStyle w:val="StringTok"/>
-        </w:rPr>
-        <w:t xml:space="preserve">"Assasination"</w:t>
-      </w:r>
-      <w:r>
-        <w:rPr>
-          <w:rStyle w:val="NormalTok"/>
-        </w:rPr>
-        <w:t xml:space="preserve"> 2 </w:t>
-      </w:r>
-      <w:r>
-        <w:rPr>
-          <w:rStyle w:val="StringTok"/>
-        </w:rPr>
-        <w:t xml:space="preserve">"Captivity"</w:t>
-      </w:r>
-      <w:r>
-        <w:rPr>
-          <w:rStyle w:val="NormalTok"/>
-        </w:rPr>
-        <w:t xml:space="preserve"> 3 </w:t>
-      </w:r>
-      <w:r>
-        <w:rPr>
-          <w:rStyle w:val="StringTok"/>
-        </w:rPr>
-        <w:t xml:space="preserve">"Died in Battle"</w:t>
-      </w:r>
-      <w:r>
-        <w:rPr>
-          <w:rStyle w:val="NormalTok"/>
-        </w:rPr>
-        <w:t xml:space="preserve"> </w:t>
-      </w:r>
-      <w:r>
-        <w:rPr>
-          <w:rStyle w:val="CommentTok"/>
-        </w:rPr>
-        <w:t xml:space="preserve">/// </w:t>
-      </w:r>
-      <w:r>
-        <w:br/>
-      </w:r>
-      <w:r>
-        <w:rPr>
-          <w:rStyle w:val="NormalTok"/>
-        </w:rPr>
-        <w:t xml:space="preserve">&gt; 4 </w:t>
-      </w:r>
-      <w:r>
-        <w:rPr>
-          <w:rStyle w:val="StringTok"/>
-        </w:rPr>
-        <w:t xml:space="preserve">"Execution"</w:t>
-      </w:r>
-      <w:r>
-        <w:rPr>
-          <w:rStyle w:val="NormalTok"/>
-        </w:rPr>
-        <w:t xml:space="preserve"> 5 </w:t>
-      </w:r>
-      <w:r>
-        <w:rPr>
-          <w:rStyle w:val="StringTok"/>
-        </w:rPr>
-        <w:t xml:space="preserve">"Natural Causes"</w:t>
-      </w:r>
-      <w:r>
-        <w:rPr>
-          <w:rStyle w:val="NormalTok"/>
-        </w:rPr>
-        <w:t xml:space="preserve"> 6 </w:t>
-      </w:r>
-      <w:r>
-        <w:rPr>
-          <w:rStyle w:val="StringTok"/>
-        </w:rPr>
-        <w:t xml:space="preserve">"Suicide"</w:t>
-      </w:r>
-      <w:r>
-        <w:rPr>
-          <w:rStyle w:val="NormalTok"/>
-        </w:rPr>
-        <w:t xml:space="preserve"> 7 </w:t>
-      </w:r>
-      <w:r>
-        <w:rPr>
-          <w:rStyle w:val="StringTok"/>
-        </w:rPr>
-        <w:t xml:space="preserve">"Unknown"</w:t>
-      </w:r>
-      <w:r>
-        <w:rPr>
-          <w:rStyle w:val="NormalTok"/>
-        </w:rPr>
-        <w:t xml:space="preserve">)) </w:t>
-      </w:r>
-      <w:r>
-        <w:rPr>
-          <w:rStyle w:val="CommentTok"/>
-        </w:rPr>
-        <w:t xml:space="preserve">///</w:t>
-      </w:r>
-      <w:r>
-        <w:br/>
-      </w:r>
-      <w:r>
-        <w:rPr>
-          <w:rStyle w:val="NormalTok"/>
-        </w:rPr>
-        <w:t xml:space="preserve">&gt; </w:t>
-      </w:r>
-      <w:r>
-        <w:rPr>
-          <w:rStyle w:val="DecValTok"/>
-        </w:rPr>
-        <w:t xml:space="preserve">scheme</w:t>
-      </w:r>
-      <w:r>
-        <w:rPr>
-          <w:rStyle w:val="NormalTok"/>
-        </w:rPr>
-        <w:t xml:space="preserve">(michigan) </w:t>
-      </w:r>
-      <w:r>
-        <w:rPr>
-          <w:rStyle w:val="CommentTok"/>
-        </w:rPr>
-        <w:t xml:space="preserve">// more nicely formatted survival curve</w:t>
-      </w:r>
-    </w:p>
-    <w:p>
-      <w:pPr>
-        <w:pStyle w:val="SourceCode"/>
-      </w:pPr>
-      <w:r>
-        <w:rPr>
-          <w:rStyle w:val="NormalTok"/>
-        </w:rPr>
-        <w:t xml:space="preserve">. </w:t>
-      </w:r>
-      <w:r>
-        <w:rPr>
-          <w:rStyle w:val="KeywordTok"/>
-        </w:rPr>
-        <w:t xml:space="preserve">graph</w:t>
-      </w:r>
-      <w:r>
-        <w:rPr>
-          <w:rStyle w:val="NormalTok"/>
-        </w:rPr>
-        <w:t xml:space="preserve"> </w:t>
-      </w:r>
-      <w:r>
-        <w:rPr>
-          <w:rStyle w:val="KeywordTok"/>
-        </w:rPr>
-        <w:t xml:space="preserve">export</w:t>
-      </w:r>
-      <w:r>
-        <w:rPr>
-          <w:rStyle w:val="NormalTok"/>
-        </w:rPr>
-        <w:t xml:space="preserve"> mycox2.png, </w:t>
-      </w:r>
-      <w:r>
-        <w:rPr>
-          <w:rStyle w:val="KeywordTok"/>
-        </w:rPr>
-        <w:t xml:space="preserve">width</w:t>
-      </w:r>
-      <w:r>
-        <w:rPr>
-          <w:rStyle w:val="NormalTok"/>
-        </w:rPr>
-        <w:t xml:space="preserve">(1000) </w:t>
-      </w:r>
-      <w:r>
-        <w:rPr>
-          <w:rStyle w:val="KeywordTok"/>
-        </w:rPr>
-        <w:t xml:space="preserve">replace</w:t>
-      </w:r>
-      <w:r>
-        <w:br/>
-      </w:r>
-      <w:r>
-        <w:rPr>
-          <w:rStyle w:val="NormalTok"/>
-        </w:rPr>
-        <w:t xml:space="preserve">file</w:t>
-      </w:r>
-      <w:r>
-        <w:br/>
-      </w:r>
-      <w:r>
-        <w:rPr>
-          <w:rStyle w:val="NormalTok"/>
-        </w:rPr>
-        <w:t xml:space="preserve">    /Users/agrogan/Desktop/GitHub/newstuff/categorical/survival-analysis-and-event-</w:t>
-      </w:r>
-      <w:r>
-        <w:rPr>
-          <w:rStyle w:val="KeywordTok"/>
-        </w:rPr>
-        <w:t xml:space="preserve">h</w:t>
-      </w:r>
-      <w:r>
-        <w:br/>
-      </w:r>
-      <w:r>
-        <w:rPr>
-          <w:rStyle w:val="NormalTok"/>
-        </w:rPr>
-        <w:t xml:space="preserve">    &gt; istory/emperors/mycox2.png saved </w:t>
-      </w:r>
-      <w:r>
-        <w:rPr>
-          <w:rStyle w:val="KeywordTok"/>
-        </w:rPr>
-        <w:t xml:space="preserve">as</w:t>
-      </w:r>
-      <w:r>
-        <w:rPr>
-          <w:rStyle w:val="NormalTok"/>
-        </w:rPr>
-        <w:t xml:space="preserve"> PNG </w:t>
-      </w:r>
-      <w:r>
-        <w:rPr>
-          <w:rStyle w:val="KeywordTok"/>
-        </w:rPr>
-        <w:t xml:space="preserve">format</w:t>
-      </w:r>
-    </w:p>
-    <w:p>
-      <w:pPr>
-        <w:pStyle w:val="CaptionedFigure"/>
-      </w:pPr>
-      <w:r>
-        <w:drawing>
-          <wp:inline>
-            <wp:extent cx="6858000" cy="4574286"/>
-            <wp:effectExtent b="0" l="0" r="0" t="0"/>
-            <wp:docPr descr="Survival Curve From Cox Model" title="" id="1" name="Picture"/>
-            <a:graphic>
-              <a:graphicData uri="http://schemas.openxmlformats.org/drawingml/2006/picture">
-                <pic:pic>
-                  <pic:nvPicPr>
-                    <pic:cNvPr descr="mycox2.png" id="0" name="Picture"/>
                     <pic:cNvPicPr>
                       <a:picLocks noChangeArrowheads="1" noChangeAspect="1"/>
                     </pic:cNvPicPr>
@@ -4134,14 +4012,264 @@
         <w:t xml:space="preserve">Survival Curve From Cox Model</w:t>
       </w:r>
     </w:p>
-    <w:bookmarkEnd w:id="33"/>
-    <w:bookmarkStart w:id="35" w:name="proportional-hazards-assumption"/>
     <w:p>
       <w:pPr>
-        <w:pStyle w:val="Heading1"/>
-      </w:pPr>
-      <w:r>
-        <w:t xml:space="preserve">Proportional Hazards Assumption</w:t>
+        <w:pStyle w:val="SourceCode"/>
+      </w:pPr>
+      <w:r>
+        <w:rPr>
+          <w:rStyle w:val="NormalTok"/>
+        </w:rPr>
+        <w:t xml:space="preserve">. </w:t>
+      </w:r>
+      <w:r>
+        <w:rPr>
+          <w:rStyle w:val="KeywordTok"/>
+        </w:rPr>
+        <w:t xml:space="preserve">stcurve</w:t>
+      </w:r>
+      <w:r>
+        <w:rPr>
+          <w:rStyle w:val="NormalTok"/>
+        </w:rPr>
+        <w:t xml:space="preserve">, survival </w:t>
+      </w:r>
+      <w:r>
+        <w:rPr>
+          <w:rStyle w:val="CommentTok"/>
+        </w:rPr>
+        <w:t xml:space="preserve">///</w:t>
+      </w:r>
+      <w:r>
+        <w:br/>
+      </w:r>
+      <w:r>
+        <w:rPr>
+          <w:rStyle w:val="NormalTok"/>
+        </w:rPr>
+        <w:t xml:space="preserve">&gt; </w:t>
+      </w:r>
+      <w:r>
+        <w:rPr>
+          <w:rStyle w:val="FunctionTok"/>
+        </w:rPr>
+        <w:t xml:space="preserve">at</w:t>
+      </w:r>
+      <w:r>
+        <w:rPr>
+          <w:rStyle w:val="NormalTok"/>
+        </w:rPr>
+        <w:t xml:space="preserve">(causeNUMERIC=(1(1)7)) </w:t>
+      </w:r>
+      <w:r>
+        <w:rPr>
+          <w:rStyle w:val="CommentTok"/>
+        </w:rPr>
+        <w:t xml:space="preserve">///</w:t>
+      </w:r>
+      <w:r>
+        <w:br/>
+      </w:r>
+      <w:r>
+        <w:rPr>
+          <w:rStyle w:val="NormalTok"/>
+        </w:rPr>
+        <w:t xml:space="preserve">&gt; </w:t>
+      </w:r>
+      <w:r>
+        <w:rPr>
+          <w:rStyle w:val="BaseNTok"/>
+        </w:rPr>
+        <w:t xml:space="preserve">caption</w:t>
+      </w:r>
+      <w:r>
+        <w:rPr>
+          <w:rStyle w:val="NormalTok"/>
+        </w:rPr>
+        <w:t xml:space="preserve">(</w:t>
+      </w:r>
+      <w:r>
+        <w:rPr>
+          <w:rStyle w:val="StringTok"/>
+        </w:rPr>
+        <w:t xml:space="preserve">"Roman Emperors Data"</w:t>
+      </w:r>
+      <w:r>
+        <w:rPr>
+          <w:rStyle w:val="NormalTok"/>
+        </w:rPr>
+        <w:t xml:space="preserve">) </w:t>
+      </w:r>
+      <w:r>
+        <w:rPr>
+          <w:rStyle w:val="CommentTok"/>
+        </w:rPr>
+        <w:t xml:space="preserve">///</w:t>
+      </w:r>
+      <w:r>
+        <w:br/>
+      </w:r>
+      <w:r>
+        <w:rPr>
+          <w:rStyle w:val="NormalTok"/>
+        </w:rPr>
+        <w:t xml:space="preserve">&gt; </w:t>
+      </w:r>
+      <w:r>
+        <w:rPr>
+          <w:rStyle w:val="BaseNTok"/>
+        </w:rPr>
+        <w:t xml:space="preserve">legend</w:t>
+      </w:r>
+      <w:r>
+        <w:rPr>
+          <w:rStyle w:val="NormalTok"/>
+        </w:rPr>
+        <w:t xml:space="preserve">(</w:t>
+      </w:r>
+      <w:r>
+        <w:rPr>
+          <w:rStyle w:val="KeywordTok"/>
+        </w:rPr>
+        <w:t xml:space="preserve">order</w:t>
+      </w:r>
+      <w:r>
+        <w:rPr>
+          <w:rStyle w:val="NormalTok"/>
+        </w:rPr>
+        <w:t xml:space="preserve">(1 </w:t>
+      </w:r>
+      <w:r>
+        <w:rPr>
+          <w:rStyle w:val="StringTok"/>
+        </w:rPr>
+        <w:t xml:space="preserve">"Assasination"</w:t>
+      </w:r>
+      <w:r>
+        <w:rPr>
+          <w:rStyle w:val="NormalTok"/>
+        </w:rPr>
+        <w:t xml:space="preserve"> 2 </w:t>
+      </w:r>
+      <w:r>
+        <w:rPr>
+          <w:rStyle w:val="StringTok"/>
+        </w:rPr>
+        <w:t xml:space="preserve">"Captivity"</w:t>
+      </w:r>
+      <w:r>
+        <w:rPr>
+          <w:rStyle w:val="NormalTok"/>
+        </w:rPr>
+        <w:t xml:space="preserve"> 3 </w:t>
+      </w:r>
+      <w:r>
+        <w:rPr>
+          <w:rStyle w:val="StringTok"/>
+        </w:rPr>
+        <w:t xml:space="preserve">"Died in Battle"</w:t>
+      </w:r>
+      <w:r>
+        <w:rPr>
+          <w:rStyle w:val="NormalTok"/>
+        </w:rPr>
+        <w:t xml:space="preserve"> </w:t>
+      </w:r>
+      <w:r>
+        <w:rPr>
+          <w:rStyle w:val="CommentTok"/>
+        </w:rPr>
+        <w:t xml:space="preserve">/// </w:t>
+      </w:r>
+      <w:r>
+        <w:br/>
+      </w:r>
+      <w:r>
+        <w:rPr>
+          <w:rStyle w:val="NormalTok"/>
+        </w:rPr>
+        <w:t xml:space="preserve">&gt; 4 </w:t>
+      </w:r>
+      <w:r>
+        <w:rPr>
+          <w:rStyle w:val="StringTok"/>
+        </w:rPr>
+        <w:t xml:space="preserve">"Execution"</w:t>
+      </w:r>
+      <w:r>
+        <w:rPr>
+          <w:rStyle w:val="NormalTok"/>
+        </w:rPr>
+        <w:t xml:space="preserve"> 5 </w:t>
+      </w:r>
+      <w:r>
+        <w:rPr>
+          <w:rStyle w:val="StringTok"/>
+        </w:rPr>
+        <w:t xml:space="preserve">"Natural Causes"</w:t>
+      </w:r>
+      <w:r>
+        <w:rPr>
+          <w:rStyle w:val="NormalTok"/>
+        </w:rPr>
+        <w:t xml:space="preserve"> 6 </w:t>
+      </w:r>
+      <w:r>
+        <w:rPr>
+          <w:rStyle w:val="StringTok"/>
+        </w:rPr>
+        <w:t xml:space="preserve">"Suicide"</w:t>
+      </w:r>
+      <w:r>
+        <w:rPr>
+          <w:rStyle w:val="NormalTok"/>
+        </w:rPr>
+        <w:t xml:space="preserve"> 7 </w:t>
+      </w:r>
+      <w:r>
+        <w:rPr>
+          <w:rStyle w:val="StringTok"/>
+        </w:rPr>
+        <w:t xml:space="preserve">"Unknown"</w:t>
+      </w:r>
+      <w:r>
+        <w:rPr>
+          <w:rStyle w:val="NormalTok"/>
+        </w:rPr>
+        <w:t xml:space="preserve">)) </w:t>
+      </w:r>
+      <w:r>
+        <w:rPr>
+          <w:rStyle w:val="CommentTok"/>
+        </w:rPr>
+        <w:t xml:space="preserve">///</w:t>
+      </w:r>
+      <w:r>
+        <w:br/>
+      </w:r>
+      <w:r>
+        <w:rPr>
+          <w:rStyle w:val="NormalTok"/>
+        </w:rPr>
+        <w:t xml:space="preserve">&gt; </w:t>
+      </w:r>
+      <w:r>
+        <w:rPr>
+          <w:rStyle w:val="DecValTok"/>
+        </w:rPr>
+        <w:t xml:space="preserve">scheme</w:t>
+      </w:r>
+      <w:r>
+        <w:rPr>
+          <w:rStyle w:val="NormalTok"/>
+        </w:rPr>
+        <w:t xml:space="preserve">(michigan) </w:t>
+      </w:r>
+      <w:r>
+        <w:rPr>
+          <w:rStyle w:val="CommentTok"/>
+        </w:rPr>
+        <w:t xml:space="preserve">// more nicely formatted survival curve</w:t>
       </w:r>
     </w:p>
     <w:p>
@@ -4158,244 +4286,6 @@
         <w:rPr>
           <w:rStyle w:val="KeywordTok"/>
         </w:rPr>
-        <w:t xml:space="preserve">estat</w:t>
-      </w:r>
-      <w:r>
-        <w:rPr>
-          <w:rStyle w:val="NormalTok"/>
-        </w:rPr>
-        <w:t xml:space="preserve"> phtest </w:t>
-      </w:r>
-      <w:r>
-        <w:rPr>
-          <w:rStyle w:val="CommentTok"/>
-        </w:rPr>
-        <w:t xml:space="preserve">// formal test of PH assumption</w:t>
-      </w:r>
-      <w:r>
-        <w:br/>
-      </w:r>
-      <w:r>
-        <w:br/>
-      </w:r>
-      <w:r>
-        <w:rPr>
-          <w:rStyle w:val="NormalTok"/>
-        </w:rPr>
-        <w:t xml:space="preserve">Test </w:t>
-      </w:r>
-      <w:r>
-        <w:rPr>
-          <w:rStyle w:val="KeywordTok"/>
-        </w:rPr>
-        <w:t xml:space="preserve">of</w:t>
-      </w:r>
-      <w:r>
-        <w:rPr>
-          <w:rStyle w:val="NormalTok"/>
-        </w:rPr>
-        <w:t xml:space="preserve"> proportional-hazards assumption</w:t>
-      </w:r>
-      <w:r>
-        <w:br/>
-      </w:r>
-      <w:r>
-        <w:br/>
-      </w:r>
-      <w:r>
-        <w:rPr>
-          <w:rStyle w:val="NormalTok"/>
-        </w:rPr>
-        <w:t xml:space="preserve">Time </w:t>
-      </w:r>
-      <w:r>
-        <w:rPr>
-          <w:rStyle w:val="KeywordTok"/>
-        </w:rPr>
-        <w:t xml:space="preserve">function</w:t>
-      </w:r>
-      <w:r>
-        <w:rPr>
-          <w:rStyle w:val="NormalTok"/>
-        </w:rPr>
-        <w:t xml:space="preserve">: Analysis time</w:t>
-      </w:r>
-      <w:r>
-        <w:br/>
-      </w:r>
-      <w:r>
-        <w:rPr>
-          <w:rStyle w:val="NormalTok"/>
-        </w:rPr>
-        <w:t xml:space="preserve">─────────────┬──────────────────────────────────</w:t>
-      </w:r>
-      <w:r>
-        <w:br/>
-      </w:r>
-      <w:r>
-        <w:rPr>
-          <w:rStyle w:val="NormalTok"/>
-        </w:rPr>
-        <w:t xml:space="preserve">             │     </w:t>
-      </w:r>
-      <w:r>
-        <w:rPr>
-          <w:rStyle w:val="FunctionTok"/>
-        </w:rPr>
-        <w:t xml:space="preserve">chi2</w:t>
-      </w:r>
-      <w:r>
-        <w:rPr>
-          <w:rStyle w:val="NormalTok"/>
-        </w:rPr>
-        <w:t xml:space="preserve">       df       Prob&gt;</w:t>
-      </w:r>
-      <w:r>
-        <w:rPr>
-          <w:rStyle w:val="FunctionTok"/>
-        </w:rPr>
-        <w:t xml:space="preserve">chi2</w:t>
-      </w:r>
-      <w:r>
-        <w:br/>
-      </w:r>
-      <w:r>
-        <w:rPr>
-          <w:rStyle w:val="NormalTok"/>
-        </w:rPr>
-        <w:t xml:space="preserve">─────────────┼──────────────────────────────────</w:t>
-      </w:r>
-      <w:r>
-        <w:br/>
-      </w:r>
-      <w:r>
-        <w:rPr>
-          <w:rStyle w:val="NormalTok"/>
-        </w:rPr>
-        <w:t xml:space="preserve"> Global </w:t>
-      </w:r>
-      <w:r>
-        <w:rPr>
-          <w:rStyle w:val="KeywordTok"/>
-        </w:rPr>
-        <w:t xml:space="preserve">test</w:t>
-      </w:r>
-      <w:r>
-        <w:rPr>
-          <w:rStyle w:val="NormalTok"/>
-        </w:rPr>
-        <w:t xml:space="preserve"> │    21.90       13          0.0569</w:t>
-      </w:r>
-      <w:r>
-        <w:br/>
-      </w:r>
-      <w:r>
-        <w:rPr>
-          <w:rStyle w:val="NormalTok"/>
-        </w:rPr>
-        <w:t xml:space="preserve">─────────────┴──────────────────────────────────</w:t>
-      </w:r>
-    </w:p>
-    <w:p>
-      <w:pPr>
-        <w:pStyle w:val="SourceCode"/>
-      </w:pPr>
-      <w:r>
-        <w:rPr>
-          <w:rStyle w:val="NormalTok"/>
-        </w:rPr>
-        <w:t xml:space="preserve">. </w:t>
-      </w:r>
-      <w:r>
-        <w:rPr>
-          <w:rStyle w:val="KeywordTok"/>
-        </w:rPr>
-        <w:t xml:space="preserve">stphplot</w:t>
-      </w:r>
-      <w:r>
-        <w:rPr>
-          <w:rStyle w:val="NormalTok"/>
-        </w:rPr>
-        <w:t xml:space="preserve">, </w:t>
-      </w:r>
-      <w:r>
-        <w:rPr>
-          <w:rStyle w:val="KeywordTok"/>
-        </w:rPr>
-        <w:t xml:space="preserve">by</w:t>
-      </w:r>
-      <w:r>
-        <w:rPr>
-          <w:rStyle w:val="NormalTok"/>
-        </w:rPr>
-        <w:t xml:space="preserve">(causeNUMERIC) </w:t>
-      </w:r>
-      <w:r>
-        <w:rPr>
-          <w:rStyle w:val="DecValTok"/>
-        </w:rPr>
-        <w:t xml:space="preserve">scheme</w:t>
-      </w:r>
-      <w:r>
-        <w:rPr>
-          <w:rStyle w:val="NormalTok"/>
-        </w:rPr>
-        <w:t xml:space="preserve">(michigan) </w:t>
-      </w:r>
-      <w:r>
-        <w:rPr>
-          <w:rStyle w:val="CommentTok"/>
-        </w:rPr>
-        <w:t xml:space="preserve">// graphical test of PH assumption</w:t>
-      </w:r>
-      <w:r>
-        <w:br/>
-      </w:r>
-      <w:r>
-        <w:br/>
-      </w:r>
-      <w:r>
-        <w:rPr>
-          <w:rStyle w:val="NormalTok"/>
-        </w:rPr>
-        <w:t xml:space="preserve">        Failure _d: 1 (meaning </w:t>
-      </w:r>
-      <w:r>
-        <w:rPr>
-          <w:rStyle w:val="OtherTok"/>
-        </w:rPr>
-        <w:t xml:space="preserve">all</w:t>
-      </w:r>
-      <w:r>
-        <w:rPr>
-          <w:rStyle w:val="NormalTok"/>
-        </w:rPr>
-        <w:t xml:space="preserve"> fail)</w:t>
-      </w:r>
-      <w:r>
-        <w:br/>
-      </w:r>
-      <w:r>
-        <w:rPr>
-          <w:rStyle w:val="NormalTok"/>
-        </w:rPr>
-        <w:t xml:space="preserve">  Analysis time _t: age</w:t>
-      </w:r>
-    </w:p>
-    <w:p>
-      <w:pPr>
-        <w:pStyle w:val="SourceCode"/>
-      </w:pPr>
-      <w:r>
-        <w:rPr>
-          <w:rStyle w:val="NormalTok"/>
-        </w:rPr>
-        <w:t xml:space="preserve">. </w:t>
-      </w:r>
-      <w:r>
-        <w:rPr>
-          <w:rStyle w:val="KeywordTok"/>
-        </w:rPr>
         <w:t xml:space="preserve">graph</w:t>
       </w:r>
       <w:r>
@@ -4414,7 +4304,7 @@
         <w:rPr>
           <w:rStyle w:val="NormalTok"/>
         </w:rPr>
-        <w:t xml:space="preserve"> ph.png, </w:t>
+        <w:t xml:space="preserve"> mycox2.png, </w:t>
       </w:r>
       <w:r>
         <w:rPr>
@@ -4465,7 +4355,7 @@
         <w:rPr>
           <w:rStyle w:val="NormalTok"/>
         </w:rPr>
-        <w:t xml:space="preserve">    &gt; istory/emperors/ph.png saved </w:t>
+        <w:t xml:space="preserve">    &gt; istory/emperors/mycox2.png saved </w:t>
       </w:r>
       <w:r>
         <w:rPr>
@@ -4495,18 +4385,18 @@
           <wp:inline>
             <wp:extent cx="6858000" cy="4574286"/>
             <wp:effectExtent b="0" l="0" r="0" t="0"/>
-            <wp:docPr descr="Graphical Assessment of Proportional Hazards Assumptions" title="" id="1" name="Picture"/>
+            <wp:docPr descr="Survival Curve From Cox Model" title="" id="1" name="Picture"/>
             <a:graphic>
               <a:graphicData uri="http://schemas.openxmlformats.org/drawingml/2006/picture">
                 <pic:pic>
                   <pic:nvPicPr>
-                    <pic:cNvPr descr="ph.png" id="0" name="Picture"/>
+                    <pic:cNvPr descr="mycox2.png" id="0" name="Picture"/>
                     <pic:cNvPicPr>
                       <a:picLocks noChangeArrowheads="1" noChangeAspect="1"/>
                     </pic:cNvPicPr>
                   </pic:nvPicPr>
                   <pic:blipFill>
-                    <a:blip r:embed="rId34"/>
+                    <a:blip r:embed="rId33"/>
                     <a:stretch>
                       <a:fillRect/>
                     </a:stretch>
@@ -4538,10 +4428,1855 @@
         <w:pStyle w:val="ImageCaption"/>
       </w:pPr>
       <w:r>
+        <w:t xml:space="preserve">Survival Curve From Cox Model</w:t>
+      </w:r>
+    </w:p>
+    <w:bookmarkEnd w:id="34"/>
+    <w:bookmarkStart w:id="36" w:name="proportional-hazards-assumption"/>
+    <w:p>
+      <w:pPr>
+        <w:pStyle w:val="Heading2"/>
+      </w:pPr>
+      <w:r>
+        <w:t xml:space="preserve">Proportional Hazards Assumption</w:t>
+      </w:r>
+      <w:r>
+        <w:t xml:space="preserve"> </w:t>
+      </w:r>
+    </w:p>
+    <w:p>
+      <w:pPr>
+        <w:pStyle w:val="SourceCode"/>
+      </w:pPr>
+      <w:r>
+        <w:rPr>
+          <w:rStyle w:val="NormalTok"/>
+        </w:rPr>
+        <w:t xml:space="preserve">. </w:t>
+      </w:r>
+      <w:r>
+        <w:rPr>
+          <w:rStyle w:val="KeywordTok"/>
+        </w:rPr>
+        <w:t xml:space="preserve">estat</w:t>
+      </w:r>
+      <w:r>
+        <w:rPr>
+          <w:rStyle w:val="NormalTok"/>
+        </w:rPr>
+        <w:t xml:space="preserve"> phtest, </w:t>
+      </w:r>
+      <w:r>
+        <w:rPr>
+          <w:rStyle w:val="KeywordTok"/>
+        </w:rPr>
+        <w:t xml:space="preserve">detail</w:t>
+      </w:r>
+      <w:r>
+        <w:rPr>
+          <w:rStyle w:val="NormalTok"/>
+        </w:rPr>
+        <w:t xml:space="preserve"> </w:t>
+      </w:r>
+      <w:r>
+        <w:rPr>
+          <w:rStyle w:val="CommentTok"/>
+        </w:rPr>
+        <w:t xml:space="preserve">// formal test of PH assumption</w:t>
+      </w:r>
+      <w:r>
+        <w:br/>
+      </w:r>
+      <w:r>
+        <w:br/>
+      </w:r>
+      <w:r>
+        <w:rPr>
+          <w:rStyle w:val="NormalTok"/>
+        </w:rPr>
+        <w:t xml:space="preserve">Test </w:t>
+      </w:r>
+      <w:r>
+        <w:rPr>
+          <w:rStyle w:val="KeywordTok"/>
+        </w:rPr>
+        <w:t xml:space="preserve">of</w:t>
+      </w:r>
+      <w:r>
+        <w:rPr>
+          <w:rStyle w:val="NormalTok"/>
+        </w:rPr>
+        <w:t xml:space="preserve"> proportional-hazards assumption</w:t>
+      </w:r>
+      <w:r>
+        <w:br/>
+      </w:r>
+      <w:r>
+        <w:br/>
+      </w:r>
+      <w:r>
+        <w:rPr>
+          <w:rStyle w:val="NormalTok"/>
+        </w:rPr>
+        <w:t xml:space="preserve">Time </w:t>
+      </w:r>
+      <w:r>
+        <w:rPr>
+          <w:rStyle w:val="KeywordTok"/>
+        </w:rPr>
+        <w:t xml:space="preserve">function</w:t>
+      </w:r>
+      <w:r>
+        <w:rPr>
+          <w:rStyle w:val="NormalTok"/>
+        </w:rPr>
+        <w:t xml:space="preserve">: Analysis time</w:t>
+      </w:r>
+      <w:r>
+        <w:br/>
+      </w:r>
+      <w:r>
+        <w:rPr>
+          <w:rStyle w:val="NormalTok"/>
+        </w:rPr>
+        <w:t xml:space="preserve">─────────────┬──────────────────────────────────────────</w:t>
+      </w:r>
+      <w:r>
+        <w:br/>
+      </w:r>
+      <w:r>
+        <w:rPr>
+          <w:rStyle w:val="NormalTok"/>
+        </w:rPr>
+        <w:t xml:space="preserve">             │        rho     </w:t>
+      </w:r>
+      <w:r>
+        <w:rPr>
+          <w:rStyle w:val="FunctionTok"/>
+        </w:rPr>
+        <w:t xml:space="preserve">chi2</w:t>
+      </w:r>
+      <w:r>
+        <w:rPr>
+          <w:rStyle w:val="NormalTok"/>
+        </w:rPr>
+        <w:t xml:space="preserve">       df    Prob&gt;</w:t>
+      </w:r>
+      <w:r>
+        <w:rPr>
+          <w:rStyle w:val="FunctionTok"/>
+        </w:rPr>
+        <w:t xml:space="preserve">chi2</w:t>
+      </w:r>
+      <w:r>
+        <w:br/>
+      </w:r>
+      <w:r>
+        <w:rPr>
+          <w:rStyle w:val="NormalTok"/>
+        </w:rPr>
+        <w:t xml:space="preserve">─────────────┼──────────────────────────────────────────</w:t>
+      </w:r>
+      <w:r>
+        <w:br/>
+      </w:r>
+      <w:r>
+        <w:rPr>
+          <w:rStyle w:val="NormalTok"/>
+        </w:rPr>
+        <w:t xml:space="preserve">1.causeNUM~C │   -0.04848     0.17        1       0.6819</w:t>
+      </w:r>
+      <w:r>
+        <w:br/>
+      </w:r>
+      <w:r>
+        <w:rPr>
+          <w:rStyle w:val="NormalTok"/>
+        </w:rPr>
+        <w:t xml:space="preserve">2.causeNUM~C │    0.00996     0.01        1       0.9397</w:t>
+      </w:r>
+      <w:r>
+        <w:br/>
+      </w:r>
+      <w:r>
+        <w:rPr>
+          <w:rStyle w:val="NormalTok"/>
+        </w:rPr>
+        <w:t xml:space="preserve">3.causeNUM~C │    0.01796     0.02        1       0.8869</w:t>
+      </w:r>
+      <w:r>
+        <w:br/>
+      </w:r>
+      <w:r>
+        <w:rPr>
+          <w:rStyle w:val="NormalTok"/>
+        </w:rPr>
+        <w:t xml:space="preserve">4.causeNUM~C │   -0.15154     1.62        1       0.2032</w:t>
+      </w:r>
+      <w:r>
+        <w:br/>
+      </w:r>
+      <w:r>
+        <w:rPr>
+          <w:rStyle w:val="NormalTok"/>
+        </w:rPr>
+        <w:t xml:space="preserve">5b.causeNU~C │          .        .        1           .</w:t>
+      </w:r>
+      <w:r>
+        <w:br/>
+      </w:r>
+      <w:r>
+        <w:rPr>
+          <w:rStyle w:val="NormalTok"/>
+        </w:rPr>
+        <w:t xml:space="preserve">6.causeNUM~C │   -0.31746    10.60        1       0.0011</w:t>
+      </w:r>
+      <w:r>
+        <w:br/>
+      </w:r>
+      <w:r>
+        <w:rPr>
+          <w:rStyle w:val="NormalTok"/>
+        </w:rPr>
+        <w:t xml:space="preserve">7.causeNUM~C │    0.13799     1.11        1       0.2912</w:t>
+      </w:r>
+      <w:r>
+        <w:br/>
+      </w:r>
+      <w:r>
+        <w:rPr>
+          <w:rStyle w:val="NormalTok"/>
+        </w:rPr>
+        <w:t xml:space="preserve">1.riseNUME~C │    0.18269     2.18        1       0.1399</w:t>
+      </w:r>
+      <w:r>
+        <w:br/>
+      </w:r>
+      <w:r>
+        <w:rPr>
+          <w:rStyle w:val="NormalTok"/>
+        </w:rPr>
+        <w:t xml:space="preserve">2.riseNUME~C │    0.30901     8.28        1       0.0040</w:t>
+      </w:r>
+      <w:r>
+        <w:br/>
+      </w:r>
+      <w:r>
+        <w:rPr>
+          <w:rStyle w:val="NormalTok"/>
+        </w:rPr>
+        <w:t xml:space="preserve">3.riseNUME~C │    0.10627     0.77        1       0.3790</w:t>
+      </w:r>
+      <w:r>
+        <w:br/>
+      </w:r>
+      <w:r>
+        <w:rPr>
+          <w:rStyle w:val="NormalTok"/>
+        </w:rPr>
+        <w:t xml:space="preserve">4.riseNUME~C │    0.10649     0.95        1       0.3304</w:t>
+      </w:r>
+      <w:r>
+        <w:br/>
+      </w:r>
+      <w:r>
+        <w:rPr>
+          <w:rStyle w:val="NormalTok"/>
+        </w:rPr>
+        <w:t xml:space="preserve">5b.riseNUM~C │          .        .        1           .</w:t>
+      </w:r>
+      <w:r>
+        <w:br/>
+      </w:r>
+      <w:r>
+        <w:rPr>
+          <w:rStyle w:val="NormalTok"/>
+        </w:rPr>
+        <w:t xml:space="preserve">6.riseNUME~C │    0.12455     0.91        1       0.3402</w:t>
+      </w:r>
+      <w:r>
+        <w:br/>
+      </w:r>
+      <w:r>
+        <w:rPr>
+          <w:rStyle w:val="NormalTok"/>
+        </w:rPr>
+        <w:t xml:space="preserve">7.riseNUME~C │    0.18581     2.10        1       0.1477</w:t>
+      </w:r>
+      <w:r>
+        <w:br/>
+      </w:r>
+      <w:r>
+        <w:rPr>
+          <w:rStyle w:val="NormalTok"/>
+        </w:rPr>
+        <w:t xml:space="preserve">8.riseNUME~C │    0.23405     3.44        1       0.0638</w:t>
+      </w:r>
+      <w:r>
+        <w:br/>
+      </w:r>
+      <w:r>
+        <w:rPr>
+          <w:rStyle w:val="NormalTok"/>
+        </w:rPr>
+        <w:t xml:space="preserve">─────────────┼──────────────────────────────────────────</w:t>
+      </w:r>
+      <w:r>
+        <w:br/>
+      </w:r>
+      <w:r>
+        <w:rPr>
+          <w:rStyle w:val="NormalTok"/>
+        </w:rPr>
+        <w:t xml:space="preserve"> Global </w:t>
+      </w:r>
+      <w:r>
+        <w:rPr>
+          <w:rStyle w:val="KeywordTok"/>
+        </w:rPr>
+        <w:t xml:space="preserve">test</w:t>
+      </w:r>
+      <w:r>
+        <w:rPr>
+          <w:rStyle w:val="NormalTok"/>
+        </w:rPr>
+        <w:t xml:space="preserve"> │               21.90       13       0.0569</w:t>
+      </w:r>
+      <w:r>
+        <w:br/>
+      </w:r>
+      <w:r>
+        <w:rPr>
+          <w:rStyle w:val="NormalTok"/>
+        </w:rPr>
+        <w:t xml:space="preserve">─────────────┴──────────────────────────────────────────</w:t>
+      </w:r>
+    </w:p>
+    <w:p>
+      <w:pPr>
+        <w:pStyle w:val="SourceCode"/>
+      </w:pPr>
+      <w:r>
+        <w:rPr>
+          <w:rStyle w:val="NormalTok"/>
+        </w:rPr>
+        <w:t xml:space="preserve">. </w:t>
+      </w:r>
+      <w:r>
+        <w:rPr>
+          <w:rStyle w:val="KeywordTok"/>
+        </w:rPr>
+        <w:t xml:space="preserve">stphplot</w:t>
+      </w:r>
+      <w:r>
+        <w:rPr>
+          <w:rStyle w:val="NormalTok"/>
+        </w:rPr>
+        <w:t xml:space="preserve">, </w:t>
+      </w:r>
+      <w:r>
+        <w:rPr>
+          <w:rStyle w:val="KeywordTok"/>
+        </w:rPr>
+        <w:t xml:space="preserve">by</w:t>
+      </w:r>
+      <w:r>
+        <w:rPr>
+          <w:rStyle w:val="NormalTok"/>
+        </w:rPr>
+        <w:t xml:space="preserve">(causeNUMERIC) </w:t>
+      </w:r>
+      <w:r>
+        <w:rPr>
+          <w:rStyle w:val="DecValTok"/>
+        </w:rPr>
+        <w:t xml:space="preserve">scheme</w:t>
+      </w:r>
+      <w:r>
+        <w:rPr>
+          <w:rStyle w:val="NormalTok"/>
+        </w:rPr>
+        <w:t xml:space="preserve">(michigan) </w:t>
+      </w:r>
+      <w:r>
+        <w:rPr>
+          <w:rStyle w:val="CommentTok"/>
+        </w:rPr>
+        <w:t xml:space="preserve">// graphical test of PH assumption</w:t>
+      </w:r>
+      <w:r>
+        <w:br/>
+      </w:r>
+      <w:r>
+        <w:br/>
+      </w:r>
+      <w:r>
+        <w:rPr>
+          <w:rStyle w:val="NormalTok"/>
+        </w:rPr>
+        <w:t xml:space="preserve">        Failure _d: 1 (meaning </w:t>
+      </w:r>
+      <w:r>
+        <w:rPr>
+          <w:rStyle w:val="OtherTok"/>
+        </w:rPr>
+        <w:t xml:space="preserve">all</w:t>
+      </w:r>
+      <w:r>
+        <w:rPr>
+          <w:rStyle w:val="NormalTok"/>
+        </w:rPr>
+        <w:t xml:space="preserve"> fail)</w:t>
+      </w:r>
+      <w:r>
+        <w:br/>
+      </w:r>
+      <w:r>
+        <w:rPr>
+          <w:rStyle w:val="NormalTok"/>
+        </w:rPr>
+        <w:t xml:space="preserve">  Analysis time _t: age</w:t>
+      </w:r>
+    </w:p>
+    <w:p>
+      <w:pPr>
+        <w:pStyle w:val="SourceCode"/>
+      </w:pPr>
+      <w:r>
+        <w:rPr>
+          <w:rStyle w:val="NormalTok"/>
+        </w:rPr>
+        <w:t xml:space="preserve">. </w:t>
+      </w:r>
+      <w:r>
+        <w:rPr>
+          <w:rStyle w:val="KeywordTok"/>
+        </w:rPr>
+        <w:t xml:space="preserve">graph</w:t>
+      </w:r>
+      <w:r>
+        <w:rPr>
+          <w:rStyle w:val="NormalTok"/>
+        </w:rPr>
+        <w:t xml:space="preserve"> </w:t>
+      </w:r>
+      <w:r>
+        <w:rPr>
+          <w:rStyle w:val="KeywordTok"/>
+        </w:rPr>
+        <w:t xml:space="preserve">export</w:t>
+      </w:r>
+      <w:r>
+        <w:rPr>
+          <w:rStyle w:val="NormalTok"/>
+        </w:rPr>
+        <w:t xml:space="preserve"> ph.png, </w:t>
+      </w:r>
+      <w:r>
+        <w:rPr>
+          <w:rStyle w:val="KeywordTok"/>
+        </w:rPr>
+        <w:t xml:space="preserve">width</w:t>
+      </w:r>
+      <w:r>
+        <w:rPr>
+          <w:rStyle w:val="NormalTok"/>
+        </w:rPr>
+        <w:t xml:space="preserve">(1000) </w:t>
+      </w:r>
+      <w:r>
+        <w:rPr>
+          <w:rStyle w:val="KeywordTok"/>
+        </w:rPr>
+        <w:t xml:space="preserve">replace</w:t>
+      </w:r>
+      <w:r>
+        <w:br/>
+      </w:r>
+      <w:r>
+        <w:rPr>
+          <w:rStyle w:val="NormalTok"/>
+        </w:rPr>
+        <w:t xml:space="preserve">file</w:t>
+      </w:r>
+      <w:r>
+        <w:br/>
+      </w:r>
+      <w:r>
+        <w:rPr>
+          <w:rStyle w:val="NormalTok"/>
+        </w:rPr>
+        <w:t xml:space="preserve">    /Users/agrogan/Desktop/GitHub/newstuff/categorical/survival-analysis-and-event-</w:t>
+      </w:r>
+      <w:r>
+        <w:rPr>
+          <w:rStyle w:val="KeywordTok"/>
+        </w:rPr>
+        <w:t xml:space="preserve">h</w:t>
+      </w:r>
+      <w:r>
+        <w:br/>
+      </w:r>
+      <w:r>
+        <w:rPr>
+          <w:rStyle w:val="NormalTok"/>
+        </w:rPr>
+        <w:t xml:space="preserve">    &gt; istory/emperors/ph.png saved </w:t>
+      </w:r>
+      <w:r>
+        <w:rPr>
+          <w:rStyle w:val="KeywordTok"/>
+        </w:rPr>
+        <w:t xml:space="preserve">as</w:t>
+      </w:r>
+      <w:r>
+        <w:rPr>
+          <w:rStyle w:val="NormalTok"/>
+        </w:rPr>
+        <w:t xml:space="preserve"> PNG </w:t>
+      </w:r>
+      <w:r>
+        <w:rPr>
+          <w:rStyle w:val="KeywordTok"/>
+        </w:rPr>
+        <w:t xml:space="preserve">format</w:t>
+      </w:r>
+    </w:p>
+    <w:p>
+      <w:pPr>
+        <w:pStyle w:val="CaptionedFigure"/>
+      </w:pPr>
+      <w:r>
+        <w:drawing>
+          <wp:inline>
+            <wp:extent cx="6858000" cy="4574286"/>
+            <wp:effectExtent b="0" l="0" r="0" t="0"/>
+            <wp:docPr descr="Graphical Assessment of Proportional Hazards Assumptions" title="" id="1" name="Picture"/>
+            <a:graphic>
+              <a:graphicData uri="http://schemas.openxmlformats.org/drawingml/2006/picture">
+                <pic:pic>
+                  <pic:nvPicPr>
+                    <pic:cNvPr descr="ph.png" id="0" name="Picture"/>
+                    <pic:cNvPicPr>
+                      <a:picLocks noChangeArrowheads="1" noChangeAspect="1"/>
+                    </pic:cNvPicPr>
+                  </pic:nvPicPr>
+                  <pic:blipFill>
+                    <a:blip r:embed="rId35"/>
+                    <a:stretch>
+                      <a:fillRect/>
+                    </a:stretch>
+                  </pic:blipFill>
+                  <pic:spPr bwMode="auto">
+                    <a:xfrm>
+                      <a:off x="0" y="0"/>
+                      <a:ext cx="6858000" cy="4574286"/>
+                    </a:xfrm>
+                    <a:prstGeom prst="rect">
+                      <a:avLst/>
+                    </a:prstGeom>
+                    <a:noFill/>
+                    <a:ln w="9525">
+                      <a:noFill/>
+                      <a:headEnd/>
+                      <a:tailEnd/>
+                    </a:ln>
+                  </pic:spPr>
+                </pic:pic>
+              </a:graphicData>
+            </a:graphic>
+          </wp:inline>
+        </w:drawing>
+      </w:r>
+    </w:p>
+    <w:p>
+      <w:pPr>
+        <w:pStyle w:val="ImageCaption"/>
+      </w:pPr>
+      <w:r>
         <w:t xml:space="preserve">Graphical Assessment of Proportional Hazards Assumptions</w:t>
       </w:r>
     </w:p>
-    <w:bookmarkEnd w:id="35"/>
+    <w:bookmarkEnd w:id="36"/>
+    <w:bookmarkStart w:id="37" w:name="X9451a058878f50c852fc65ffa0e7fc7fde5c3c8"/>
+    <w:p>
+      <w:pPr>
+        <w:pStyle w:val="Heading2"/>
+      </w:pPr>
+      <w:r>
+        <w:t xml:space="preserve">Correcting For Violations of the Proportional Hazards Assumption</w:t>
+      </w:r>
+    </w:p>
+    <w:p>
+      <w:pPr>
+        <w:pStyle w:val="FirstParagraph"/>
+      </w:pPr>
+      <w:r>
+        <w:t xml:space="preserve">Had the proportional hazards assumption been violated, we could correct for this violation in one of two ways:</w:t>
+      </w:r>
+    </w:p>
+    <w:p>
+      <w:pPr>
+        <w:numPr>
+          <w:ilvl w:val="0"/>
+          <w:numId w:val="1001"/>
+        </w:numPr>
+        <w:pStyle w:val="Compact"/>
+      </w:pPr>
+      <w:r>
+        <w:t xml:space="preserve">Estimating an interaction of the time variable (in this case</w:t>
+      </w:r>
+      <w:r>
+        <w:t xml:space="preserve"> </w:t>
+      </w:r>
+      <w:r>
+        <w:rPr>
+          <w:rStyle w:val="VerbatimChar"/>
+        </w:rPr>
+        <w:t xml:space="preserve">age</w:t>
+      </w:r>
+      <w:r>
+        <w:t xml:space="preserve">) with the variable violating the assumption.</w:t>
+      </w:r>
+    </w:p>
+    <w:p>
+      <w:pPr>
+        <w:pStyle w:val="FirstParagraph"/>
+      </w:pPr>
+      <w:r>
+        <w:t xml:space="preserve">e.g. </w:t>
+      </w:r>
+      <w:r>
+        <w:rPr>
+          <w:rStyle w:val="VerbatimChar"/>
+        </w:rPr>
+        <w:t xml:space="preserve">stcox ib5.causeNUMERIC age#ib5.riseNUMERIC</w:t>
+      </w:r>
+      <w:r>
+        <w:t xml:space="preserve">.</w:t>
+      </w:r>
+    </w:p>
+    <w:p>
+      <w:pPr>
+        <w:pStyle w:val="BlockText"/>
+      </w:pPr>
+      <w:r>
+        <w:t xml:space="preserve">Note: In this relatively small sample this command fails to converge, perhaps because of sample size; or perhaps because there is no underlying violation of the proportional hazards assumption.</w:t>
+      </w:r>
+    </w:p>
+    <w:p>
+      <w:pPr>
+        <w:numPr>
+          <w:ilvl w:val="0"/>
+          <w:numId w:val="1002"/>
+        </w:numPr>
+        <w:pStyle w:val="Compact"/>
+      </w:pPr>
+      <w:r>
+        <w:t xml:space="preserve">Using the</w:t>
+      </w:r>
+      <w:r>
+        <w:t xml:space="preserve"> </w:t>
+      </w:r>
+      <w:r>
+        <w:rPr>
+          <w:rStyle w:val="VerbatimChar"/>
+        </w:rPr>
+        <w:t xml:space="preserve">, strata(varname)</w:t>
+      </w:r>
+      <w:r>
+        <w:t xml:space="preserve"> </w:t>
+      </w:r>
+      <w:r>
+        <w:t xml:space="preserve">option to</w:t>
+      </w:r>
+      <w:r>
+        <w:t xml:space="preserve"> </w:t>
+      </w:r>
+      <w:r>
+        <w:rPr>
+          <w:iCs/>
+          <w:i/>
+        </w:rPr>
+        <w:t xml:space="preserve">stratify</w:t>
+      </w:r>
+      <w:r>
+        <w:t xml:space="preserve"> </w:t>
+      </w:r>
+      <w:r>
+        <w:t xml:space="preserve">on the variable violating the assumption.</w:t>
+      </w:r>
+    </w:p>
+    <w:p>
+      <w:pPr>
+        <w:pStyle w:val="BlockText"/>
+      </w:pPr>
+      <w:r>
+        <w:t xml:space="preserve">Note that the command below provides results, but does not provide parameter estimates for the variable on which we are stratifying,</w:t>
+      </w:r>
+      <w:r>
+        <w:t xml:space="preserve"> </w:t>
+      </w:r>
+      <w:r>
+        <w:rPr>
+          <w:rStyle w:val="VerbatimChar"/>
+        </w:rPr>
+        <w:t xml:space="preserve">riseNUMERIC</w:t>
+      </w:r>
+      <w:r>
+        <w:t xml:space="preserve">.</w:t>
+      </w:r>
+    </w:p>
+    <w:p>
+      <w:pPr>
+        <w:pStyle w:val="SourceCode"/>
+      </w:pPr>
+      <w:r>
+        <w:rPr>
+          <w:rStyle w:val="NormalTok"/>
+        </w:rPr>
+        <w:t xml:space="preserve">. </w:t>
+      </w:r>
+      <w:r>
+        <w:rPr>
+          <w:rStyle w:val="KeywordTok"/>
+        </w:rPr>
+        <w:t xml:space="preserve">stcox</w:t>
+      </w:r>
+      <w:r>
+        <w:rPr>
+          <w:rStyle w:val="NormalTok"/>
+        </w:rPr>
+        <w:t xml:space="preserve"> ib5.causeNUMERIC, </w:t>
+      </w:r>
+      <w:r>
+        <w:rPr>
+          <w:rStyle w:val="KeywordTok"/>
+        </w:rPr>
+        <w:t xml:space="preserve">strata</w:t>
+      </w:r>
+      <w:r>
+        <w:rPr>
+          <w:rStyle w:val="NormalTok"/>
+        </w:rPr>
+        <w:t xml:space="preserve">(riseNUMERIC)</w:t>
+      </w:r>
+      <w:r>
+        <w:br/>
+      </w:r>
+      <w:r>
+        <w:br/>
+      </w:r>
+      <w:r>
+        <w:rPr>
+          <w:rStyle w:val="NormalTok"/>
+        </w:rPr>
+        <w:t xml:space="preserve">        Failure _d: 1 (meaning </w:t>
+      </w:r>
+      <w:r>
+        <w:rPr>
+          <w:rStyle w:val="OtherTok"/>
+        </w:rPr>
+        <w:t xml:space="preserve">all</w:t>
+      </w:r>
+      <w:r>
+        <w:rPr>
+          <w:rStyle w:val="NormalTok"/>
+        </w:rPr>
+        <w:t xml:space="preserve"> fail)</w:t>
+      </w:r>
+      <w:r>
+        <w:br/>
+      </w:r>
+      <w:r>
+        <w:rPr>
+          <w:rStyle w:val="NormalTok"/>
+        </w:rPr>
+        <w:t xml:space="preserve">  Analysis time _t: age</w:t>
+      </w:r>
+      <w:r>
+        <w:br/>
+      </w:r>
+      <w:r>
+        <w:br/>
+      </w:r>
+      <w:r>
+        <w:rPr>
+          <w:rStyle w:val="NormalTok"/>
+        </w:rPr>
+        <w:t xml:space="preserve">Iteration 0:   </w:t>
+      </w:r>
+      <w:r>
+        <w:rPr>
+          <w:rStyle w:val="FunctionTok"/>
+        </w:rPr>
+        <w:t xml:space="preserve">log</w:t>
+      </w:r>
+      <w:r>
+        <w:rPr>
+          <w:rStyle w:val="NormalTok"/>
+        </w:rPr>
+        <w:t xml:space="preserve"> likelihood = -110.21173</w:t>
+      </w:r>
+      <w:r>
+        <w:br/>
+      </w:r>
+      <w:r>
+        <w:rPr>
+          <w:rStyle w:val="NormalTok"/>
+        </w:rPr>
+        <w:t xml:space="preserve">Iteration 1:   </w:t>
+      </w:r>
+      <w:r>
+        <w:rPr>
+          <w:rStyle w:val="FunctionTok"/>
+        </w:rPr>
+        <w:t xml:space="preserve">log</w:t>
+      </w:r>
+      <w:r>
+        <w:rPr>
+          <w:rStyle w:val="NormalTok"/>
+        </w:rPr>
+        <w:t xml:space="preserve"> likelihood = -106.78694</w:t>
+      </w:r>
+      <w:r>
+        <w:br/>
+      </w:r>
+      <w:r>
+        <w:rPr>
+          <w:rStyle w:val="NormalTok"/>
+        </w:rPr>
+        <w:t xml:space="preserve">Iteration 2:   </w:t>
+      </w:r>
+      <w:r>
+        <w:rPr>
+          <w:rStyle w:val="FunctionTok"/>
+        </w:rPr>
+        <w:t xml:space="preserve">log</w:t>
+      </w:r>
+      <w:r>
+        <w:rPr>
+          <w:rStyle w:val="NormalTok"/>
+        </w:rPr>
+        <w:t xml:space="preserve"> likelihood = -106.44767</w:t>
+      </w:r>
+      <w:r>
+        <w:br/>
+      </w:r>
+      <w:r>
+        <w:rPr>
+          <w:rStyle w:val="NormalTok"/>
+        </w:rPr>
+        <w:t xml:space="preserve">Iteration 3:   </w:t>
+      </w:r>
+      <w:r>
+        <w:rPr>
+          <w:rStyle w:val="FunctionTok"/>
+        </w:rPr>
+        <w:t xml:space="preserve">log</w:t>
+      </w:r>
+      <w:r>
+        <w:rPr>
+          <w:rStyle w:val="NormalTok"/>
+        </w:rPr>
+        <w:t xml:space="preserve"> likelihood = -106.33876</w:t>
+      </w:r>
+      <w:r>
+        <w:br/>
+      </w:r>
+      <w:r>
+        <w:rPr>
+          <w:rStyle w:val="NormalTok"/>
+        </w:rPr>
+        <w:t xml:space="preserve">Iteration 4:   </w:t>
+      </w:r>
+      <w:r>
+        <w:rPr>
+          <w:rStyle w:val="FunctionTok"/>
+        </w:rPr>
+        <w:t xml:space="preserve">log</w:t>
+      </w:r>
+      <w:r>
+        <w:rPr>
+          <w:rStyle w:val="NormalTok"/>
+        </w:rPr>
+        <w:t xml:space="preserve"> likelihood = -106.30024</w:t>
+      </w:r>
+      <w:r>
+        <w:br/>
+      </w:r>
+      <w:r>
+        <w:rPr>
+          <w:rStyle w:val="NormalTok"/>
+        </w:rPr>
+        <w:t xml:space="preserve">Iteration 5:   </w:t>
+      </w:r>
+      <w:r>
+        <w:rPr>
+          <w:rStyle w:val="FunctionTok"/>
+        </w:rPr>
+        <w:t xml:space="preserve">log</w:t>
+      </w:r>
+      <w:r>
+        <w:rPr>
+          <w:rStyle w:val="NormalTok"/>
+        </w:rPr>
+        <w:t xml:space="preserve"> likelihood = -106.28627</w:t>
+      </w:r>
+      <w:r>
+        <w:br/>
+      </w:r>
+      <w:r>
+        <w:rPr>
+          <w:rStyle w:val="NormalTok"/>
+        </w:rPr>
+        <w:t xml:space="preserve">Iteration 6:   </w:t>
+      </w:r>
+      <w:r>
+        <w:rPr>
+          <w:rStyle w:val="FunctionTok"/>
+        </w:rPr>
+        <w:t xml:space="preserve">log</w:t>
+      </w:r>
+      <w:r>
+        <w:rPr>
+          <w:rStyle w:val="NormalTok"/>
+        </w:rPr>
+        <w:t xml:space="preserve"> likelihood = -106.28115</w:t>
+      </w:r>
+      <w:r>
+        <w:br/>
+      </w:r>
+      <w:r>
+        <w:rPr>
+          <w:rStyle w:val="NormalTok"/>
+        </w:rPr>
+        <w:t xml:space="preserve">Iteration 7:   </w:t>
+      </w:r>
+      <w:r>
+        <w:rPr>
+          <w:rStyle w:val="FunctionTok"/>
+        </w:rPr>
+        <w:t xml:space="preserve">log</w:t>
+      </w:r>
+      <w:r>
+        <w:rPr>
+          <w:rStyle w:val="NormalTok"/>
+        </w:rPr>
+        <w:t xml:space="preserve"> likelihood = -106.27928</w:t>
+      </w:r>
+      <w:r>
+        <w:br/>
+      </w:r>
+      <w:r>
+        <w:rPr>
+          <w:rStyle w:val="NormalTok"/>
+        </w:rPr>
+        <w:t xml:space="preserve">Iteration 8:   </w:t>
+      </w:r>
+      <w:r>
+        <w:rPr>
+          <w:rStyle w:val="FunctionTok"/>
+        </w:rPr>
+        <w:t xml:space="preserve">log</w:t>
+      </w:r>
+      <w:r>
+        <w:rPr>
+          <w:rStyle w:val="NormalTok"/>
+        </w:rPr>
+        <w:t xml:space="preserve"> likelihood = -106.27859</w:t>
+      </w:r>
+      <w:r>
+        <w:br/>
+      </w:r>
+      <w:r>
+        <w:rPr>
+          <w:rStyle w:val="NormalTok"/>
+        </w:rPr>
+        <w:t xml:space="preserve">Iteration 9:   </w:t>
+      </w:r>
+      <w:r>
+        <w:rPr>
+          <w:rStyle w:val="FunctionTok"/>
+        </w:rPr>
+        <w:t xml:space="preserve">log</w:t>
+      </w:r>
+      <w:r>
+        <w:rPr>
+          <w:rStyle w:val="NormalTok"/>
+        </w:rPr>
+        <w:t xml:space="preserve"> likelihood = -106.27833</w:t>
+      </w:r>
+      <w:r>
+        <w:br/>
+      </w:r>
+      <w:r>
+        <w:rPr>
+          <w:rStyle w:val="NormalTok"/>
+        </w:rPr>
+        <w:t xml:space="preserve">Iteration 10:  </w:t>
+      </w:r>
+      <w:r>
+        <w:rPr>
+          <w:rStyle w:val="FunctionTok"/>
+        </w:rPr>
+        <w:t xml:space="preserve">log</w:t>
+      </w:r>
+      <w:r>
+        <w:rPr>
+          <w:rStyle w:val="NormalTok"/>
+        </w:rPr>
+        <w:t xml:space="preserve"> likelihood = -106.27824</w:t>
+      </w:r>
+      <w:r>
+        <w:br/>
+      </w:r>
+      <w:r>
+        <w:rPr>
+          <w:rStyle w:val="NormalTok"/>
+        </w:rPr>
+        <w:t xml:space="preserve">Iteration 11:  </w:t>
+      </w:r>
+      <w:r>
+        <w:rPr>
+          <w:rStyle w:val="FunctionTok"/>
+        </w:rPr>
+        <w:t xml:space="preserve">log</w:t>
+      </w:r>
+      <w:r>
+        <w:rPr>
+          <w:rStyle w:val="NormalTok"/>
+        </w:rPr>
+        <w:t xml:space="preserve"> likelihood = -106.27821</w:t>
+      </w:r>
+      <w:r>
+        <w:br/>
+      </w:r>
+      <w:r>
+        <w:rPr>
+          <w:rStyle w:val="NormalTok"/>
+        </w:rPr>
+        <w:t xml:space="preserve">Iteration 12:  </w:t>
+      </w:r>
+      <w:r>
+        <w:rPr>
+          <w:rStyle w:val="FunctionTok"/>
+        </w:rPr>
+        <w:t xml:space="preserve">log</w:t>
+      </w:r>
+      <w:r>
+        <w:rPr>
+          <w:rStyle w:val="NormalTok"/>
+        </w:rPr>
+        <w:t xml:space="preserve"> likelihood = -106.27819</w:t>
+      </w:r>
+      <w:r>
+        <w:br/>
+      </w:r>
+      <w:r>
+        <w:rPr>
+          <w:rStyle w:val="NormalTok"/>
+        </w:rPr>
+        <w:t xml:space="preserve">Iteration 13:  </w:t>
+      </w:r>
+      <w:r>
+        <w:rPr>
+          <w:rStyle w:val="FunctionTok"/>
+        </w:rPr>
+        <w:t xml:space="preserve">log</w:t>
+      </w:r>
+      <w:r>
+        <w:rPr>
+          <w:rStyle w:val="NormalTok"/>
+        </w:rPr>
+        <w:t xml:space="preserve"> likelihood = -106.27819</w:t>
+      </w:r>
+      <w:r>
+        <w:br/>
+      </w:r>
+      <w:r>
+        <w:rPr>
+          <w:rStyle w:val="NormalTok"/>
+        </w:rPr>
+        <w:t xml:space="preserve">Iteration 14:  </w:t>
+      </w:r>
+      <w:r>
+        <w:rPr>
+          <w:rStyle w:val="FunctionTok"/>
+        </w:rPr>
+        <w:t xml:space="preserve">log</w:t>
+      </w:r>
+      <w:r>
+        <w:rPr>
+          <w:rStyle w:val="NormalTok"/>
+        </w:rPr>
+        <w:t xml:space="preserve"> likelihood = -106.27819</w:t>
+      </w:r>
+      <w:r>
+        <w:br/>
+      </w:r>
+      <w:r>
+        <w:rPr>
+          <w:rStyle w:val="NormalTok"/>
+        </w:rPr>
+        <w:t xml:space="preserve">Iteration 15:  </w:t>
+      </w:r>
+      <w:r>
+        <w:rPr>
+          <w:rStyle w:val="FunctionTok"/>
+        </w:rPr>
+        <w:t xml:space="preserve">log</w:t>
+      </w:r>
+      <w:r>
+        <w:rPr>
+          <w:rStyle w:val="NormalTok"/>
+        </w:rPr>
+        <w:t xml:space="preserve"> likelihood = -106.27819</w:t>
+      </w:r>
+      <w:r>
+        <w:br/>
+      </w:r>
+      <w:r>
+        <w:rPr>
+          <w:rStyle w:val="NormalTok"/>
+        </w:rPr>
+        <w:t xml:space="preserve">Iteration 16:  </w:t>
+      </w:r>
+      <w:r>
+        <w:rPr>
+          <w:rStyle w:val="FunctionTok"/>
+        </w:rPr>
+        <w:t xml:space="preserve">log</w:t>
+      </w:r>
+      <w:r>
+        <w:rPr>
+          <w:rStyle w:val="NormalTok"/>
+        </w:rPr>
+        <w:t xml:space="preserve"> likelihood = -106.27819</w:t>
+      </w:r>
+      <w:r>
+        <w:br/>
+      </w:r>
+      <w:r>
+        <w:rPr>
+          <w:rStyle w:val="NormalTok"/>
+        </w:rPr>
+        <w:t xml:space="preserve">Iteration 17:  </w:t>
+      </w:r>
+      <w:r>
+        <w:rPr>
+          <w:rStyle w:val="FunctionTok"/>
+        </w:rPr>
+        <w:t xml:space="preserve">log</w:t>
+      </w:r>
+      <w:r>
+        <w:rPr>
+          <w:rStyle w:val="NormalTok"/>
+        </w:rPr>
+        <w:t xml:space="preserve"> likelihood = -106.27819</w:t>
+      </w:r>
+      <w:r>
+        <w:br/>
+      </w:r>
+      <w:r>
+        <w:rPr>
+          <w:rStyle w:val="NormalTok"/>
+        </w:rPr>
+        <w:t xml:space="preserve">Iteration 18:  </w:t>
+      </w:r>
+      <w:r>
+        <w:rPr>
+          <w:rStyle w:val="FunctionTok"/>
+        </w:rPr>
+        <w:t xml:space="preserve">log</w:t>
+      </w:r>
+      <w:r>
+        <w:rPr>
+          <w:rStyle w:val="NormalTok"/>
+        </w:rPr>
+        <w:t xml:space="preserve"> likelihood = -106.27819</w:t>
+      </w:r>
+      <w:r>
+        <w:br/>
+      </w:r>
+      <w:r>
+        <w:rPr>
+          <w:rStyle w:val="NormalTok"/>
+        </w:rPr>
+        <w:t xml:space="preserve">Iteration 19:  </w:t>
+      </w:r>
+      <w:r>
+        <w:rPr>
+          <w:rStyle w:val="FunctionTok"/>
+        </w:rPr>
+        <w:t xml:space="preserve">log</w:t>
+      </w:r>
+      <w:r>
+        <w:rPr>
+          <w:rStyle w:val="NormalTok"/>
+        </w:rPr>
+        <w:t xml:space="preserve"> likelihood = -106.27819</w:t>
+      </w:r>
+      <w:r>
+        <w:br/>
+      </w:r>
+      <w:r>
+        <w:rPr>
+          <w:rStyle w:val="NormalTok"/>
+        </w:rPr>
+        <w:t xml:space="preserve">Refining </w:t>
+      </w:r>
+      <w:r>
+        <w:rPr>
+          <w:rStyle w:val="KeywordTok"/>
+        </w:rPr>
+        <w:t xml:space="preserve">estimates</w:t>
+      </w:r>
+      <w:r>
+        <w:rPr>
+          <w:rStyle w:val="NormalTok"/>
+        </w:rPr>
+        <w:t xml:space="preserve">:</w:t>
+      </w:r>
+      <w:r>
+        <w:br/>
+      </w:r>
+      <w:r>
+        <w:rPr>
+          <w:rStyle w:val="NormalTok"/>
+        </w:rPr>
+        <w:t xml:space="preserve">Iteration 0:   </w:t>
+      </w:r>
+      <w:r>
+        <w:rPr>
+          <w:rStyle w:val="FunctionTok"/>
+        </w:rPr>
+        <w:t xml:space="preserve">log</w:t>
+      </w:r>
+      <w:r>
+        <w:rPr>
+          <w:rStyle w:val="NormalTok"/>
+        </w:rPr>
+        <w:t xml:space="preserve"> likelihood = -106.27819</w:t>
+      </w:r>
+      <w:r>
+        <w:br/>
+      </w:r>
+      <w:r>
+        <w:rPr>
+          <w:rStyle w:val="NormalTok"/>
+        </w:rPr>
+        <w:t xml:space="preserve">Iteration 1:   </w:t>
+      </w:r>
+      <w:r>
+        <w:rPr>
+          <w:rStyle w:val="FunctionTok"/>
+        </w:rPr>
+        <w:t xml:space="preserve">log</w:t>
+      </w:r>
+      <w:r>
+        <w:rPr>
+          <w:rStyle w:val="NormalTok"/>
+        </w:rPr>
+        <w:t xml:space="preserve"> likelihood = -106.27819</w:t>
+      </w:r>
+      <w:r>
+        <w:br/>
+      </w:r>
+      <w:r>
+        <w:rPr>
+          <w:rStyle w:val="NormalTok"/>
+        </w:rPr>
+        <w:t xml:space="preserve">Iteration 2:   </w:t>
+      </w:r>
+      <w:r>
+        <w:rPr>
+          <w:rStyle w:val="FunctionTok"/>
+        </w:rPr>
+        <w:t xml:space="preserve">log</w:t>
+      </w:r>
+      <w:r>
+        <w:rPr>
+          <w:rStyle w:val="NormalTok"/>
+        </w:rPr>
+        <w:t xml:space="preserve"> likelihood = -106.27819</w:t>
+      </w:r>
+      <w:r>
+        <w:br/>
+      </w:r>
+      <w:r>
+        <w:rPr>
+          <w:rStyle w:val="NormalTok"/>
+        </w:rPr>
+        <w:t xml:space="preserve">Iteration 3:   </w:t>
+      </w:r>
+      <w:r>
+        <w:rPr>
+          <w:rStyle w:val="FunctionTok"/>
+        </w:rPr>
+        <w:t xml:space="preserve">log</w:t>
+      </w:r>
+      <w:r>
+        <w:rPr>
+          <w:rStyle w:val="NormalTok"/>
+        </w:rPr>
+        <w:t xml:space="preserve"> likelihood = -106.27819</w:t>
+      </w:r>
+      <w:r>
+        <w:br/>
+      </w:r>
+      <w:r>
+        <w:rPr>
+          <w:rStyle w:val="NormalTok"/>
+        </w:rPr>
+        <w:t xml:space="preserve">Iteration 4:   </w:t>
+      </w:r>
+      <w:r>
+        <w:rPr>
+          <w:rStyle w:val="FunctionTok"/>
+        </w:rPr>
+        <w:t xml:space="preserve">log</w:t>
+      </w:r>
+      <w:r>
+        <w:rPr>
+          <w:rStyle w:val="NormalTok"/>
+        </w:rPr>
+        <w:t xml:space="preserve"> likelihood = -106.27819</w:t>
+      </w:r>
+      <w:r>
+        <w:br/>
+      </w:r>
+      <w:r>
+        <w:rPr>
+          <w:rStyle w:val="NormalTok"/>
+        </w:rPr>
+        <w:t xml:space="preserve">Iteration 5:   </w:t>
+      </w:r>
+      <w:r>
+        <w:rPr>
+          <w:rStyle w:val="FunctionTok"/>
+        </w:rPr>
+        <w:t xml:space="preserve">log</w:t>
+      </w:r>
+      <w:r>
+        <w:rPr>
+          <w:rStyle w:val="NormalTok"/>
+        </w:rPr>
+        <w:t xml:space="preserve"> likelihood = -106.27819</w:t>
+      </w:r>
+      <w:r>
+        <w:br/>
+      </w:r>
+      <w:r>
+        <w:rPr>
+          <w:rStyle w:val="NormalTok"/>
+        </w:rPr>
+        <w:t xml:space="preserve">Iteration 6:   </w:t>
+      </w:r>
+      <w:r>
+        <w:rPr>
+          <w:rStyle w:val="FunctionTok"/>
+        </w:rPr>
+        <w:t xml:space="preserve">log</w:t>
+      </w:r>
+      <w:r>
+        <w:rPr>
+          <w:rStyle w:val="NormalTok"/>
+        </w:rPr>
+        <w:t xml:space="preserve"> likelihood = -106.27819</w:t>
+      </w:r>
+      <w:r>
+        <w:br/>
+      </w:r>
+      <w:r>
+        <w:rPr>
+          <w:rStyle w:val="NormalTok"/>
+        </w:rPr>
+        <w:t xml:space="preserve">Iteration 7:   </w:t>
+      </w:r>
+      <w:r>
+        <w:rPr>
+          <w:rStyle w:val="FunctionTok"/>
+        </w:rPr>
+        <w:t xml:space="preserve">log</w:t>
+      </w:r>
+      <w:r>
+        <w:rPr>
+          <w:rStyle w:val="NormalTok"/>
+        </w:rPr>
+        <w:t xml:space="preserve"> likelihood = -106.27819</w:t>
+      </w:r>
+      <w:r>
+        <w:br/>
+      </w:r>
+      <w:r>
+        <w:rPr>
+          <w:rStyle w:val="NormalTok"/>
+        </w:rPr>
+        <w:t xml:space="preserve">Iteration 8:   </w:t>
+      </w:r>
+      <w:r>
+        <w:rPr>
+          <w:rStyle w:val="FunctionTok"/>
+        </w:rPr>
+        <w:t xml:space="preserve">log</w:t>
+      </w:r>
+      <w:r>
+        <w:rPr>
+          <w:rStyle w:val="NormalTok"/>
+        </w:rPr>
+        <w:t xml:space="preserve"> likelihood = -106.27819</w:t>
+      </w:r>
+      <w:r>
+        <w:br/>
+      </w:r>
+      <w:r>
+        <w:rPr>
+          <w:rStyle w:val="NormalTok"/>
+        </w:rPr>
+        <w:t xml:space="preserve">Iteration 9:   </w:t>
+      </w:r>
+      <w:r>
+        <w:rPr>
+          <w:rStyle w:val="FunctionTok"/>
+        </w:rPr>
+        <w:t xml:space="preserve">log</w:t>
+      </w:r>
+      <w:r>
+        <w:rPr>
+          <w:rStyle w:val="NormalTok"/>
+        </w:rPr>
+        <w:t xml:space="preserve"> likelihood = -106.27819</w:t>
+      </w:r>
+      <w:r>
+        <w:br/>
+      </w:r>
+      <w:r>
+        <w:rPr>
+          <w:rStyle w:val="NormalTok"/>
+        </w:rPr>
+        <w:t xml:space="preserve">Iteration 10:  </w:t>
+      </w:r>
+      <w:r>
+        <w:rPr>
+          <w:rStyle w:val="FunctionTok"/>
+        </w:rPr>
+        <w:t xml:space="preserve">log</w:t>
+      </w:r>
+      <w:r>
+        <w:rPr>
+          <w:rStyle w:val="NormalTok"/>
+        </w:rPr>
+        <w:t xml:space="preserve"> likelihood = -106.27819</w:t>
+      </w:r>
+      <w:r>
+        <w:br/>
+      </w:r>
+      <w:r>
+        <w:rPr>
+          <w:rStyle w:val="NormalTok"/>
+        </w:rPr>
+        <w:t xml:space="preserve">Iteration 11:  </w:t>
+      </w:r>
+      <w:r>
+        <w:rPr>
+          <w:rStyle w:val="FunctionTok"/>
+        </w:rPr>
+        <w:t xml:space="preserve">log</w:t>
+      </w:r>
+      <w:r>
+        <w:rPr>
+          <w:rStyle w:val="NormalTok"/>
+        </w:rPr>
+        <w:t xml:space="preserve"> likelihood = -106.27819</w:t>
+      </w:r>
+      <w:r>
+        <w:br/>
+      </w:r>
+      <w:r>
+        <w:rPr>
+          <w:rStyle w:val="NormalTok"/>
+        </w:rPr>
+        <w:t xml:space="preserve">Iteration 12:  </w:t>
+      </w:r>
+      <w:r>
+        <w:rPr>
+          <w:rStyle w:val="FunctionTok"/>
+        </w:rPr>
+        <w:t xml:space="preserve">log</w:t>
+      </w:r>
+      <w:r>
+        <w:rPr>
+          <w:rStyle w:val="NormalTok"/>
+        </w:rPr>
+        <w:t xml:space="preserve"> likelihood = -106.27819</w:t>
+      </w:r>
+      <w:r>
+        <w:br/>
+      </w:r>
+      <w:r>
+        <w:rPr>
+          <w:rStyle w:val="NormalTok"/>
+        </w:rPr>
+        <w:t xml:space="preserve">Iteration 13:  </w:t>
+      </w:r>
+      <w:r>
+        <w:rPr>
+          <w:rStyle w:val="FunctionTok"/>
+        </w:rPr>
+        <w:t xml:space="preserve">log</w:t>
+      </w:r>
+      <w:r>
+        <w:rPr>
+          <w:rStyle w:val="NormalTok"/>
+        </w:rPr>
+        <w:t xml:space="preserve"> likelihood = -106.27819</w:t>
+      </w:r>
+      <w:r>
+        <w:br/>
+      </w:r>
+      <w:r>
+        <w:rPr>
+          <w:rStyle w:val="NormalTok"/>
+        </w:rPr>
+        <w:t xml:space="preserve">Iteration 14:  </w:t>
+      </w:r>
+      <w:r>
+        <w:rPr>
+          <w:rStyle w:val="FunctionTok"/>
+        </w:rPr>
+        <w:t xml:space="preserve">log</w:t>
+      </w:r>
+      <w:r>
+        <w:rPr>
+          <w:rStyle w:val="NormalTok"/>
+        </w:rPr>
+        <w:t xml:space="preserve"> likelihood = -106.27819</w:t>
+      </w:r>
+      <w:r>
+        <w:br/>
+      </w:r>
+      <w:r>
+        <w:br/>
+      </w:r>
+      <w:r>
+        <w:rPr>
+          <w:rStyle w:val="NormalTok"/>
+        </w:rPr>
+        <w:t xml:space="preserve">Stratified Cox regression with Breslow method </w:t>
+      </w:r>
+      <w:r>
+        <w:rPr>
+          <w:rStyle w:val="KeywordTok"/>
+        </w:rPr>
+        <w:t xml:space="preserve">for</w:t>
+      </w:r>
+      <w:r>
+        <w:rPr>
+          <w:rStyle w:val="NormalTok"/>
+        </w:rPr>
+        <w:t xml:space="preserve"> ties</w:t>
+      </w:r>
+      <w:r>
+        <w:br/>
+      </w:r>
+      <w:r>
+        <w:rPr>
+          <w:rStyle w:val="NormalTok"/>
+        </w:rPr>
+        <w:t xml:space="preserve">Strata </w:t>
+      </w:r>
+      <w:r>
+        <w:rPr>
+          <w:rStyle w:val="KeywordTok"/>
+        </w:rPr>
+        <w:t xml:space="preserve">variable</w:t>
+      </w:r>
+      <w:r>
+        <w:rPr>
+          <w:rStyle w:val="NormalTok"/>
+        </w:rPr>
+        <w:t xml:space="preserve">: riseNUMERIC</w:t>
+      </w:r>
+      <w:r>
+        <w:br/>
+      </w:r>
+      <w:r>
+        <w:br/>
+      </w:r>
+      <w:r>
+        <w:rPr>
+          <w:rStyle w:val="NormalTok"/>
+        </w:rPr>
+        <w:t xml:space="preserve">No. </w:t>
+      </w:r>
+      <w:r>
+        <w:rPr>
+          <w:rStyle w:val="KeywordTok"/>
+        </w:rPr>
+        <w:t xml:space="preserve">of</w:t>
+      </w:r>
+      <w:r>
+        <w:rPr>
+          <w:rStyle w:val="NormalTok"/>
+        </w:rPr>
+        <w:t xml:space="preserve"> subjects =    61                                 Number </w:t>
+      </w:r>
+      <w:r>
+        <w:rPr>
+          <w:rStyle w:val="KeywordTok"/>
+        </w:rPr>
+        <w:t xml:space="preserve">of</w:t>
+      </w:r>
+      <w:r>
+        <w:rPr>
+          <w:rStyle w:val="NormalTok"/>
+        </w:rPr>
+        <w:t xml:space="preserve"> </w:t>
+      </w:r>
+      <w:r>
+        <w:rPr>
+          <w:rStyle w:val="KeywordTok"/>
+        </w:rPr>
+        <w:t xml:space="preserve">obs</w:t>
+      </w:r>
+      <w:r>
+        <w:rPr>
+          <w:rStyle w:val="NormalTok"/>
+        </w:rPr>
+        <w:t xml:space="preserve"> =     61</w:t>
+      </w:r>
+      <w:r>
+        <w:br/>
+      </w:r>
+      <w:r>
+        <w:rPr>
+          <w:rStyle w:val="NormalTok"/>
+        </w:rPr>
+        <w:t xml:space="preserve">No. </w:t>
+      </w:r>
+      <w:r>
+        <w:rPr>
+          <w:rStyle w:val="KeywordTok"/>
+        </w:rPr>
+        <w:t xml:space="preserve">of</w:t>
+      </w:r>
+      <w:r>
+        <w:rPr>
+          <w:rStyle w:val="NormalTok"/>
+        </w:rPr>
+        <w:t xml:space="preserve"> failures =    61</w:t>
+      </w:r>
+      <w:r>
+        <w:br/>
+      </w:r>
+      <w:r>
+        <w:rPr>
+          <w:rStyle w:val="NormalTok"/>
+        </w:rPr>
+        <w:t xml:space="preserve">Time </w:t>
+      </w:r>
+      <w:r>
+        <w:rPr>
+          <w:rStyle w:val="FunctionTok"/>
+        </w:rPr>
+        <w:t xml:space="preserve">at</w:t>
+      </w:r>
+      <w:r>
+        <w:rPr>
+          <w:rStyle w:val="NormalTok"/>
+        </w:rPr>
+        <w:t xml:space="preserve"> risk    = 2,984</w:t>
+      </w:r>
+      <w:r>
+        <w:br/>
+      </w:r>
+      <w:r>
+        <w:rPr>
+          <w:rStyle w:val="NormalTok"/>
+        </w:rPr>
+        <w:t xml:space="preserve">                                                        LR </w:t>
+      </w:r>
+      <w:r>
+        <w:rPr>
+          <w:rStyle w:val="FunctionTok"/>
+        </w:rPr>
+        <w:t xml:space="preserve">chi2</w:t>
+      </w:r>
+      <w:r>
+        <w:rPr>
+          <w:rStyle w:val="NormalTok"/>
+        </w:rPr>
+        <w:t xml:space="preserve">(6)    =   7.87</w:t>
+      </w:r>
+      <w:r>
+        <w:br/>
+      </w:r>
+      <w:r>
+        <w:rPr>
+          <w:rStyle w:val="NormalTok"/>
+        </w:rPr>
+        <w:t xml:space="preserve">Log likelihood = -106.27819                             Prob &gt; </w:t>
+      </w:r>
+      <w:r>
+        <w:rPr>
+          <w:rStyle w:val="FunctionTok"/>
+        </w:rPr>
+        <w:t xml:space="preserve">chi2</w:t>
+      </w:r>
+      <w:r>
+        <w:rPr>
+          <w:rStyle w:val="NormalTok"/>
+        </w:rPr>
+        <w:t xml:space="preserve">   = 0.2480</w:t>
+      </w:r>
+      <w:r>
+        <w:br/>
+      </w:r>
+      <w:r>
+        <w:br/>
+      </w:r>
+      <w:r>
+        <w:rPr>
+          <w:rStyle w:val="NormalTok"/>
+        </w:rPr>
+        <w:t xml:space="preserve">────────────────┬────────────────────────────────────────────────────────────────</w:t>
+      </w:r>
+      <w:r>
+        <w:br/>
+      </w:r>
+      <w:r>
+        <w:rPr>
+          <w:rStyle w:val="NormalTok"/>
+        </w:rPr>
+        <w:t xml:space="preserve">             _t │ Haz. </w:t>
+      </w:r>
+      <w:r>
+        <w:rPr>
+          <w:rStyle w:val="KeywordTok"/>
+        </w:rPr>
+        <w:t xml:space="preserve">ratio</w:t>
+      </w:r>
+      <w:r>
+        <w:rPr>
+          <w:rStyle w:val="NormalTok"/>
+        </w:rPr>
+        <w:t xml:space="preserve">   Std. err.      z    P&gt;|z|     [95% conf. interval]</w:t>
+      </w:r>
+      <w:r>
+        <w:br/>
+      </w:r>
+      <w:r>
+        <w:rPr>
+          <w:rStyle w:val="NormalTok"/>
+        </w:rPr>
+        <w:t xml:space="preserve">────────────────┼────────────────────────────────────────────────────────────────</w:t>
+      </w:r>
+      <w:r>
+        <w:br/>
+      </w:r>
+      <w:r>
+        <w:rPr>
+          <w:rStyle w:val="NormalTok"/>
+        </w:rPr>
+        <w:t xml:space="preserve">   causeNUMERIC │</w:t>
+      </w:r>
+      <w:r>
+        <w:br/>
+      </w:r>
+      <w:r>
+        <w:rPr>
+          <w:rStyle w:val="NormalTok"/>
+        </w:rPr>
+        <w:t xml:space="preserve"> Assassination  │   2.055452   .7768999     1.91   0.057     .9798928    4.311578</w:t>
+      </w:r>
+      <w:r>
+        <w:br/>
+      </w:r>
+      <w:r>
+        <w:rPr>
+          <w:rStyle w:val="NormalTok"/>
+        </w:rPr>
+        <w:t xml:space="preserve">     Captivity  │   2.30e-15   4.51e-08    -0.00   1.000            0           .</w:t>
+      </w:r>
+      <w:r>
+        <w:br/>
+      </w:r>
+      <w:r>
+        <w:rPr>
+          <w:rStyle w:val="NormalTok"/>
+        </w:rPr>
+        <w:t xml:space="preserve">Died </w:t>
+      </w:r>
+      <w:r>
+        <w:rPr>
+          <w:rStyle w:val="KeywordTok"/>
+        </w:rPr>
+        <w:t xml:space="preserve">in</w:t>
+      </w:r>
+      <w:r>
+        <w:rPr>
+          <w:rStyle w:val="NormalTok"/>
+        </w:rPr>
+        <w:t xml:space="preserve"> Battle  │   1.888973   1.130025     1.06   0.288     .5848147    6.101451</w:t>
+      </w:r>
+      <w:r>
+        <w:br/>
+      </w:r>
+      <w:r>
+        <w:rPr>
+          <w:rStyle w:val="NormalTok"/>
+        </w:rPr>
+        <w:t xml:space="preserve">     Execution  │   1.581336   .7416243     0.98   0.328        .6307     3.96484</w:t>
+      </w:r>
+      <w:r>
+        <w:br/>
+      </w:r>
+      <w:r>
+        <w:rPr>
+          <w:rStyle w:val="NormalTok"/>
+        </w:rPr>
+        <w:t xml:space="preserve">       Suicide  │   1.130873    .808074     0.17   0.863     .2787286    4.588243</w:t>
+      </w:r>
+      <w:r>
+        <w:br/>
+      </w:r>
+      <w:r>
+        <w:rPr>
+          <w:rStyle w:val="NormalTok"/>
+        </w:rPr>
+        <w:t xml:space="preserve">       Unknown  │   .8796497   .9202359    -0.12   0.902     .1131969    6.835731</w:t>
+      </w:r>
+      <w:r>
+        <w:br/>
+      </w:r>
+      <w:r>
+        <w:rPr>
+          <w:rStyle w:val="NormalTok"/>
+        </w:rPr>
+        <w:t xml:space="preserve">────────────────┴────────────────────────────────────────────────────────────────</w:t>
+      </w:r>
+    </w:p>
+    <w:bookmarkEnd w:id="37"/>
+    <w:bookmarkEnd w:id="38"/>
+    <w:bookmarkStart w:id="39" w:name="references"/>
+    <w:p>
+      <w:pPr>
+        <w:pStyle w:val="Heading1"/>
+      </w:pPr>
+      <w:r>
+        <w:t xml:space="preserve">References</w:t>
+      </w:r>
+    </w:p>
+    <w:p>
+      <w:pPr>
+        <w:pStyle w:val="FirstParagraph"/>
+      </w:pPr>
+      <w:r>
+        <w:t xml:space="preserve">Johnson, L. L., &amp; Shih, J. H. (2007). CHAPTER 20 - An Introduction to Survival Analysis (J. I. Gallin &amp; F. P. Ognibene, eds.). https://doi.org/https://doi.org/10.1016/B978-012369440-9/50024-4</w:t>
+      </w:r>
+    </w:p>
+    <w:bookmarkEnd w:id="39"/>
     <w:sectPr>
       <w:footerReference r:id="rId9" w:type="even"/>
       <w:footerReference r:id="rId10" w:type="default"/>
@@ -5005,6 +6740,176 @@
       </w:pPr>
     </w:lvl>
   </w:abstractNum>
+  <w:abstractNum w:abstractNumId="99411">
+    <w:nsid w:val="A99411"/>
+    <w:multiLevelType w:val="multilevel"/>
+    <w:lvl w:ilvl="0">
+      <w:start w:val="1"/>
+      <w:numFmt w:val="decimal"/>
+      <w:lvlText w:val="%1."/>
+      <w:lvlJc w:val="left"/>
+      <w:pPr>
+        <w:ind w:left="720" w:hanging="480"/>
+      </w:pPr>
+    </w:lvl>
+    <w:lvl w:ilvl="1">
+      <w:start w:val="1"/>
+      <w:numFmt w:val="decimal"/>
+      <w:lvlText w:val="%2."/>
+      <w:lvlJc w:val="left"/>
+      <w:pPr>
+        <w:ind w:left="1440" w:hanging="480"/>
+      </w:pPr>
+    </w:lvl>
+    <w:lvl w:ilvl="2">
+      <w:start w:val="1"/>
+      <w:numFmt w:val="decimal"/>
+      <w:lvlText w:val="%3."/>
+      <w:lvlJc w:val="left"/>
+      <w:pPr>
+        <w:ind w:left="2160" w:hanging="480"/>
+      </w:pPr>
+    </w:lvl>
+    <w:lvl w:ilvl="3">
+      <w:start w:val="1"/>
+      <w:numFmt w:val="decimal"/>
+      <w:lvlText w:val="%4."/>
+      <w:lvlJc w:val="left"/>
+      <w:pPr>
+        <w:ind w:left="2880" w:hanging="480"/>
+      </w:pPr>
+    </w:lvl>
+    <w:lvl w:ilvl="4">
+      <w:start w:val="1"/>
+      <w:numFmt w:val="decimal"/>
+      <w:lvlText w:val="%5."/>
+      <w:lvlJc w:val="left"/>
+      <w:pPr>
+        <w:ind w:left="3600" w:hanging="480"/>
+      </w:pPr>
+    </w:lvl>
+    <w:lvl w:ilvl="5">
+      <w:start w:val="1"/>
+      <w:numFmt w:val="decimal"/>
+      <w:lvlText w:val="%6."/>
+      <w:lvlJc w:val="left"/>
+      <w:pPr>
+        <w:ind w:left="4320" w:hanging="480"/>
+      </w:pPr>
+    </w:lvl>
+    <w:lvl w:ilvl="6">
+      <w:start w:val="1"/>
+      <w:numFmt w:val="decimal"/>
+      <w:lvlText w:val="%7."/>
+      <w:lvlJc w:val="left"/>
+      <w:pPr>
+        <w:ind w:left="5040" w:hanging="480"/>
+      </w:pPr>
+    </w:lvl>
+    <w:lvl w:ilvl="7">
+      <w:start w:val="1"/>
+      <w:numFmt w:val="decimal"/>
+      <w:lvlText w:val="%8."/>
+      <w:lvlJc w:val="left"/>
+      <w:pPr>
+        <w:ind w:left="5760" w:hanging="480"/>
+      </w:pPr>
+    </w:lvl>
+    <w:lvl w:ilvl="8">
+      <w:start w:val="1"/>
+      <w:numFmt w:val="decimal"/>
+      <w:lvlText w:val="%9."/>
+      <w:lvlJc w:val="left"/>
+      <w:pPr>
+        <w:ind w:left="6480" w:hanging="480"/>
+      </w:pPr>
+    </w:lvl>
+  </w:abstractNum>
+  <w:abstractNum w:abstractNumId="99412">
+    <w:nsid w:val="A99412"/>
+    <w:multiLevelType w:val="multilevel"/>
+    <w:lvl w:ilvl="0">
+      <w:start w:val="2"/>
+      <w:numFmt w:val="decimal"/>
+      <w:lvlText w:val="%1."/>
+      <w:lvlJc w:val="left"/>
+      <w:pPr>
+        <w:ind w:left="720" w:hanging="480"/>
+      </w:pPr>
+    </w:lvl>
+    <w:lvl w:ilvl="1">
+      <w:start w:val="2"/>
+      <w:numFmt w:val="decimal"/>
+      <w:lvlText w:val="%2."/>
+      <w:lvlJc w:val="left"/>
+      <w:pPr>
+        <w:ind w:left="1440" w:hanging="480"/>
+      </w:pPr>
+    </w:lvl>
+    <w:lvl w:ilvl="2">
+      <w:start w:val="2"/>
+      <w:numFmt w:val="decimal"/>
+      <w:lvlText w:val="%3."/>
+      <w:lvlJc w:val="left"/>
+      <w:pPr>
+        <w:ind w:left="2160" w:hanging="480"/>
+      </w:pPr>
+    </w:lvl>
+    <w:lvl w:ilvl="3">
+      <w:start w:val="2"/>
+      <w:numFmt w:val="decimal"/>
+      <w:lvlText w:val="%4."/>
+      <w:lvlJc w:val="left"/>
+      <w:pPr>
+        <w:ind w:left="2880" w:hanging="480"/>
+      </w:pPr>
+    </w:lvl>
+    <w:lvl w:ilvl="4">
+      <w:start w:val="2"/>
+      <w:numFmt w:val="decimal"/>
+      <w:lvlText w:val="%5."/>
+      <w:lvlJc w:val="left"/>
+      <w:pPr>
+        <w:ind w:left="3600" w:hanging="480"/>
+      </w:pPr>
+    </w:lvl>
+    <w:lvl w:ilvl="5">
+      <w:start w:val="2"/>
+      <w:numFmt w:val="decimal"/>
+      <w:lvlText w:val="%6."/>
+      <w:lvlJc w:val="left"/>
+      <w:pPr>
+        <w:ind w:left="4320" w:hanging="480"/>
+      </w:pPr>
+    </w:lvl>
+    <w:lvl w:ilvl="6">
+      <w:start w:val="2"/>
+      <w:numFmt w:val="decimal"/>
+      <w:lvlText w:val="%7."/>
+      <w:lvlJc w:val="left"/>
+      <w:pPr>
+        <w:ind w:left="5040" w:hanging="480"/>
+      </w:pPr>
+    </w:lvl>
+    <w:lvl w:ilvl="7">
+      <w:start w:val="2"/>
+      <w:numFmt w:val="decimal"/>
+      <w:lvlText w:val="%8."/>
+      <w:lvlJc w:val="left"/>
+      <w:pPr>
+        <w:ind w:left="5760" w:hanging="480"/>
+      </w:pPr>
+    </w:lvl>
+    <w:lvl w:ilvl="8">
+      <w:start w:val="2"/>
+      <w:numFmt w:val="decimal"/>
+      <w:lvlText w:val="%9."/>
+      <w:lvlJc w:val="left"/>
+      <w:pPr>
+        <w:ind w:left="6480" w:hanging="480"/>
+      </w:pPr>
+    </w:lvl>
+  </w:abstractNum>
   <w:num w:numId="1">
     <w:abstractNumId w:val="9"/>
   </w:num>
@@ -5037,6 +6942,66 @@
   </w:num>
   <w:num w:numId="1000">
     <w:abstractNumId w:val="990"/>
+  </w:num>
+  <w:num w:numId="1001">
+    <w:abstractNumId w:val="99411"/>
+    <w:lvlOverride w:ilvl="0">
+      <w:startOverride w:val="1"/>
+    </w:lvlOverride>
+    <w:lvlOverride w:ilvl="1">
+      <w:startOverride w:val="1"/>
+    </w:lvlOverride>
+    <w:lvlOverride w:ilvl="2">
+      <w:startOverride w:val="1"/>
+    </w:lvlOverride>
+    <w:lvlOverride w:ilvl="3">
+      <w:startOverride w:val="1"/>
+    </w:lvlOverride>
+    <w:lvlOverride w:ilvl="4">
+      <w:startOverride w:val="1"/>
+    </w:lvlOverride>
+    <w:lvlOverride w:ilvl="5">
+      <w:startOverride w:val="1"/>
+    </w:lvlOverride>
+    <w:lvlOverride w:ilvl="6">
+      <w:startOverride w:val="1"/>
+    </w:lvlOverride>
+    <w:lvlOverride w:ilvl="7">
+      <w:startOverride w:val="1"/>
+    </w:lvlOverride>
+    <w:lvlOverride w:ilvl="8">
+      <w:startOverride w:val="1"/>
+    </w:lvlOverride>
+  </w:num>
+  <w:num w:numId="1002">
+    <w:abstractNumId w:val="99412"/>
+    <w:lvlOverride w:ilvl="0">
+      <w:startOverride w:val="2"/>
+    </w:lvlOverride>
+    <w:lvlOverride w:ilvl="1">
+      <w:startOverride w:val="2"/>
+    </w:lvlOverride>
+    <w:lvlOverride w:ilvl="2">
+      <w:startOverride w:val="2"/>
+    </w:lvlOverride>
+    <w:lvlOverride w:ilvl="3">
+      <w:startOverride w:val="2"/>
+    </w:lvlOverride>
+    <w:lvlOverride w:ilvl="4">
+      <w:startOverride w:val="2"/>
+    </w:lvlOverride>
+    <w:lvlOverride w:ilvl="5">
+      <w:startOverride w:val="2"/>
+    </w:lvlOverride>
+    <w:lvlOverride w:ilvl="6">
+      <w:startOverride w:val="2"/>
+    </w:lvlOverride>
+    <w:lvlOverride w:ilvl="7">
+      <w:startOverride w:val="2"/>
+    </w:lvlOverride>
+    <w:lvlOverride w:ilvl="8">
+      <w:startOverride w:val="2"/>
+    </w:lvlOverride>
   </w:num>
 </w:numbering>
 </file>

</xml_diff>

<commit_message>
better rules for source code highlighting for MS Word; re-render
</commit_message>
<xml_diff>
--- a/categorical/survival-analysis-and-event-history/emperors/emperors.docx
+++ b/categorical/survival-analysis-and-event-history/emperors/emperors.docx
@@ -80,7 +80,7 @@
         <w:t xml:space="preserve">2021</w:t>
       </w:r>
     </w:p>
-    <w:bookmarkStart w:id="21" w:name="introduction"/>
+    <w:bookmarkStart w:id="22" w:name="introduction"/>
     <w:p>
       <w:pPr>
         <w:pStyle w:val="Heading1"/>
@@ -108,11 +108,28 @@
         </w:r>
       </w:hyperlink>
       <w:r>
+        <w:t xml:space="preserve"> </w:t>
+      </w:r>
+      <w:r>
+        <w:t xml:space="preserve">via</w:t>
+      </w:r>
+      <w:r>
+        <w:t xml:space="preserve"> </w:t>
+      </w:r>
+      <w:hyperlink r:id="rId21">
+        <w:r>
+          <w:rPr>
+            <w:rStyle w:val="Hyperlink"/>
+          </w:rPr>
+          <w:t xml:space="preserve">https://github.com/rfordatascience/tidytuesday/tree/master/data/2019/2019-08-13</w:t>
+        </w:r>
+      </w:hyperlink>
+      <w:r>
         <w:t xml:space="preserve">.</w:t>
       </w:r>
     </w:p>
-    <w:bookmarkEnd w:id="21"/>
-    <w:bookmarkStart w:id="22" w:name="get-data"/>
+    <w:bookmarkEnd w:id="22"/>
+    <w:bookmarkStart w:id="23" w:name="get-data"/>
     <w:p>
       <w:pPr>
         <w:pStyle w:val="Heading1"/>
@@ -197,8 +214,8 @@
         <w:t xml:space="preserve">)</w:t>
       </w:r>
     </w:p>
-    <w:bookmarkEnd w:id="22"/>
-    <w:bookmarkStart w:id="23" w:name="data-wrangling"/>
+    <w:bookmarkEnd w:id="23"/>
+    <w:bookmarkStart w:id="24" w:name="data-wrangling"/>
     <w:p>
       <w:pPr>
         <w:pStyle w:val="Heading1"/>
@@ -1221,8 +1238,8 @@
         <w:t xml:space="preserve">                           10         8  Seized Power</w:t>
       </w:r>
     </w:p>
-    <w:bookmarkEnd w:id="23"/>
-    <w:bookmarkStart w:id="25" w:name="stset-the-data"/>
+    <w:bookmarkEnd w:id="24"/>
+    <w:bookmarkStart w:id="26" w:name="stset-the-data"/>
     <w:p>
       <w:pPr>
         <w:pStyle w:val="Heading1"/>
@@ -1334,7 +1351,7 @@
         <w:rPr>
           <w:rStyle w:val="FootnoteReference"/>
         </w:rPr>
-        <w:footnoteReference w:id="24"/>
+        <w:footnoteReference w:id="25"/>
       </w:r>
     </w:p>
     <w:p>
@@ -1692,8 +1709,8 @@
         <w:t xml:space="preserve"> t =        79</w:t>
       </w:r>
     </w:p>
-    <w:bookmarkEnd w:id="25"/>
-    <w:bookmarkStart w:id="31" w:name="Xdc54c784b1e971db7f0ff29789e8acc9b85c379"/>
+    <w:bookmarkEnd w:id="26"/>
+    <w:bookmarkStart w:id="32" w:name="Xdc54c784b1e971db7f0ff29789e8acc9b85c379"/>
     <w:p>
       <w:pPr>
         <w:pStyle w:val="Heading1"/>
@@ -1702,7 +1719,7 @@
         <w:t xml:space="preserve">Kaplan-Meier Survivor Function (per Gabriela Ortiz, Stata)</w:t>
       </w:r>
     </w:p>
-    <w:bookmarkStart w:id="27" w:name="overall-survival-function"/>
+    <w:bookmarkStart w:id="28" w:name="overall-survival-function"/>
     <w:p>
       <w:pPr>
         <w:pStyle w:val="Heading2"/>
@@ -1971,7 +1988,7 @@
                     </pic:cNvPicPr>
                   </pic:nvPicPr>
                   <pic:blipFill>
-                    <a:blip r:embed="rId26"/>
+                    <a:blip r:embed="rId27"/>
                     <a:stretch>
                       <a:fillRect/>
                     </a:stretch>
@@ -2006,8 +2023,8 @@
         <w:t xml:space="preserve">Survival Curve</w:t>
       </w:r>
     </w:p>
-    <w:bookmarkEnd w:id="27"/>
-    <w:bookmarkStart w:id="30" w:name="survival-function-by-cause-of-death"/>
+    <w:bookmarkEnd w:id="28"/>
+    <w:bookmarkStart w:id="31" w:name="survival-function-by-cause-of-death"/>
     <w:p>
       <w:pPr>
         <w:pStyle w:val="Heading2"/>
@@ -2227,571 +2244,6 @@
                 <pic:pic>
                   <pic:nvPicPr>
                     <pic:cNvPr descr="mysurvival1.png" id="0" name="Picture"/>
-                    <pic:cNvPicPr>
-                      <a:picLocks noChangeArrowheads="1" noChangeAspect="1"/>
-                    </pic:cNvPicPr>
-                  </pic:nvPicPr>
-                  <pic:blipFill>
-                    <a:blip r:embed="rId28"/>
-                    <a:stretch>
-                      <a:fillRect/>
-                    </a:stretch>
-                  </pic:blipFill>
-                  <pic:spPr bwMode="auto">
-                    <a:xfrm>
-                      <a:off x="0" y="0"/>
-                      <a:ext cx="6858000" cy="4574286"/>
-                    </a:xfrm>
-                    <a:prstGeom prst="rect">
-                      <a:avLst/>
-                    </a:prstGeom>
-                    <a:noFill/>
-                    <a:ln w="9525">
-                      <a:noFill/>
-                      <a:headEnd/>
-                      <a:tailEnd/>
-                    </a:ln>
-                  </pic:spPr>
-                </pic:pic>
-              </a:graphicData>
-            </a:graphic>
-          </wp:inline>
-        </w:drawing>
-      </w:r>
-    </w:p>
-    <w:p>
-      <w:pPr>
-        <w:pStyle w:val="ImageCaption"/>
-      </w:pPr>
-      <w:r>
-        <w:t xml:space="preserve">Survival Curve by Cause of Death</w:t>
-      </w:r>
-    </w:p>
-    <w:p>
-      <w:pPr>
-        <w:pStyle w:val="BodyText"/>
-      </w:pPr>
-      <w:r>
-        <w:t xml:space="preserve">As an opportunity to take a closer look at the graph, we take a look at</w:t>
-      </w:r>
-      <w:r>
-        <w:t xml:space="preserve"> </w:t>
-      </w:r>
-      <w:r>
-        <w:rPr>
-          <w:iCs/>
-          <w:i/>
-        </w:rPr>
-        <w:t xml:space="preserve">cause of death</w:t>
-      </w:r>
-      <w:r>
-        <w:t xml:space="preserve"> </w:t>
-      </w:r>
-      <w:r>
-        <w:t xml:space="preserve">by age for those who</w:t>
-      </w:r>
-      <w:r>
-        <w:t xml:space="preserve"> </w:t>
-      </w:r>
-      <w:r>
-        <w:rPr>
-          <w:iCs/>
-          <w:i/>
-        </w:rPr>
-        <w:t xml:space="preserve">died in battle</w:t>
-      </w:r>
-      <w:r>
-        <w:t xml:space="preserve">.</w:t>
-      </w:r>
-    </w:p>
-    <w:p>
-      <w:pPr>
-        <w:pStyle w:val="SourceCode"/>
-      </w:pPr>
-      <w:r>
-        <w:rPr>
-          <w:rStyle w:val="NormalTok"/>
-        </w:rPr>
-        <w:t xml:space="preserve">. </w:t>
-      </w:r>
-      <w:r>
-        <w:rPr>
-          <w:rStyle w:val="KeywordTok"/>
-        </w:rPr>
-        <w:t xml:space="preserve">tabulate</w:t>
-      </w:r>
-      <w:r>
-        <w:rPr>
-          <w:rStyle w:val="NormalTok"/>
-        </w:rPr>
-        <w:t xml:space="preserve"> age causeNUMERIC </w:t>
-      </w:r>
-      <w:r>
-        <w:rPr>
-          <w:rStyle w:val="KeywordTok"/>
-        </w:rPr>
-        <w:t xml:space="preserve">if</w:t>
-      </w:r>
-      <w:r>
-        <w:rPr>
-          <w:rStyle w:val="NormalTok"/>
-        </w:rPr>
-        <w:t xml:space="preserve"> causeNUMERIC == 3</w:t>
-      </w:r>
-      <w:r>
-        <w:br/>
-      </w:r>
-      <w:r>
-        <w:br/>
-      </w:r>
-      <w:r>
-        <w:rPr>
-          <w:rStyle w:val="NormalTok"/>
-        </w:rPr>
-        <w:t xml:space="preserve">           │ causeNUMER</w:t>
-      </w:r>
-      <w:r>
-        <w:br/>
-      </w:r>
-      <w:r>
-        <w:rPr>
-          <w:rStyle w:val="NormalTok"/>
-        </w:rPr>
-        <w:t xml:space="preserve">           │     IC</w:t>
-      </w:r>
-      <w:r>
-        <w:br/>
-      </w:r>
-      <w:r>
-        <w:rPr>
-          <w:rStyle w:val="NormalTok"/>
-        </w:rPr>
-        <w:t xml:space="preserve">       age │ Died </w:t>
-      </w:r>
-      <w:r>
-        <w:rPr>
-          <w:rStyle w:val="KeywordTok"/>
-        </w:rPr>
-        <w:t xml:space="preserve">in</w:t>
-      </w:r>
-      <w:r>
-        <w:rPr>
-          <w:rStyle w:val="NormalTok"/>
-        </w:rPr>
-        <w:t xml:space="preserve"> B │     Total</w:t>
-      </w:r>
-      <w:r>
-        <w:br/>
-      </w:r>
-      <w:r>
-        <w:rPr>
-          <w:rStyle w:val="NormalTok"/>
-        </w:rPr>
-        <w:t xml:space="preserve">───────────┼───────────┼──────────</w:t>
-      </w:r>
-      <w:r>
-        <w:br/>
-      </w:r>
-      <w:r>
-        <w:rPr>
-          <w:rStyle w:val="NormalTok"/>
-        </w:rPr>
-        <w:t xml:space="preserve">        19 │         1 │         1 </w:t>
-      </w:r>
-      <w:r>
-        <w:br/>
-      </w:r>
-      <w:r>
-        <w:rPr>
-          <w:rStyle w:val="NormalTok"/>
-        </w:rPr>
-        <w:t xml:space="preserve">        32 │         1 │         1 </w:t>
-      </w:r>
-      <w:r>
-        <w:br/>
-      </w:r>
-      <w:r>
-        <w:rPr>
-          <w:rStyle w:val="NormalTok"/>
-        </w:rPr>
-        <w:t xml:space="preserve">        50 │         2 │         2 </w:t>
-      </w:r>
-      <w:r>
-        <w:br/>
-      </w:r>
-      <w:r>
-        <w:rPr>
-          <w:rStyle w:val="NormalTok"/>
-        </w:rPr>
-        <w:t xml:space="preserve">───────────┼───────────┼──────────</w:t>
-      </w:r>
-      <w:r>
-        <w:br/>
-      </w:r>
-      <w:r>
-        <w:rPr>
-          <w:rStyle w:val="NormalTok"/>
-        </w:rPr>
-        <w:t xml:space="preserve">     Total │         4 │         4 </w:t>
-      </w:r>
-    </w:p>
-    <w:p>
-      <w:pPr>
-        <w:pStyle w:val="FirstParagraph"/>
-      </w:pPr>
-      <w:r>
-        <w:t xml:space="preserve">We can then work to make the legend more informative.</w:t>
-      </w:r>
-    </w:p>
-    <w:p>
-      <w:pPr>
-        <w:pStyle w:val="SourceCode"/>
-      </w:pPr>
-      <w:r>
-        <w:rPr>
-          <w:rStyle w:val="NormalTok"/>
-        </w:rPr>
-        <w:t xml:space="preserve">. </w:t>
-      </w:r>
-      <w:r>
-        <w:rPr>
-          <w:rStyle w:val="KeywordTok"/>
-        </w:rPr>
-        <w:t xml:space="preserve">sts</w:t>
-      </w:r>
-      <w:r>
-        <w:rPr>
-          <w:rStyle w:val="NormalTok"/>
-        </w:rPr>
-        <w:t xml:space="preserve"> </w:t>
-      </w:r>
-      <w:r>
-        <w:rPr>
-          <w:rStyle w:val="KeywordTok"/>
-        </w:rPr>
-        <w:t xml:space="preserve">graph</w:t>
-      </w:r>
-      <w:r>
-        <w:rPr>
-          <w:rStyle w:val="NormalTok"/>
-        </w:rPr>
-        <w:t xml:space="preserve">, </w:t>
-      </w:r>
-      <w:r>
-        <w:rPr>
-          <w:rStyle w:val="KeywordTok"/>
-        </w:rPr>
-        <w:t xml:space="preserve">by</w:t>
-      </w:r>
-      <w:r>
-        <w:rPr>
-          <w:rStyle w:val="NormalTok"/>
-        </w:rPr>
-        <w:t xml:space="preserve">(causeNUMERIC) </w:t>
-      </w:r>
-      <w:r>
-        <w:rPr>
-          <w:rStyle w:val="DecValTok"/>
-        </w:rPr>
-        <w:t xml:space="preserve">scheme</w:t>
-      </w:r>
-      <w:r>
-        <w:rPr>
-          <w:rStyle w:val="NormalTok"/>
-        </w:rPr>
-        <w:t xml:space="preserve">(michigan) </w:t>
-      </w:r>
-      <w:r>
-        <w:rPr>
-          <w:rStyle w:val="CommentTok"/>
-        </w:rPr>
-        <w:t xml:space="preserve">///</w:t>
-      </w:r>
-      <w:r>
-        <w:br/>
-      </w:r>
-      <w:r>
-        <w:rPr>
-          <w:rStyle w:val="NormalTok"/>
-        </w:rPr>
-        <w:t xml:space="preserve">&gt; </w:t>
-      </w:r>
-      <w:r>
-        <w:rPr>
-          <w:rStyle w:val="BaseNTok"/>
-        </w:rPr>
-        <w:t xml:space="preserve">legend</w:t>
-      </w:r>
-      <w:r>
-        <w:rPr>
-          <w:rStyle w:val="NormalTok"/>
-        </w:rPr>
-        <w:t xml:space="preserve">(pos(6) col(2) </w:t>
-      </w:r>
-      <w:r>
-        <w:rPr>
-          <w:rStyle w:val="KeywordTok"/>
-        </w:rPr>
-        <w:t xml:space="preserve">order</w:t>
-      </w:r>
-      <w:r>
-        <w:rPr>
-          <w:rStyle w:val="NormalTok"/>
-        </w:rPr>
-        <w:t xml:space="preserve">(1 </w:t>
-      </w:r>
-      <w:r>
-        <w:rPr>
-          <w:rStyle w:val="StringTok"/>
-        </w:rPr>
-        <w:t xml:space="preserve">"Assasination"</w:t>
-      </w:r>
-      <w:r>
-        <w:rPr>
-          <w:rStyle w:val="NormalTok"/>
-        </w:rPr>
-        <w:t xml:space="preserve"> 2 </w:t>
-      </w:r>
-      <w:r>
-        <w:rPr>
-          <w:rStyle w:val="StringTok"/>
-        </w:rPr>
-        <w:t xml:space="preserve">"Captivity"</w:t>
-      </w:r>
-      <w:r>
-        <w:rPr>
-          <w:rStyle w:val="NormalTok"/>
-        </w:rPr>
-        <w:t xml:space="preserve"> 3 </w:t>
-      </w:r>
-      <w:r>
-        <w:rPr>
-          <w:rStyle w:val="StringTok"/>
-        </w:rPr>
-        <w:t xml:space="preserve">"Died in Battle"</w:t>
-      </w:r>
-      <w:r>
-        <w:rPr>
-          <w:rStyle w:val="NormalTok"/>
-        </w:rPr>
-        <w:t xml:space="preserve"> </w:t>
-      </w:r>
-      <w:r>
-        <w:rPr>
-          <w:rStyle w:val="CommentTok"/>
-        </w:rPr>
-        <w:t xml:space="preserve">/// </w:t>
-      </w:r>
-      <w:r>
-        <w:br/>
-      </w:r>
-      <w:r>
-        <w:rPr>
-          <w:rStyle w:val="NormalTok"/>
-        </w:rPr>
-        <w:t xml:space="preserve">&gt; 4 </w:t>
-      </w:r>
-      <w:r>
-        <w:rPr>
-          <w:rStyle w:val="StringTok"/>
-        </w:rPr>
-        <w:t xml:space="preserve">"Execution"</w:t>
-      </w:r>
-      <w:r>
-        <w:rPr>
-          <w:rStyle w:val="NormalTok"/>
-        </w:rPr>
-        <w:t xml:space="preserve"> 5 </w:t>
-      </w:r>
-      <w:r>
-        <w:rPr>
-          <w:rStyle w:val="StringTok"/>
-        </w:rPr>
-        <w:t xml:space="preserve">"Natural Causes"</w:t>
-      </w:r>
-      <w:r>
-        <w:rPr>
-          <w:rStyle w:val="NormalTok"/>
-        </w:rPr>
-        <w:t xml:space="preserve"> 6 </w:t>
-      </w:r>
-      <w:r>
-        <w:rPr>
-          <w:rStyle w:val="StringTok"/>
-        </w:rPr>
-        <w:t xml:space="preserve">"Suicide"</w:t>
-      </w:r>
-      <w:r>
-        <w:rPr>
-          <w:rStyle w:val="NormalTok"/>
-        </w:rPr>
-        <w:t xml:space="preserve"> 7 </w:t>
-      </w:r>
-      <w:r>
-        <w:rPr>
-          <w:rStyle w:val="StringTok"/>
-        </w:rPr>
-        <w:t xml:space="preserve">"Unknown"</w:t>
-      </w:r>
-      <w:r>
-        <w:rPr>
-          <w:rStyle w:val="NormalTok"/>
-        </w:rPr>
-        <w:t xml:space="preserve">)) </w:t>
-      </w:r>
-      <w:r>
-        <w:rPr>
-          <w:rStyle w:val="CommentTok"/>
-        </w:rPr>
-        <w:t xml:space="preserve">// survival curve w better legend</w:t>
-      </w:r>
-      <w:r>
-        <w:br/>
-      </w:r>
-      <w:r>
-        <w:br/>
-      </w:r>
-      <w:r>
-        <w:rPr>
-          <w:rStyle w:val="NormalTok"/>
-        </w:rPr>
-        <w:t xml:space="preserve">        Failure _d: 1 (meaning </w:t>
-      </w:r>
-      <w:r>
-        <w:rPr>
-          <w:rStyle w:val="OtherTok"/>
-        </w:rPr>
-        <w:t xml:space="preserve">all</w:t>
-      </w:r>
-      <w:r>
-        <w:rPr>
-          <w:rStyle w:val="NormalTok"/>
-        </w:rPr>
-        <w:t xml:space="preserve"> fail)</w:t>
-      </w:r>
-      <w:r>
-        <w:br/>
-      </w:r>
-      <w:r>
-        <w:rPr>
-          <w:rStyle w:val="NormalTok"/>
-        </w:rPr>
-        <w:t xml:space="preserve">  Analysis time _t: age</w:t>
-      </w:r>
-    </w:p>
-    <w:p>
-      <w:pPr>
-        <w:pStyle w:val="SourceCode"/>
-      </w:pPr>
-      <w:r>
-        <w:rPr>
-          <w:rStyle w:val="NormalTok"/>
-        </w:rPr>
-        <w:t xml:space="preserve">. </w:t>
-      </w:r>
-      <w:r>
-        <w:rPr>
-          <w:rStyle w:val="KeywordTok"/>
-        </w:rPr>
-        <w:t xml:space="preserve">graph</w:t>
-      </w:r>
-      <w:r>
-        <w:rPr>
-          <w:rStyle w:val="NormalTok"/>
-        </w:rPr>
-        <w:t xml:space="preserve"> </w:t>
-      </w:r>
-      <w:r>
-        <w:rPr>
-          <w:rStyle w:val="KeywordTok"/>
-        </w:rPr>
-        <w:t xml:space="preserve">export</w:t>
-      </w:r>
-      <w:r>
-        <w:rPr>
-          <w:rStyle w:val="NormalTok"/>
-        </w:rPr>
-        <w:t xml:space="preserve"> mysurvival2.png, </w:t>
-      </w:r>
-      <w:r>
-        <w:rPr>
-          <w:rStyle w:val="KeywordTok"/>
-        </w:rPr>
-        <w:t xml:space="preserve">width</w:t>
-      </w:r>
-      <w:r>
-        <w:rPr>
-          <w:rStyle w:val="NormalTok"/>
-        </w:rPr>
-        <w:t xml:space="preserve">(1000) </w:t>
-      </w:r>
-      <w:r>
-        <w:rPr>
-          <w:rStyle w:val="KeywordTok"/>
-        </w:rPr>
-        <w:t xml:space="preserve">replace</w:t>
-      </w:r>
-      <w:r>
-        <w:br/>
-      </w:r>
-      <w:r>
-        <w:rPr>
-          <w:rStyle w:val="NormalTok"/>
-        </w:rPr>
-        <w:t xml:space="preserve">file</w:t>
-      </w:r>
-      <w:r>
-        <w:br/>
-      </w:r>
-      <w:r>
-        <w:rPr>
-          <w:rStyle w:val="NormalTok"/>
-        </w:rPr>
-        <w:t xml:space="preserve">    /Users/agrogan/Desktop/GitHub/newstuff/categorical/survival-analysis-and-event-history/empero</w:t>
-      </w:r>
-      <w:r>
-        <w:br/>
-      </w:r>
-      <w:r>
-        <w:rPr>
-          <w:rStyle w:val="NormalTok"/>
-        </w:rPr>
-        <w:t xml:space="preserve">    &gt; rs/mysurvival2.png saved </w:t>
-      </w:r>
-      <w:r>
-        <w:rPr>
-          <w:rStyle w:val="KeywordTok"/>
-        </w:rPr>
-        <w:t xml:space="preserve">as</w:t>
-      </w:r>
-      <w:r>
-        <w:rPr>
-          <w:rStyle w:val="NormalTok"/>
-        </w:rPr>
-        <w:t xml:space="preserve"> PNG </w:t>
-      </w:r>
-      <w:r>
-        <w:rPr>
-          <w:rStyle w:val="KeywordTok"/>
-        </w:rPr>
-        <w:t xml:space="preserve">format</w:t>
-      </w:r>
-    </w:p>
-    <w:p>
-      <w:pPr>
-        <w:pStyle w:val="CaptionedFigure"/>
-      </w:pPr>
-      <w:r>
-        <w:drawing>
-          <wp:inline>
-            <wp:extent cx="6858000" cy="4574286"/>
-            <wp:effectExtent b="0" l="0" r="0" t="0"/>
-            <wp:docPr descr="Survival Curve With Better Legend" title="" id="1" name="Picture"/>
-            <a:graphic>
-              <a:graphicData uri="http://schemas.openxmlformats.org/drawingml/2006/picture">
-                <pic:pic>
-                  <pic:nvPicPr>
-                    <pic:cNvPr descr="mysurvival2.png" id="0" name="Picture"/>
                     <pic:cNvPicPr>
                       <a:picLocks noChangeArrowheads="1" noChangeAspect="1"/>
                     </pic:cNvPicPr>
@@ -2829,12 +2281,577 @@
         <w:pStyle w:val="ImageCaption"/>
       </w:pPr>
       <w:r>
+        <w:t xml:space="preserve">Survival Curve by Cause of Death</w:t>
+      </w:r>
+    </w:p>
+    <w:p>
+      <w:pPr>
+        <w:pStyle w:val="BodyText"/>
+      </w:pPr>
+      <w:r>
+        <w:t xml:space="preserve">As an opportunity to take a closer look at the graph, we take a look at</w:t>
+      </w:r>
+      <w:r>
+        <w:t xml:space="preserve"> </w:t>
+      </w:r>
+      <w:r>
+        <w:rPr>
+          <w:iCs/>
+          <w:i/>
+        </w:rPr>
+        <w:t xml:space="preserve">cause of death</w:t>
+      </w:r>
+      <w:r>
+        <w:t xml:space="preserve"> </w:t>
+      </w:r>
+      <w:r>
+        <w:t xml:space="preserve">by age for those who</w:t>
+      </w:r>
+      <w:r>
+        <w:t xml:space="preserve"> </w:t>
+      </w:r>
+      <w:r>
+        <w:rPr>
+          <w:iCs/>
+          <w:i/>
+        </w:rPr>
+        <w:t xml:space="preserve">died in battle</w:t>
+      </w:r>
+      <w:r>
+        <w:t xml:space="preserve">.</w:t>
+      </w:r>
+    </w:p>
+    <w:p>
+      <w:pPr>
+        <w:pStyle w:val="SourceCode"/>
+      </w:pPr>
+      <w:r>
+        <w:rPr>
+          <w:rStyle w:val="NormalTok"/>
+        </w:rPr>
+        <w:t xml:space="preserve">. </w:t>
+      </w:r>
+      <w:r>
+        <w:rPr>
+          <w:rStyle w:val="KeywordTok"/>
+        </w:rPr>
+        <w:t xml:space="preserve">tabulate</w:t>
+      </w:r>
+      <w:r>
+        <w:rPr>
+          <w:rStyle w:val="NormalTok"/>
+        </w:rPr>
+        <w:t xml:space="preserve"> age causeNUMERIC </w:t>
+      </w:r>
+      <w:r>
+        <w:rPr>
+          <w:rStyle w:val="KeywordTok"/>
+        </w:rPr>
+        <w:t xml:space="preserve">if</w:t>
+      </w:r>
+      <w:r>
+        <w:rPr>
+          <w:rStyle w:val="NormalTok"/>
+        </w:rPr>
+        <w:t xml:space="preserve"> causeNUMERIC == 3</w:t>
+      </w:r>
+      <w:r>
+        <w:br/>
+      </w:r>
+      <w:r>
+        <w:br/>
+      </w:r>
+      <w:r>
+        <w:rPr>
+          <w:rStyle w:val="NormalTok"/>
+        </w:rPr>
+        <w:t xml:space="preserve">           │ causeNUMER</w:t>
+      </w:r>
+      <w:r>
+        <w:br/>
+      </w:r>
+      <w:r>
+        <w:rPr>
+          <w:rStyle w:val="NormalTok"/>
+        </w:rPr>
+        <w:t xml:space="preserve">           │     IC</w:t>
+      </w:r>
+      <w:r>
+        <w:br/>
+      </w:r>
+      <w:r>
+        <w:rPr>
+          <w:rStyle w:val="NormalTok"/>
+        </w:rPr>
+        <w:t xml:space="preserve">       age │ Died </w:t>
+      </w:r>
+      <w:r>
+        <w:rPr>
+          <w:rStyle w:val="KeywordTok"/>
+        </w:rPr>
+        <w:t xml:space="preserve">in</w:t>
+      </w:r>
+      <w:r>
+        <w:rPr>
+          <w:rStyle w:val="NormalTok"/>
+        </w:rPr>
+        <w:t xml:space="preserve"> B │     Total</w:t>
+      </w:r>
+      <w:r>
+        <w:br/>
+      </w:r>
+      <w:r>
+        <w:rPr>
+          <w:rStyle w:val="NormalTok"/>
+        </w:rPr>
+        <w:t xml:space="preserve">───────────┼───────────┼──────────</w:t>
+      </w:r>
+      <w:r>
+        <w:br/>
+      </w:r>
+      <w:r>
+        <w:rPr>
+          <w:rStyle w:val="NormalTok"/>
+        </w:rPr>
+        <w:t xml:space="preserve">        19 │         1 │         1 </w:t>
+      </w:r>
+      <w:r>
+        <w:br/>
+      </w:r>
+      <w:r>
+        <w:rPr>
+          <w:rStyle w:val="NormalTok"/>
+        </w:rPr>
+        <w:t xml:space="preserve">        32 │         1 │         1 </w:t>
+      </w:r>
+      <w:r>
+        <w:br/>
+      </w:r>
+      <w:r>
+        <w:rPr>
+          <w:rStyle w:val="NormalTok"/>
+        </w:rPr>
+        <w:t xml:space="preserve">        50 │         2 │         2 </w:t>
+      </w:r>
+      <w:r>
+        <w:br/>
+      </w:r>
+      <w:r>
+        <w:rPr>
+          <w:rStyle w:val="NormalTok"/>
+        </w:rPr>
+        <w:t xml:space="preserve">───────────┼───────────┼──────────</w:t>
+      </w:r>
+      <w:r>
+        <w:br/>
+      </w:r>
+      <w:r>
+        <w:rPr>
+          <w:rStyle w:val="NormalTok"/>
+        </w:rPr>
+        <w:t xml:space="preserve">     Total │         4 │         4 </w:t>
+      </w:r>
+    </w:p>
+    <w:p>
+      <w:pPr>
+        <w:pStyle w:val="FirstParagraph"/>
+      </w:pPr>
+      <w:r>
+        <w:t xml:space="preserve">We can then work to make the legend more informative.</w:t>
+      </w:r>
+    </w:p>
+    <w:p>
+      <w:pPr>
+        <w:pStyle w:val="SourceCode"/>
+      </w:pPr>
+      <w:r>
+        <w:rPr>
+          <w:rStyle w:val="NormalTok"/>
+        </w:rPr>
+        <w:t xml:space="preserve">. </w:t>
+      </w:r>
+      <w:r>
+        <w:rPr>
+          <w:rStyle w:val="KeywordTok"/>
+        </w:rPr>
+        <w:t xml:space="preserve">sts</w:t>
+      </w:r>
+      <w:r>
+        <w:rPr>
+          <w:rStyle w:val="NormalTok"/>
+        </w:rPr>
+        <w:t xml:space="preserve"> </w:t>
+      </w:r>
+      <w:r>
+        <w:rPr>
+          <w:rStyle w:val="KeywordTok"/>
+        </w:rPr>
+        <w:t xml:space="preserve">graph</w:t>
+      </w:r>
+      <w:r>
+        <w:rPr>
+          <w:rStyle w:val="NormalTok"/>
+        </w:rPr>
+        <w:t xml:space="preserve">, </w:t>
+      </w:r>
+      <w:r>
+        <w:rPr>
+          <w:rStyle w:val="KeywordTok"/>
+        </w:rPr>
+        <w:t xml:space="preserve">by</w:t>
+      </w:r>
+      <w:r>
+        <w:rPr>
+          <w:rStyle w:val="NormalTok"/>
+        </w:rPr>
+        <w:t xml:space="preserve">(causeNUMERIC) </w:t>
+      </w:r>
+      <w:r>
+        <w:rPr>
+          <w:rStyle w:val="DecValTok"/>
+        </w:rPr>
+        <w:t xml:space="preserve">scheme</w:t>
+      </w:r>
+      <w:r>
+        <w:rPr>
+          <w:rStyle w:val="NormalTok"/>
+        </w:rPr>
+        <w:t xml:space="preserve">(michigan) </w:t>
+      </w:r>
+      <w:r>
+        <w:rPr>
+          <w:rStyle w:val="CommentTok"/>
+        </w:rPr>
+        <w:t xml:space="preserve">///</w:t>
+      </w:r>
+      <w:r>
+        <w:br/>
+      </w:r>
+      <w:r>
+        <w:rPr>
+          <w:rStyle w:val="NormalTok"/>
+        </w:rPr>
+        <w:t xml:space="preserve">&gt; </w:t>
+      </w:r>
+      <w:r>
+        <w:rPr>
+          <w:rStyle w:val="BaseNTok"/>
+        </w:rPr>
+        <w:t xml:space="preserve">legend</w:t>
+      </w:r>
+      <w:r>
+        <w:rPr>
+          <w:rStyle w:val="NormalTok"/>
+        </w:rPr>
+        <w:t xml:space="preserve">(pos(6) col(2) </w:t>
+      </w:r>
+      <w:r>
+        <w:rPr>
+          <w:rStyle w:val="KeywordTok"/>
+        </w:rPr>
+        <w:t xml:space="preserve">order</w:t>
+      </w:r>
+      <w:r>
+        <w:rPr>
+          <w:rStyle w:val="NormalTok"/>
+        </w:rPr>
+        <w:t xml:space="preserve">(1 </w:t>
+      </w:r>
+      <w:r>
+        <w:rPr>
+          <w:rStyle w:val="StringTok"/>
+        </w:rPr>
+        <w:t xml:space="preserve">"Assasination"</w:t>
+      </w:r>
+      <w:r>
+        <w:rPr>
+          <w:rStyle w:val="NormalTok"/>
+        </w:rPr>
+        <w:t xml:space="preserve"> 2 </w:t>
+      </w:r>
+      <w:r>
+        <w:rPr>
+          <w:rStyle w:val="StringTok"/>
+        </w:rPr>
+        <w:t xml:space="preserve">"Captivity"</w:t>
+      </w:r>
+      <w:r>
+        <w:rPr>
+          <w:rStyle w:val="NormalTok"/>
+        </w:rPr>
+        <w:t xml:space="preserve"> 3 </w:t>
+      </w:r>
+      <w:r>
+        <w:rPr>
+          <w:rStyle w:val="StringTok"/>
+        </w:rPr>
+        <w:t xml:space="preserve">"Died in Battle"</w:t>
+      </w:r>
+      <w:r>
+        <w:rPr>
+          <w:rStyle w:val="NormalTok"/>
+        </w:rPr>
+        <w:t xml:space="preserve"> </w:t>
+      </w:r>
+      <w:r>
+        <w:rPr>
+          <w:rStyle w:val="CommentTok"/>
+        </w:rPr>
+        <w:t xml:space="preserve">/// </w:t>
+      </w:r>
+      <w:r>
+        <w:br/>
+      </w:r>
+      <w:r>
+        <w:rPr>
+          <w:rStyle w:val="NormalTok"/>
+        </w:rPr>
+        <w:t xml:space="preserve">&gt; 4 </w:t>
+      </w:r>
+      <w:r>
+        <w:rPr>
+          <w:rStyle w:val="StringTok"/>
+        </w:rPr>
+        <w:t xml:space="preserve">"Execution"</w:t>
+      </w:r>
+      <w:r>
+        <w:rPr>
+          <w:rStyle w:val="NormalTok"/>
+        </w:rPr>
+        <w:t xml:space="preserve"> 5 </w:t>
+      </w:r>
+      <w:r>
+        <w:rPr>
+          <w:rStyle w:val="StringTok"/>
+        </w:rPr>
+        <w:t xml:space="preserve">"Natural Causes"</w:t>
+      </w:r>
+      <w:r>
+        <w:rPr>
+          <w:rStyle w:val="NormalTok"/>
+        </w:rPr>
+        <w:t xml:space="preserve"> 6 </w:t>
+      </w:r>
+      <w:r>
+        <w:rPr>
+          <w:rStyle w:val="StringTok"/>
+        </w:rPr>
+        <w:t xml:space="preserve">"Suicide"</w:t>
+      </w:r>
+      <w:r>
+        <w:rPr>
+          <w:rStyle w:val="NormalTok"/>
+        </w:rPr>
+        <w:t xml:space="preserve"> 7 </w:t>
+      </w:r>
+      <w:r>
+        <w:rPr>
+          <w:rStyle w:val="StringTok"/>
+        </w:rPr>
+        <w:t xml:space="preserve">"Unknown"</w:t>
+      </w:r>
+      <w:r>
+        <w:rPr>
+          <w:rStyle w:val="NormalTok"/>
+        </w:rPr>
+        <w:t xml:space="preserve">)) </w:t>
+      </w:r>
+      <w:r>
+        <w:rPr>
+          <w:rStyle w:val="CommentTok"/>
+        </w:rPr>
+        <w:t xml:space="preserve">// survival curve w better legend</w:t>
+      </w:r>
+      <w:r>
+        <w:br/>
+      </w:r>
+      <w:r>
+        <w:br/>
+      </w:r>
+      <w:r>
+        <w:rPr>
+          <w:rStyle w:val="NormalTok"/>
+        </w:rPr>
+        <w:t xml:space="preserve">        Failure _d: 1 (meaning </w:t>
+      </w:r>
+      <w:r>
+        <w:rPr>
+          <w:rStyle w:val="OtherTok"/>
+        </w:rPr>
+        <w:t xml:space="preserve">all</w:t>
+      </w:r>
+      <w:r>
+        <w:rPr>
+          <w:rStyle w:val="NormalTok"/>
+        </w:rPr>
+        <w:t xml:space="preserve"> fail)</w:t>
+      </w:r>
+      <w:r>
+        <w:br/>
+      </w:r>
+      <w:r>
+        <w:rPr>
+          <w:rStyle w:val="NormalTok"/>
+        </w:rPr>
+        <w:t xml:space="preserve">  Analysis time _t: age</w:t>
+      </w:r>
+    </w:p>
+    <w:p>
+      <w:pPr>
+        <w:pStyle w:val="SourceCode"/>
+      </w:pPr>
+      <w:r>
+        <w:rPr>
+          <w:rStyle w:val="NormalTok"/>
+        </w:rPr>
+        <w:t xml:space="preserve">. </w:t>
+      </w:r>
+      <w:r>
+        <w:rPr>
+          <w:rStyle w:val="KeywordTok"/>
+        </w:rPr>
+        <w:t xml:space="preserve">graph</w:t>
+      </w:r>
+      <w:r>
+        <w:rPr>
+          <w:rStyle w:val="NormalTok"/>
+        </w:rPr>
+        <w:t xml:space="preserve"> </w:t>
+      </w:r>
+      <w:r>
+        <w:rPr>
+          <w:rStyle w:val="KeywordTok"/>
+        </w:rPr>
+        <w:t xml:space="preserve">export</w:t>
+      </w:r>
+      <w:r>
+        <w:rPr>
+          <w:rStyle w:val="NormalTok"/>
+        </w:rPr>
+        <w:t xml:space="preserve"> mysurvival2.png, </w:t>
+      </w:r>
+      <w:r>
+        <w:rPr>
+          <w:rStyle w:val="KeywordTok"/>
+        </w:rPr>
+        <w:t xml:space="preserve">width</w:t>
+      </w:r>
+      <w:r>
+        <w:rPr>
+          <w:rStyle w:val="NormalTok"/>
+        </w:rPr>
+        <w:t xml:space="preserve">(1000) </w:t>
+      </w:r>
+      <w:r>
+        <w:rPr>
+          <w:rStyle w:val="KeywordTok"/>
+        </w:rPr>
+        <w:t xml:space="preserve">replace</w:t>
+      </w:r>
+      <w:r>
+        <w:br/>
+      </w:r>
+      <w:r>
+        <w:rPr>
+          <w:rStyle w:val="NormalTok"/>
+        </w:rPr>
+        <w:t xml:space="preserve">file</w:t>
+      </w:r>
+      <w:r>
+        <w:br/>
+      </w:r>
+      <w:r>
+        <w:rPr>
+          <w:rStyle w:val="NormalTok"/>
+        </w:rPr>
+        <w:t xml:space="preserve">    /Users/agrogan/Desktop/GitHub/newstuff/categorical/survival-analysis-and-event-history/empero</w:t>
+      </w:r>
+      <w:r>
+        <w:br/>
+      </w:r>
+      <w:r>
+        <w:rPr>
+          <w:rStyle w:val="NormalTok"/>
+        </w:rPr>
+        <w:t xml:space="preserve">    &gt; rs/mysurvival2.png saved </w:t>
+      </w:r>
+      <w:r>
+        <w:rPr>
+          <w:rStyle w:val="KeywordTok"/>
+        </w:rPr>
+        <w:t xml:space="preserve">as</w:t>
+      </w:r>
+      <w:r>
+        <w:rPr>
+          <w:rStyle w:val="NormalTok"/>
+        </w:rPr>
+        <w:t xml:space="preserve"> PNG </w:t>
+      </w:r>
+      <w:r>
+        <w:rPr>
+          <w:rStyle w:val="KeywordTok"/>
+        </w:rPr>
+        <w:t xml:space="preserve">format</w:t>
+      </w:r>
+    </w:p>
+    <w:p>
+      <w:pPr>
+        <w:pStyle w:val="CaptionedFigure"/>
+      </w:pPr>
+      <w:r>
+        <w:drawing>
+          <wp:inline>
+            <wp:extent cx="6858000" cy="4574286"/>
+            <wp:effectExtent b="0" l="0" r="0" t="0"/>
+            <wp:docPr descr="Survival Curve With Better Legend" title="" id="1" name="Picture"/>
+            <a:graphic>
+              <a:graphicData uri="http://schemas.openxmlformats.org/drawingml/2006/picture">
+                <pic:pic>
+                  <pic:nvPicPr>
+                    <pic:cNvPr descr="mysurvival2.png" id="0" name="Picture"/>
+                    <pic:cNvPicPr>
+                      <a:picLocks noChangeArrowheads="1" noChangeAspect="1"/>
+                    </pic:cNvPicPr>
+                  </pic:nvPicPr>
+                  <pic:blipFill>
+                    <a:blip r:embed="rId30"/>
+                    <a:stretch>
+                      <a:fillRect/>
+                    </a:stretch>
+                  </pic:blipFill>
+                  <pic:spPr bwMode="auto">
+                    <a:xfrm>
+                      <a:off x="0" y="0"/>
+                      <a:ext cx="6858000" cy="4574286"/>
+                    </a:xfrm>
+                    <a:prstGeom prst="rect">
+                      <a:avLst/>
+                    </a:prstGeom>
+                    <a:noFill/>
+                    <a:ln w="9525">
+                      <a:noFill/>
+                      <a:headEnd/>
+                      <a:tailEnd/>
+                    </a:ln>
+                  </pic:spPr>
+                </pic:pic>
+              </a:graphicData>
+            </a:graphic>
+          </wp:inline>
+        </w:drawing>
+      </w:r>
+    </w:p>
+    <w:p>
+      <w:pPr>
+        <w:pStyle w:val="ImageCaption"/>
+      </w:pPr>
+      <w:r>
         <w:t xml:space="preserve">Survival Curve With Better Legend</w:t>
       </w:r>
     </w:p>
-    <w:bookmarkEnd w:id="30"/>
     <w:bookmarkEnd w:id="31"/>
-    <w:bookmarkStart w:id="39" w:name="cox-proportional-hazards-model"/>
+    <w:bookmarkEnd w:id="32"/>
+    <w:bookmarkStart w:id="40" w:name="cox-proportional-hazards-model"/>
     <w:p>
       <w:pPr>
         <w:pStyle w:val="Heading1"/>
@@ -2843,7 +2860,7 @@
         <w:t xml:space="preserve">Cox Proportional Hazards Model</w:t>
       </w:r>
     </w:p>
-    <w:bookmarkStart w:id="32" w:name="formula-for-the-hazard"/>
+    <w:bookmarkStart w:id="33" w:name="formula-for-the-hazard"/>
     <w:p>
       <w:pPr>
         <w:pStyle w:val="Heading2"/>
@@ -3130,8 +3147,8 @@
         <w:t xml:space="preserve">We don’t directly estimate the hazard, but estimate the effect of covariates on the hazard.</w:t>
       </w:r>
     </w:p>
-    <w:bookmarkEnd w:id="32"/>
-    <w:bookmarkStart w:id="35" w:name="X60d12faa1208877594d5ef44924677a7faf956e"/>
+    <w:bookmarkEnd w:id="33"/>
+    <w:bookmarkStart w:id="36" w:name="X60d12faa1208877594d5ef44924677a7faf956e"/>
     <w:p>
       <w:pPr>
         <w:pStyle w:val="Heading2"/>
@@ -3944,419 +3961,6 @@
                 <pic:pic>
                   <pic:nvPicPr>
                     <pic:cNvPr descr="mycox1.png" id="0" name="Picture"/>
-                    <pic:cNvPicPr>
-                      <a:picLocks noChangeArrowheads="1" noChangeAspect="1"/>
-                    </pic:cNvPicPr>
-                  </pic:nvPicPr>
-                  <pic:blipFill>
-                    <a:blip r:embed="rId33"/>
-                    <a:stretch>
-                      <a:fillRect/>
-                    </a:stretch>
-                  </pic:blipFill>
-                  <pic:spPr bwMode="auto">
-                    <a:xfrm>
-                      <a:off x="0" y="0"/>
-                      <a:ext cx="6858000" cy="4574286"/>
-                    </a:xfrm>
-                    <a:prstGeom prst="rect">
-                      <a:avLst/>
-                    </a:prstGeom>
-                    <a:noFill/>
-                    <a:ln w="9525">
-                      <a:noFill/>
-                      <a:headEnd/>
-                      <a:tailEnd/>
-                    </a:ln>
-                  </pic:spPr>
-                </pic:pic>
-              </a:graphicData>
-            </a:graphic>
-          </wp:inline>
-        </w:drawing>
-      </w:r>
-    </w:p>
-    <w:p>
-      <w:pPr>
-        <w:pStyle w:val="ImageCaption"/>
-      </w:pPr>
-      <w:r>
-        <w:t xml:space="preserve">Survival Curve From Cox Model</w:t>
-      </w:r>
-    </w:p>
-    <w:p>
-      <w:pPr>
-        <w:pStyle w:val="SourceCode"/>
-      </w:pPr>
-      <w:r>
-        <w:rPr>
-          <w:rStyle w:val="NormalTok"/>
-        </w:rPr>
-        <w:t xml:space="preserve">. </w:t>
-      </w:r>
-      <w:r>
-        <w:rPr>
-          <w:rStyle w:val="KeywordTok"/>
-        </w:rPr>
-        <w:t xml:space="preserve">stcurve</w:t>
-      </w:r>
-      <w:r>
-        <w:rPr>
-          <w:rStyle w:val="NormalTok"/>
-        </w:rPr>
-        <w:t xml:space="preserve">, survival </w:t>
-      </w:r>
-      <w:r>
-        <w:rPr>
-          <w:rStyle w:val="CommentTok"/>
-        </w:rPr>
-        <w:t xml:space="preserve">///</w:t>
-      </w:r>
-      <w:r>
-        <w:br/>
-      </w:r>
-      <w:r>
-        <w:rPr>
-          <w:rStyle w:val="NormalTok"/>
-        </w:rPr>
-        <w:t xml:space="preserve">&gt; </w:t>
-      </w:r>
-      <w:r>
-        <w:rPr>
-          <w:rStyle w:val="FunctionTok"/>
-        </w:rPr>
-        <w:t xml:space="preserve">at</w:t>
-      </w:r>
-      <w:r>
-        <w:rPr>
-          <w:rStyle w:val="NormalTok"/>
-        </w:rPr>
-        <w:t xml:space="preserve">(causeNUMERIC=(1(1)7)) </w:t>
-      </w:r>
-      <w:r>
-        <w:rPr>
-          <w:rStyle w:val="CommentTok"/>
-        </w:rPr>
-        <w:t xml:space="preserve">///</w:t>
-      </w:r>
-      <w:r>
-        <w:br/>
-      </w:r>
-      <w:r>
-        <w:rPr>
-          <w:rStyle w:val="NormalTok"/>
-        </w:rPr>
-        <w:t xml:space="preserve">&gt; </w:t>
-      </w:r>
-      <w:r>
-        <w:rPr>
-          <w:rStyle w:val="BaseNTok"/>
-        </w:rPr>
-        <w:t xml:space="preserve">caption</w:t>
-      </w:r>
-      <w:r>
-        <w:rPr>
-          <w:rStyle w:val="NormalTok"/>
-        </w:rPr>
-        <w:t xml:space="preserve">(</w:t>
-      </w:r>
-      <w:r>
-        <w:rPr>
-          <w:rStyle w:val="StringTok"/>
-        </w:rPr>
-        <w:t xml:space="preserve">"Roman Emperors Data"</w:t>
-      </w:r>
-      <w:r>
-        <w:rPr>
-          <w:rStyle w:val="NormalTok"/>
-        </w:rPr>
-        <w:t xml:space="preserve">) </w:t>
-      </w:r>
-      <w:r>
-        <w:rPr>
-          <w:rStyle w:val="CommentTok"/>
-        </w:rPr>
-        <w:t xml:space="preserve">///</w:t>
-      </w:r>
-      <w:r>
-        <w:br/>
-      </w:r>
-      <w:r>
-        <w:rPr>
-          <w:rStyle w:val="NormalTok"/>
-        </w:rPr>
-        <w:t xml:space="preserve">&gt; </w:t>
-      </w:r>
-      <w:r>
-        <w:rPr>
-          <w:rStyle w:val="BaseNTok"/>
-        </w:rPr>
-        <w:t xml:space="preserve">legend</w:t>
-      </w:r>
-      <w:r>
-        <w:rPr>
-          <w:rStyle w:val="NormalTok"/>
-        </w:rPr>
-        <w:t xml:space="preserve">(</w:t>
-      </w:r>
-      <w:r>
-        <w:rPr>
-          <w:rStyle w:val="KeywordTok"/>
-        </w:rPr>
-        <w:t xml:space="preserve">order</w:t>
-      </w:r>
-      <w:r>
-        <w:rPr>
-          <w:rStyle w:val="NormalTok"/>
-        </w:rPr>
-        <w:t xml:space="preserve">(1 </w:t>
-      </w:r>
-      <w:r>
-        <w:rPr>
-          <w:rStyle w:val="StringTok"/>
-        </w:rPr>
-        <w:t xml:space="preserve">"Assasination"</w:t>
-      </w:r>
-      <w:r>
-        <w:rPr>
-          <w:rStyle w:val="NormalTok"/>
-        </w:rPr>
-        <w:t xml:space="preserve"> 2 </w:t>
-      </w:r>
-      <w:r>
-        <w:rPr>
-          <w:rStyle w:val="StringTok"/>
-        </w:rPr>
-        <w:t xml:space="preserve">"Captivity"</w:t>
-      </w:r>
-      <w:r>
-        <w:rPr>
-          <w:rStyle w:val="NormalTok"/>
-        </w:rPr>
-        <w:t xml:space="preserve"> 3 </w:t>
-      </w:r>
-      <w:r>
-        <w:rPr>
-          <w:rStyle w:val="StringTok"/>
-        </w:rPr>
-        <w:t xml:space="preserve">"Died in Battle"</w:t>
-      </w:r>
-      <w:r>
-        <w:rPr>
-          <w:rStyle w:val="NormalTok"/>
-        </w:rPr>
-        <w:t xml:space="preserve"> </w:t>
-      </w:r>
-      <w:r>
-        <w:rPr>
-          <w:rStyle w:val="CommentTok"/>
-        </w:rPr>
-        <w:t xml:space="preserve">/// </w:t>
-      </w:r>
-      <w:r>
-        <w:br/>
-      </w:r>
-      <w:r>
-        <w:rPr>
-          <w:rStyle w:val="NormalTok"/>
-        </w:rPr>
-        <w:t xml:space="preserve">&gt; 4 </w:t>
-      </w:r>
-      <w:r>
-        <w:rPr>
-          <w:rStyle w:val="StringTok"/>
-        </w:rPr>
-        <w:t xml:space="preserve">"Execution"</w:t>
-      </w:r>
-      <w:r>
-        <w:rPr>
-          <w:rStyle w:val="NormalTok"/>
-        </w:rPr>
-        <w:t xml:space="preserve"> 5 </w:t>
-      </w:r>
-      <w:r>
-        <w:rPr>
-          <w:rStyle w:val="StringTok"/>
-        </w:rPr>
-        <w:t xml:space="preserve">"Natural Causes"</w:t>
-      </w:r>
-      <w:r>
-        <w:rPr>
-          <w:rStyle w:val="NormalTok"/>
-        </w:rPr>
-        <w:t xml:space="preserve"> 6 </w:t>
-      </w:r>
-      <w:r>
-        <w:rPr>
-          <w:rStyle w:val="StringTok"/>
-        </w:rPr>
-        <w:t xml:space="preserve">"Suicide"</w:t>
-      </w:r>
-      <w:r>
-        <w:rPr>
-          <w:rStyle w:val="NormalTok"/>
-        </w:rPr>
-        <w:t xml:space="preserve"> 7 </w:t>
-      </w:r>
-      <w:r>
-        <w:rPr>
-          <w:rStyle w:val="StringTok"/>
-        </w:rPr>
-        <w:t xml:space="preserve">"Unknown"</w:t>
-      </w:r>
-      <w:r>
-        <w:rPr>
-          <w:rStyle w:val="NormalTok"/>
-        </w:rPr>
-        <w:t xml:space="preserve">)) </w:t>
-      </w:r>
-      <w:r>
-        <w:rPr>
-          <w:rStyle w:val="CommentTok"/>
-        </w:rPr>
-        <w:t xml:space="preserve">///</w:t>
-      </w:r>
-      <w:r>
-        <w:br/>
-      </w:r>
-      <w:r>
-        <w:rPr>
-          <w:rStyle w:val="NormalTok"/>
-        </w:rPr>
-        <w:t xml:space="preserve">&gt; </w:t>
-      </w:r>
-      <w:r>
-        <w:rPr>
-          <w:rStyle w:val="DecValTok"/>
-        </w:rPr>
-        <w:t xml:space="preserve">scheme</w:t>
-      </w:r>
-      <w:r>
-        <w:rPr>
-          <w:rStyle w:val="NormalTok"/>
-        </w:rPr>
-        <w:t xml:space="preserve">(michigan) </w:t>
-      </w:r>
-      <w:r>
-        <w:rPr>
-          <w:rStyle w:val="CommentTok"/>
-        </w:rPr>
-        <w:t xml:space="preserve">// more nicely formatted survival curve</w:t>
-      </w:r>
-    </w:p>
-    <w:p>
-      <w:pPr>
-        <w:pStyle w:val="SourceCode"/>
-      </w:pPr>
-      <w:r>
-        <w:rPr>
-          <w:rStyle w:val="NormalTok"/>
-        </w:rPr>
-        <w:t xml:space="preserve">. </w:t>
-      </w:r>
-      <w:r>
-        <w:rPr>
-          <w:rStyle w:val="KeywordTok"/>
-        </w:rPr>
-        <w:t xml:space="preserve">graph</w:t>
-      </w:r>
-      <w:r>
-        <w:rPr>
-          <w:rStyle w:val="NormalTok"/>
-        </w:rPr>
-        <w:t xml:space="preserve"> </w:t>
-      </w:r>
-      <w:r>
-        <w:rPr>
-          <w:rStyle w:val="KeywordTok"/>
-        </w:rPr>
-        <w:t xml:space="preserve">export</w:t>
-      </w:r>
-      <w:r>
-        <w:rPr>
-          <w:rStyle w:val="NormalTok"/>
-        </w:rPr>
-        <w:t xml:space="preserve"> mycox2.png, </w:t>
-      </w:r>
-      <w:r>
-        <w:rPr>
-          <w:rStyle w:val="KeywordTok"/>
-        </w:rPr>
-        <w:t xml:space="preserve">width</w:t>
-      </w:r>
-      <w:r>
-        <w:rPr>
-          <w:rStyle w:val="NormalTok"/>
-        </w:rPr>
-        <w:t xml:space="preserve">(1000) </w:t>
-      </w:r>
-      <w:r>
-        <w:rPr>
-          <w:rStyle w:val="KeywordTok"/>
-        </w:rPr>
-        <w:t xml:space="preserve">replace</w:t>
-      </w:r>
-      <w:r>
-        <w:br/>
-      </w:r>
-      <w:r>
-        <w:rPr>
-          <w:rStyle w:val="NormalTok"/>
-        </w:rPr>
-        <w:t xml:space="preserve">file</w:t>
-      </w:r>
-      <w:r>
-        <w:br/>
-      </w:r>
-      <w:r>
-        <w:rPr>
-          <w:rStyle w:val="NormalTok"/>
-        </w:rPr>
-        <w:t xml:space="preserve">    /Users/agrogan/Desktop/GitHub/newstuff/categorical/survival-analysis-and-event-history/empero</w:t>
-      </w:r>
-      <w:r>
-        <w:br/>
-      </w:r>
-      <w:r>
-        <w:rPr>
-          <w:rStyle w:val="NormalTok"/>
-        </w:rPr>
-        <w:t xml:space="preserve">    &gt; rs/mycox2.png saved </w:t>
-      </w:r>
-      <w:r>
-        <w:rPr>
-          <w:rStyle w:val="KeywordTok"/>
-        </w:rPr>
-        <w:t xml:space="preserve">as</w:t>
-      </w:r>
-      <w:r>
-        <w:rPr>
-          <w:rStyle w:val="NormalTok"/>
-        </w:rPr>
-        <w:t xml:space="preserve"> PNG </w:t>
-      </w:r>
-      <w:r>
-        <w:rPr>
-          <w:rStyle w:val="KeywordTok"/>
-        </w:rPr>
-        <w:t xml:space="preserve">format</w:t>
-      </w:r>
-    </w:p>
-    <w:p>
-      <w:pPr>
-        <w:pStyle w:val="CaptionedFigure"/>
-      </w:pPr>
-      <w:r>
-        <w:drawing>
-          <wp:inline>
-            <wp:extent cx="6858000" cy="4574286"/>
-            <wp:effectExtent b="0" l="0" r="0" t="0"/>
-            <wp:docPr descr="Survival Curve From Cox Model" title="" id="1" name="Picture"/>
-            <a:graphic>
-              <a:graphicData uri="http://schemas.openxmlformats.org/drawingml/2006/picture">
-                <pic:pic>
-                  <pic:nvPicPr>
-                    <pic:cNvPr descr="mycox2.png" id="0" name="Picture"/>
                     <pic:cNvPicPr>
                       <a:picLocks noChangeArrowheads="1" noChangeAspect="1"/>
                     </pic:cNvPicPr>
@@ -4397,17 +4001,264 @@
         <w:t xml:space="preserve">Survival Curve From Cox Model</w:t>
       </w:r>
     </w:p>
-    <w:bookmarkEnd w:id="35"/>
-    <w:bookmarkStart w:id="37" w:name="proportional-hazards-assumption"/>
     <w:p>
       <w:pPr>
-        <w:pStyle w:val="Heading2"/>
-      </w:pPr>
-      <w:r>
-        <w:t xml:space="preserve">Proportional Hazards Assumption</w:t>
-      </w:r>
-      <w:r>
+        <w:pStyle w:val="SourceCode"/>
+      </w:pPr>
+      <w:r>
+        <w:rPr>
+          <w:rStyle w:val="NormalTok"/>
+        </w:rPr>
+        <w:t xml:space="preserve">. </w:t>
+      </w:r>
+      <w:r>
+        <w:rPr>
+          <w:rStyle w:val="KeywordTok"/>
+        </w:rPr>
+        <w:t xml:space="preserve">stcurve</w:t>
+      </w:r>
+      <w:r>
+        <w:rPr>
+          <w:rStyle w:val="NormalTok"/>
+        </w:rPr>
+        <w:t xml:space="preserve">, survival </w:t>
+      </w:r>
+      <w:r>
+        <w:rPr>
+          <w:rStyle w:val="CommentTok"/>
+        </w:rPr>
+        <w:t xml:space="preserve">///</w:t>
+      </w:r>
+      <w:r>
+        <w:br/>
+      </w:r>
+      <w:r>
+        <w:rPr>
+          <w:rStyle w:val="NormalTok"/>
+        </w:rPr>
+        <w:t xml:space="preserve">&gt; </w:t>
+      </w:r>
+      <w:r>
+        <w:rPr>
+          <w:rStyle w:val="FunctionTok"/>
+        </w:rPr>
+        <w:t xml:space="preserve">at</w:t>
+      </w:r>
+      <w:r>
+        <w:rPr>
+          <w:rStyle w:val="NormalTok"/>
+        </w:rPr>
+        <w:t xml:space="preserve">(causeNUMERIC=(1(1)7)) </w:t>
+      </w:r>
+      <w:r>
+        <w:rPr>
+          <w:rStyle w:val="CommentTok"/>
+        </w:rPr>
+        <w:t xml:space="preserve">///</w:t>
+      </w:r>
+      <w:r>
+        <w:br/>
+      </w:r>
+      <w:r>
+        <w:rPr>
+          <w:rStyle w:val="NormalTok"/>
+        </w:rPr>
+        <w:t xml:space="preserve">&gt; </w:t>
+      </w:r>
+      <w:r>
+        <w:rPr>
+          <w:rStyle w:val="BaseNTok"/>
+        </w:rPr>
+        <w:t xml:space="preserve">caption</w:t>
+      </w:r>
+      <w:r>
+        <w:rPr>
+          <w:rStyle w:val="NormalTok"/>
+        </w:rPr>
+        <w:t xml:space="preserve">(</w:t>
+      </w:r>
+      <w:r>
+        <w:rPr>
+          <w:rStyle w:val="StringTok"/>
+        </w:rPr>
+        <w:t xml:space="preserve">"Roman Emperors Data"</w:t>
+      </w:r>
+      <w:r>
+        <w:rPr>
+          <w:rStyle w:val="NormalTok"/>
+        </w:rPr>
+        <w:t xml:space="preserve">) </w:t>
+      </w:r>
+      <w:r>
+        <w:rPr>
+          <w:rStyle w:val="CommentTok"/>
+        </w:rPr>
+        <w:t xml:space="preserve">///</w:t>
+      </w:r>
+      <w:r>
+        <w:br/>
+      </w:r>
+      <w:r>
+        <w:rPr>
+          <w:rStyle w:val="NormalTok"/>
+        </w:rPr>
+        <w:t xml:space="preserve">&gt; </w:t>
+      </w:r>
+      <w:r>
+        <w:rPr>
+          <w:rStyle w:val="BaseNTok"/>
+        </w:rPr>
+        <w:t xml:space="preserve">legend</w:t>
+      </w:r>
+      <w:r>
+        <w:rPr>
+          <w:rStyle w:val="NormalTok"/>
+        </w:rPr>
+        <w:t xml:space="preserve">(</w:t>
+      </w:r>
+      <w:r>
+        <w:rPr>
+          <w:rStyle w:val="KeywordTok"/>
+        </w:rPr>
+        <w:t xml:space="preserve">order</w:t>
+      </w:r>
+      <w:r>
+        <w:rPr>
+          <w:rStyle w:val="NormalTok"/>
+        </w:rPr>
+        <w:t xml:space="preserve">(1 </w:t>
+      </w:r>
+      <w:r>
+        <w:rPr>
+          <w:rStyle w:val="StringTok"/>
+        </w:rPr>
+        <w:t xml:space="preserve">"Assasination"</w:t>
+      </w:r>
+      <w:r>
+        <w:rPr>
+          <w:rStyle w:val="NormalTok"/>
+        </w:rPr>
+        <w:t xml:space="preserve"> 2 </w:t>
+      </w:r>
+      <w:r>
+        <w:rPr>
+          <w:rStyle w:val="StringTok"/>
+        </w:rPr>
+        <w:t xml:space="preserve">"Captivity"</w:t>
+      </w:r>
+      <w:r>
+        <w:rPr>
+          <w:rStyle w:val="NormalTok"/>
+        </w:rPr>
+        <w:t xml:space="preserve"> 3 </w:t>
+      </w:r>
+      <w:r>
+        <w:rPr>
+          <w:rStyle w:val="StringTok"/>
+        </w:rPr>
+        <w:t xml:space="preserve">"Died in Battle"</w:t>
+      </w:r>
+      <w:r>
+        <w:rPr>
+          <w:rStyle w:val="NormalTok"/>
+        </w:rPr>
         <w:t xml:space="preserve"> </w:t>
+      </w:r>
+      <w:r>
+        <w:rPr>
+          <w:rStyle w:val="CommentTok"/>
+        </w:rPr>
+        <w:t xml:space="preserve">/// </w:t>
+      </w:r>
+      <w:r>
+        <w:br/>
+      </w:r>
+      <w:r>
+        <w:rPr>
+          <w:rStyle w:val="NormalTok"/>
+        </w:rPr>
+        <w:t xml:space="preserve">&gt; 4 </w:t>
+      </w:r>
+      <w:r>
+        <w:rPr>
+          <w:rStyle w:val="StringTok"/>
+        </w:rPr>
+        <w:t xml:space="preserve">"Execution"</w:t>
+      </w:r>
+      <w:r>
+        <w:rPr>
+          <w:rStyle w:val="NormalTok"/>
+        </w:rPr>
+        <w:t xml:space="preserve"> 5 </w:t>
+      </w:r>
+      <w:r>
+        <w:rPr>
+          <w:rStyle w:val="StringTok"/>
+        </w:rPr>
+        <w:t xml:space="preserve">"Natural Causes"</w:t>
+      </w:r>
+      <w:r>
+        <w:rPr>
+          <w:rStyle w:val="NormalTok"/>
+        </w:rPr>
+        <w:t xml:space="preserve"> 6 </w:t>
+      </w:r>
+      <w:r>
+        <w:rPr>
+          <w:rStyle w:val="StringTok"/>
+        </w:rPr>
+        <w:t xml:space="preserve">"Suicide"</w:t>
+      </w:r>
+      <w:r>
+        <w:rPr>
+          <w:rStyle w:val="NormalTok"/>
+        </w:rPr>
+        <w:t xml:space="preserve"> 7 </w:t>
+      </w:r>
+      <w:r>
+        <w:rPr>
+          <w:rStyle w:val="StringTok"/>
+        </w:rPr>
+        <w:t xml:space="preserve">"Unknown"</w:t>
+      </w:r>
+      <w:r>
+        <w:rPr>
+          <w:rStyle w:val="NormalTok"/>
+        </w:rPr>
+        <w:t xml:space="preserve">)) </w:t>
+      </w:r>
+      <w:r>
+        <w:rPr>
+          <w:rStyle w:val="CommentTok"/>
+        </w:rPr>
+        <w:t xml:space="preserve">///</w:t>
+      </w:r>
+      <w:r>
+        <w:br/>
+      </w:r>
+      <w:r>
+        <w:rPr>
+          <w:rStyle w:val="NormalTok"/>
+        </w:rPr>
+        <w:t xml:space="preserve">&gt; </w:t>
+      </w:r>
+      <w:r>
+        <w:rPr>
+          <w:rStyle w:val="DecValTok"/>
+        </w:rPr>
+        <w:t xml:space="preserve">scheme</w:t>
+      </w:r>
+      <w:r>
+        <w:rPr>
+          <w:rStyle w:val="NormalTok"/>
+        </w:rPr>
+        <w:t xml:space="preserve">(michigan) </w:t>
+      </w:r>
+      <w:r>
+        <w:rPr>
+          <w:rStyle w:val="CommentTok"/>
+        </w:rPr>
+        <w:t xml:space="preserve">// more nicely formatted survival curve</w:t>
       </w:r>
     </w:p>
     <w:p>
@@ -4424,19 +4275,7 @@
         <w:rPr>
           <w:rStyle w:val="KeywordTok"/>
         </w:rPr>
-        <w:t xml:space="preserve">estat</w:t>
-      </w:r>
-      <w:r>
-        <w:rPr>
-          <w:rStyle w:val="NormalTok"/>
-        </w:rPr>
-        <w:t xml:space="preserve"> phtest, </w:t>
-      </w:r>
-      <w:r>
-        <w:rPr>
-          <w:rStyle w:val="KeywordTok"/>
-        </w:rPr>
-        <w:t xml:space="preserve">detail</w:t>
+        <w:t xml:space="preserve">graph</w:t>
       </w:r>
       <w:r>
         <w:rPr>
@@ -4446,388 +4285,6 @@
       </w:r>
       <w:r>
         <w:rPr>
-          <w:rStyle w:val="CommentTok"/>
-        </w:rPr>
-        <w:t xml:space="preserve">// formal test of PH assumption</w:t>
-      </w:r>
-      <w:r>
-        <w:br/>
-      </w:r>
-      <w:r>
-        <w:br/>
-      </w:r>
-      <w:r>
-        <w:rPr>
-          <w:rStyle w:val="NormalTok"/>
-        </w:rPr>
-        <w:t xml:space="preserve">Test </w:t>
-      </w:r>
-      <w:r>
-        <w:rPr>
-          <w:rStyle w:val="KeywordTok"/>
-        </w:rPr>
-        <w:t xml:space="preserve">of</w:t>
-      </w:r>
-      <w:r>
-        <w:rPr>
-          <w:rStyle w:val="NormalTok"/>
-        </w:rPr>
-        <w:t xml:space="preserve"> proportional-hazards assumption</w:t>
-      </w:r>
-      <w:r>
-        <w:br/>
-      </w:r>
-      <w:r>
-        <w:br/>
-      </w:r>
-      <w:r>
-        <w:rPr>
-          <w:rStyle w:val="NormalTok"/>
-        </w:rPr>
-        <w:t xml:space="preserve">Time </w:t>
-      </w:r>
-      <w:r>
-        <w:rPr>
-          <w:rStyle w:val="KeywordTok"/>
-        </w:rPr>
-        <w:t xml:space="preserve">function</w:t>
-      </w:r>
-      <w:r>
-        <w:rPr>
-          <w:rStyle w:val="NormalTok"/>
-        </w:rPr>
-        <w:t xml:space="preserve">: Analysis time</w:t>
-      </w:r>
-      <w:r>
-        <w:br/>
-      </w:r>
-      <w:r>
-        <w:rPr>
-          <w:rStyle w:val="NormalTok"/>
-        </w:rPr>
-        <w:t xml:space="preserve">─────────────┬──────────────────────────────────────────</w:t>
-      </w:r>
-      <w:r>
-        <w:br/>
-      </w:r>
-      <w:r>
-        <w:rPr>
-          <w:rStyle w:val="NormalTok"/>
-        </w:rPr>
-        <w:t xml:space="preserve">             │        rho     </w:t>
-      </w:r>
-      <w:r>
-        <w:rPr>
-          <w:rStyle w:val="FunctionTok"/>
-        </w:rPr>
-        <w:t xml:space="preserve">chi2</w:t>
-      </w:r>
-      <w:r>
-        <w:rPr>
-          <w:rStyle w:val="NormalTok"/>
-        </w:rPr>
-        <w:t xml:space="preserve">       df    Prob&gt;</w:t>
-      </w:r>
-      <w:r>
-        <w:rPr>
-          <w:rStyle w:val="FunctionTok"/>
-        </w:rPr>
-        <w:t xml:space="preserve">chi2</w:t>
-      </w:r>
-      <w:r>
-        <w:br/>
-      </w:r>
-      <w:r>
-        <w:rPr>
-          <w:rStyle w:val="NormalTok"/>
-        </w:rPr>
-        <w:t xml:space="preserve">─────────────┼──────────────────────────────────────────</w:t>
-      </w:r>
-      <w:r>
-        <w:br/>
-      </w:r>
-      <w:r>
-        <w:rPr>
-          <w:rStyle w:val="NormalTok"/>
-        </w:rPr>
-        <w:t xml:space="preserve">1.causeNUM~C │   -0.04848     0.17        1       0.6819</w:t>
-      </w:r>
-      <w:r>
-        <w:br/>
-      </w:r>
-      <w:r>
-        <w:rPr>
-          <w:rStyle w:val="NormalTok"/>
-        </w:rPr>
-        <w:t xml:space="preserve">2.causeNUM~C │    0.00996     0.01        1       0.9397</w:t>
-      </w:r>
-      <w:r>
-        <w:br/>
-      </w:r>
-      <w:r>
-        <w:rPr>
-          <w:rStyle w:val="NormalTok"/>
-        </w:rPr>
-        <w:t xml:space="preserve">3.causeNUM~C │    0.01796     0.02        1       0.8869</w:t>
-      </w:r>
-      <w:r>
-        <w:br/>
-      </w:r>
-      <w:r>
-        <w:rPr>
-          <w:rStyle w:val="NormalTok"/>
-        </w:rPr>
-        <w:t xml:space="preserve">4.causeNUM~C │   -0.15154     1.62        1       0.2032</w:t>
-      </w:r>
-      <w:r>
-        <w:br/>
-      </w:r>
-      <w:r>
-        <w:rPr>
-          <w:rStyle w:val="NormalTok"/>
-        </w:rPr>
-        <w:t xml:space="preserve">5b.causeNU~C │          .        .        1           .</w:t>
-      </w:r>
-      <w:r>
-        <w:br/>
-      </w:r>
-      <w:r>
-        <w:rPr>
-          <w:rStyle w:val="NormalTok"/>
-        </w:rPr>
-        <w:t xml:space="preserve">6.causeNUM~C │   -0.31746    10.60        1       0.0011</w:t>
-      </w:r>
-      <w:r>
-        <w:br/>
-      </w:r>
-      <w:r>
-        <w:rPr>
-          <w:rStyle w:val="NormalTok"/>
-        </w:rPr>
-        <w:t xml:space="preserve">7.causeNUM~C │    0.13799     1.11        1       0.2912</w:t>
-      </w:r>
-      <w:r>
-        <w:br/>
-      </w:r>
-      <w:r>
-        <w:rPr>
-          <w:rStyle w:val="NormalTok"/>
-        </w:rPr>
-        <w:t xml:space="preserve">1.riseNUME~C │    0.18269     2.18        1       0.1399</w:t>
-      </w:r>
-      <w:r>
-        <w:br/>
-      </w:r>
-      <w:r>
-        <w:rPr>
-          <w:rStyle w:val="NormalTok"/>
-        </w:rPr>
-        <w:t xml:space="preserve">2.riseNUME~C │    0.30901     8.28        1       0.0040</w:t>
-      </w:r>
-      <w:r>
-        <w:br/>
-      </w:r>
-      <w:r>
-        <w:rPr>
-          <w:rStyle w:val="NormalTok"/>
-        </w:rPr>
-        <w:t xml:space="preserve">3.riseNUME~C │    0.10627     0.77        1       0.3790</w:t>
-      </w:r>
-      <w:r>
-        <w:br/>
-      </w:r>
-      <w:r>
-        <w:rPr>
-          <w:rStyle w:val="NormalTok"/>
-        </w:rPr>
-        <w:t xml:space="preserve">4.riseNUME~C │    0.10649     0.95        1       0.3304</w:t>
-      </w:r>
-      <w:r>
-        <w:br/>
-      </w:r>
-      <w:r>
-        <w:rPr>
-          <w:rStyle w:val="NormalTok"/>
-        </w:rPr>
-        <w:t xml:space="preserve">5b.riseNUM~C │          .        .        1           .</w:t>
-      </w:r>
-      <w:r>
-        <w:br/>
-      </w:r>
-      <w:r>
-        <w:rPr>
-          <w:rStyle w:val="NormalTok"/>
-        </w:rPr>
-        <w:t xml:space="preserve">6.riseNUME~C │    0.12455     0.91        1       0.3402</w:t>
-      </w:r>
-      <w:r>
-        <w:br/>
-      </w:r>
-      <w:r>
-        <w:rPr>
-          <w:rStyle w:val="NormalTok"/>
-        </w:rPr>
-        <w:t xml:space="preserve">7.riseNUME~C │    0.18581     2.10        1       0.1477</w:t>
-      </w:r>
-      <w:r>
-        <w:br/>
-      </w:r>
-      <w:r>
-        <w:rPr>
-          <w:rStyle w:val="NormalTok"/>
-        </w:rPr>
-        <w:t xml:space="preserve">8.riseNUME~C │    0.23405     3.44        1       0.0638</w:t>
-      </w:r>
-      <w:r>
-        <w:br/>
-      </w:r>
-      <w:r>
-        <w:rPr>
-          <w:rStyle w:val="NormalTok"/>
-        </w:rPr>
-        <w:t xml:space="preserve">─────────────┼──────────────────────────────────────────</w:t>
-      </w:r>
-      <w:r>
-        <w:br/>
-      </w:r>
-      <w:r>
-        <w:rPr>
-          <w:rStyle w:val="NormalTok"/>
-        </w:rPr>
-        <w:t xml:space="preserve"> Global </w:t>
-      </w:r>
-      <w:r>
-        <w:rPr>
-          <w:rStyle w:val="KeywordTok"/>
-        </w:rPr>
-        <w:t xml:space="preserve">test</w:t>
-      </w:r>
-      <w:r>
-        <w:rPr>
-          <w:rStyle w:val="NormalTok"/>
-        </w:rPr>
-        <w:t xml:space="preserve"> │               21.90       13       0.0569</w:t>
-      </w:r>
-      <w:r>
-        <w:br/>
-      </w:r>
-      <w:r>
-        <w:rPr>
-          <w:rStyle w:val="NormalTok"/>
-        </w:rPr>
-        <w:t xml:space="preserve">─────────────┴──────────────────────────────────────────</w:t>
-      </w:r>
-    </w:p>
-    <w:p>
-      <w:pPr>
-        <w:pStyle w:val="SourceCode"/>
-      </w:pPr>
-      <w:r>
-        <w:rPr>
-          <w:rStyle w:val="NormalTok"/>
-        </w:rPr>
-        <w:t xml:space="preserve">. </w:t>
-      </w:r>
-      <w:r>
-        <w:rPr>
-          <w:rStyle w:val="KeywordTok"/>
-        </w:rPr>
-        <w:t xml:space="preserve">stphplot</w:t>
-      </w:r>
-      <w:r>
-        <w:rPr>
-          <w:rStyle w:val="NormalTok"/>
-        </w:rPr>
-        <w:t xml:space="preserve">, </w:t>
-      </w:r>
-      <w:r>
-        <w:rPr>
-          <w:rStyle w:val="KeywordTok"/>
-        </w:rPr>
-        <w:t xml:space="preserve">by</w:t>
-      </w:r>
-      <w:r>
-        <w:rPr>
-          <w:rStyle w:val="NormalTok"/>
-        </w:rPr>
-        <w:t xml:space="preserve">(causeNUMERIC) </w:t>
-      </w:r>
-      <w:r>
-        <w:rPr>
-          <w:rStyle w:val="DecValTok"/>
-        </w:rPr>
-        <w:t xml:space="preserve">scheme</w:t>
-      </w:r>
-      <w:r>
-        <w:rPr>
-          <w:rStyle w:val="NormalTok"/>
-        </w:rPr>
-        <w:t xml:space="preserve">(michigan) </w:t>
-      </w:r>
-      <w:r>
-        <w:rPr>
-          <w:rStyle w:val="CommentTok"/>
-        </w:rPr>
-        <w:t xml:space="preserve">// graphical test of PH assumption</w:t>
-      </w:r>
-      <w:r>
-        <w:br/>
-      </w:r>
-      <w:r>
-        <w:br/>
-      </w:r>
-      <w:r>
-        <w:rPr>
-          <w:rStyle w:val="NormalTok"/>
-        </w:rPr>
-        <w:t xml:space="preserve">        Failure _d: 1 (meaning </w:t>
-      </w:r>
-      <w:r>
-        <w:rPr>
-          <w:rStyle w:val="OtherTok"/>
-        </w:rPr>
-        <w:t xml:space="preserve">all</w:t>
-      </w:r>
-      <w:r>
-        <w:rPr>
-          <w:rStyle w:val="NormalTok"/>
-        </w:rPr>
-        <w:t xml:space="preserve"> fail)</w:t>
-      </w:r>
-      <w:r>
-        <w:br/>
-      </w:r>
-      <w:r>
-        <w:rPr>
-          <w:rStyle w:val="NormalTok"/>
-        </w:rPr>
-        <w:t xml:space="preserve">  Analysis time _t: age</w:t>
-      </w:r>
-    </w:p>
-    <w:p>
-      <w:pPr>
-        <w:pStyle w:val="SourceCode"/>
-      </w:pPr>
-      <w:r>
-        <w:rPr>
-          <w:rStyle w:val="NormalTok"/>
-        </w:rPr>
-        <w:t xml:space="preserve">. </w:t>
-      </w:r>
-      <w:r>
-        <w:rPr>
-          <w:rStyle w:val="KeywordTok"/>
-        </w:rPr>
-        <w:t xml:space="preserve">graph</w:t>
-      </w:r>
-      <w:r>
-        <w:rPr>
-          <w:rStyle w:val="NormalTok"/>
-        </w:rPr>
-        <w:t xml:space="preserve"> </w:t>
-      </w:r>
-      <w:r>
-        <w:rPr>
           <w:rStyle w:val="KeywordTok"/>
         </w:rPr>
         <w:t xml:space="preserve">export</w:t>
@@ -4836,7 +4293,7 @@
         <w:rPr>
           <w:rStyle w:val="NormalTok"/>
         </w:rPr>
-        <w:t xml:space="preserve"> ph.png, </w:t>
+        <w:t xml:space="preserve"> mycox2.png, </w:t>
       </w:r>
       <w:r>
         <w:rPr>
@@ -4881,7 +4338,7 @@
         <w:rPr>
           <w:rStyle w:val="NormalTok"/>
         </w:rPr>
-        <w:t xml:space="preserve">    &gt; rs/ph.png saved </w:t>
+        <w:t xml:space="preserve">    &gt; rs/mycox2.png saved </w:t>
       </w:r>
       <w:r>
         <w:rPr>
@@ -4911,18 +4368,18 @@
           <wp:inline>
             <wp:extent cx="6858000" cy="4574286"/>
             <wp:effectExtent b="0" l="0" r="0" t="0"/>
-            <wp:docPr descr="Graphical Assessment of Proportional Hazards Assumptions" title="" id="1" name="Picture"/>
+            <wp:docPr descr="Survival Curve From Cox Model" title="" id="1" name="Picture"/>
             <a:graphic>
               <a:graphicData uri="http://schemas.openxmlformats.org/drawingml/2006/picture">
                 <pic:pic>
                   <pic:nvPicPr>
-                    <pic:cNvPr descr="ph.png" id="0" name="Picture"/>
+                    <pic:cNvPr descr="mycox2.png" id="0" name="Picture"/>
                     <pic:cNvPicPr>
                       <a:picLocks noChangeArrowheads="1" noChangeAspect="1"/>
                     </pic:cNvPicPr>
                   </pic:nvPicPr>
                   <pic:blipFill>
-                    <a:blip r:embed="rId36"/>
+                    <a:blip r:embed="rId35"/>
                     <a:stretch>
                       <a:fillRect/>
                     </a:stretch>
@@ -4954,11 +4411,571 @@
         <w:pStyle w:val="ImageCaption"/>
       </w:pPr>
       <w:r>
+        <w:t xml:space="preserve">Survival Curve From Cox Model</w:t>
+      </w:r>
+    </w:p>
+    <w:bookmarkEnd w:id="36"/>
+    <w:bookmarkStart w:id="38" w:name="proportional-hazards-assumption"/>
+    <w:p>
+      <w:pPr>
+        <w:pStyle w:val="Heading2"/>
+      </w:pPr>
+      <w:r>
+        <w:t xml:space="preserve">Proportional Hazards Assumption</w:t>
+      </w:r>
+      <w:r>
+        <w:t xml:space="preserve"> </w:t>
+      </w:r>
+    </w:p>
+    <w:p>
+      <w:pPr>
+        <w:pStyle w:val="SourceCode"/>
+      </w:pPr>
+      <w:r>
+        <w:rPr>
+          <w:rStyle w:val="NormalTok"/>
+        </w:rPr>
+        <w:t xml:space="preserve">. </w:t>
+      </w:r>
+      <w:r>
+        <w:rPr>
+          <w:rStyle w:val="KeywordTok"/>
+        </w:rPr>
+        <w:t xml:space="preserve">estat</w:t>
+      </w:r>
+      <w:r>
+        <w:rPr>
+          <w:rStyle w:val="NormalTok"/>
+        </w:rPr>
+        <w:t xml:space="preserve"> phtest, </w:t>
+      </w:r>
+      <w:r>
+        <w:rPr>
+          <w:rStyle w:val="KeywordTok"/>
+        </w:rPr>
+        <w:t xml:space="preserve">detail</w:t>
+      </w:r>
+      <w:r>
+        <w:rPr>
+          <w:rStyle w:val="NormalTok"/>
+        </w:rPr>
+        <w:t xml:space="preserve"> </w:t>
+      </w:r>
+      <w:r>
+        <w:rPr>
+          <w:rStyle w:val="CommentTok"/>
+        </w:rPr>
+        <w:t xml:space="preserve">// formal test of PH assumption</w:t>
+      </w:r>
+      <w:r>
+        <w:br/>
+      </w:r>
+      <w:r>
+        <w:br/>
+      </w:r>
+      <w:r>
+        <w:rPr>
+          <w:rStyle w:val="NormalTok"/>
+        </w:rPr>
+        <w:t xml:space="preserve">Test </w:t>
+      </w:r>
+      <w:r>
+        <w:rPr>
+          <w:rStyle w:val="KeywordTok"/>
+        </w:rPr>
+        <w:t xml:space="preserve">of</w:t>
+      </w:r>
+      <w:r>
+        <w:rPr>
+          <w:rStyle w:val="NormalTok"/>
+        </w:rPr>
+        <w:t xml:space="preserve"> proportional-hazards assumption</w:t>
+      </w:r>
+      <w:r>
+        <w:br/>
+      </w:r>
+      <w:r>
+        <w:br/>
+      </w:r>
+      <w:r>
+        <w:rPr>
+          <w:rStyle w:val="NormalTok"/>
+        </w:rPr>
+        <w:t xml:space="preserve">Time </w:t>
+      </w:r>
+      <w:r>
+        <w:rPr>
+          <w:rStyle w:val="KeywordTok"/>
+        </w:rPr>
+        <w:t xml:space="preserve">function</w:t>
+      </w:r>
+      <w:r>
+        <w:rPr>
+          <w:rStyle w:val="NormalTok"/>
+        </w:rPr>
+        <w:t xml:space="preserve">: Analysis time</w:t>
+      </w:r>
+      <w:r>
+        <w:br/>
+      </w:r>
+      <w:r>
+        <w:rPr>
+          <w:rStyle w:val="NormalTok"/>
+        </w:rPr>
+        <w:t xml:space="preserve">─────────────┬──────────────────────────────────────────</w:t>
+      </w:r>
+      <w:r>
+        <w:br/>
+      </w:r>
+      <w:r>
+        <w:rPr>
+          <w:rStyle w:val="NormalTok"/>
+        </w:rPr>
+        <w:t xml:space="preserve">             │        rho     </w:t>
+      </w:r>
+      <w:r>
+        <w:rPr>
+          <w:rStyle w:val="FunctionTok"/>
+        </w:rPr>
+        <w:t xml:space="preserve">chi2</w:t>
+      </w:r>
+      <w:r>
+        <w:rPr>
+          <w:rStyle w:val="NormalTok"/>
+        </w:rPr>
+        <w:t xml:space="preserve">       df    Prob&gt;</w:t>
+      </w:r>
+      <w:r>
+        <w:rPr>
+          <w:rStyle w:val="FunctionTok"/>
+        </w:rPr>
+        <w:t xml:space="preserve">chi2</w:t>
+      </w:r>
+      <w:r>
+        <w:br/>
+      </w:r>
+      <w:r>
+        <w:rPr>
+          <w:rStyle w:val="NormalTok"/>
+        </w:rPr>
+        <w:t xml:space="preserve">─────────────┼──────────────────────────────────────────</w:t>
+      </w:r>
+      <w:r>
+        <w:br/>
+      </w:r>
+      <w:r>
+        <w:rPr>
+          <w:rStyle w:val="NormalTok"/>
+        </w:rPr>
+        <w:t xml:space="preserve">1.causeNUM~C │   -0.04848     0.17        1       0.6819</w:t>
+      </w:r>
+      <w:r>
+        <w:br/>
+      </w:r>
+      <w:r>
+        <w:rPr>
+          <w:rStyle w:val="NormalTok"/>
+        </w:rPr>
+        <w:t xml:space="preserve">2.causeNUM~C │    0.00996     0.01        1       0.9397</w:t>
+      </w:r>
+      <w:r>
+        <w:br/>
+      </w:r>
+      <w:r>
+        <w:rPr>
+          <w:rStyle w:val="NormalTok"/>
+        </w:rPr>
+        <w:t xml:space="preserve">3.causeNUM~C │    0.01796     0.02        1       0.8869</w:t>
+      </w:r>
+      <w:r>
+        <w:br/>
+      </w:r>
+      <w:r>
+        <w:rPr>
+          <w:rStyle w:val="NormalTok"/>
+        </w:rPr>
+        <w:t xml:space="preserve">4.causeNUM~C │   -0.15154     1.62        1       0.2032</w:t>
+      </w:r>
+      <w:r>
+        <w:br/>
+      </w:r>
+      <w:r>
+        <w:rPr>
+          <w:rStyle w:val="NormalTok"/>
+        </w:rPr>
+        <w:t xml:space="preserve">5b.causeNU~C │          .        .        1           .</w:t>
+      </w:r>
+      <w:r>
+        <w:br/>
+      </w:r>
+      <w:r>
+        <w:rPr>
+          <w:rStyle w:val="NormalTok"/>
+        </w:rPr>
+        <w:t xml:space="preserve">6.causeNUM~C │   -0.31746    10.60        1       0.0011</w:t>
+      </w:r>
+      <w:r>
+        <w:br/>
+      </w:r>
+      <w:r>
+        <w:rPr>
+          <w:rStyle w:val="NormalTok"/>
+        </w:rPr>
+        <w:t xml:space="preserve">7.causeNUM~C │    0.13799     1.11        1       0.2912</w:t>
+      </w:r>
+      <w:r>
+        <w:br/>
+      </w:r>
+      <w:r>
+        <w:rPr>
+          <w:rStyle w:val="NormalTok"/>
+        </w:rPr>
+        <w:t xml:space="preserve">1.riseNUME~C │    0.18269     2.18        1       0.1399</w:t>
+      </w:r>
+      <w:r>
+        <w:br/>
+      </w:r>
+      <w:r>
+        <w:rPr>
+          <w:rStyle w:val="NormalTok"/>
+        </w:rPr>
+        <w:t xml:space="preserve">2.riseNUME~C │    0.30901     8.28        1       0.0040</w:t>
+      </w:r>
+      <w:r>
+        <w:br/>
+      </w:r>
+      <w:r>
+        <w:rPr>
+          <w:rStyle w:val="NormalTok"/>
+        </w:rPr>
+        <w:t xml:space="preserve">3.riseNUME~C │    0.10627     0.77        1       0.3790</w:t>
+      </w:r>
+      <w:r>
+        <w:br/>
+      </w:r>
+      <w:r>
+        <w:rPr>
+          <w:rStyle w:val="NormalTok"/>
+        </w:rPr>
+        <w:t xml:space="preserve">4.riseNUME~C │    0.10649     0.95        1       0.3304</w:t>
+      </w:r>
+      <w:r>
+        <w:br/>
+      </w:r>
+      <w:r>
+        <w:rPr>
+          <w:rStyle w:val="NormalTok"/>
+        </w:rPr>
+        <w:t xml:space="preserve">5b.riseNUM~C │          .        .        1           .</w:t>
+      </w:r>
+      <w:r>
+        <w:br/>
+      </w:r>
+      <w:r>
+        <w:rPr>
+          <w:rStyle w:val="NormalTok"/>
+        </w:rPr>
+        <w:t xml:space="preserve">6.riseNUME~C │    0.12455     0.91        1       0.3402</w:t>
+      </w:r>
+      <w:r>
+        <w:br/>
+      </w:r>
+      <w:r>
+        <w:rPr>
+          <w:rStyle w:val="NormalTok"/>
+        </w:rPr>
+        <w:t xml:space="preserve">7.riseNUME~C │    0.18581     2.10        1       0.1477</w:t>
+      </w:r>
+      <w:r>
+        <w:br/>
+      </w:r>
+      <w:r>
+        <w:rPr>
+          <w:rStyle w:val="NormalTok"/>
+        </w:rPr>
+        <w:t xml:space="preserve">8.riseNUME~C │    0.23405     3.44        1       0.0638</w:t>
+      </w:r>
+      <w:r>
+        <w:br/>
+      </w:r>
+      <w:r>
+        <w:rPr>
+          <w:rStyle w:val="NormalTok"/>
+        </w:rPr>
+        <w:t xml:space="preserve">─────────────┼──────────────────────────────────────────</w:t>
+      </w:r>
+      <w:r>
+        <w:br/>
+      </w:r>
+      <w:r>
+        <w:rPr>
+          <w:rStyle w:val="NormalTok"/>
+        </w:rPr>
+        <w:t xml:space="preserve"> Global </w:t>
+      </w:r>
+      <w:r>
+        <w:rPr>
+          <w:rStyle w:val="KeywordTok"/>
+        </w:rPr>
+        <w:t xml:space="preserve">test</w:t>
+      </w:r>
+      <w:r>
+        <w:rPr>
+          <w:rStyle w:val="NormalTok"/>
+        </w:rPr>
+        <w:t xml:space="preserve"> │               21.90       13       0.0569</w:t>
+      </w:r>
+      <w:r>
+        <w:br/>
+      </w:r>
+      <w:r>
+        <w:rPr>
+          <w:rStyle w:val="NormalTok"/>
+        </w:rPr>
+        <w:t xml:space="preserve">─────────────┴──────────────────────────────────────────</w:t>
+      </w:r>
+    </w:p>
+    <w:p>
+      <w:pPr>
+        <w:pStyle w:val="SourceCode"/>
+      </w:pPr>
+      <w:r>
+        <w:rPr>
+          <w:rStyle w:val="NormalTok"/>
+        </w:rPr>
+        <w:t xml:space="preserve">. </w:t>
+      </w:r>
+      <w:r>
+        <w:rPr>
+          <w:rStyle w:val="KeywordTok"/>
+        </w:rPr>
+        <w:t xml:space="preserve">stphplot</w:t>
+      </w:r>
+      <w:r>
+        <w:rPr>
+          <w:rStyle w:val="NormalTok"/>
+        </w:rPr>
+        <w:t xml:space="preserve">, </w:t>
+      </w:r>
+      <w:r>
+        <w:rPr>
+          <w:rStyle w:val="KeywordTok"/>
+        </w:rPr>
+        <w:t xml:space="preserve">by</w:t>
+      </w:r>
+      <w:r>
+        <w:rPr>
+          <w:rStyle w:val="NormalTok"/>
+        </w:rPr>
+        <w:t xml:space="preserve">(causeNUMERIC) </w:t>
+      </w:r>
+      <w:r>
+        <w:rPr>
+          <w:rStyle w:val="DecValTok"/>
+        </w:rPr>
+        <w:t xml:space="preserve">scheme</w:t>
+      </w:r>
+      <w:r>
+        <w:rPr>
+          <w:rStyle w:val="NormalTok"/>
+        </w:rPr>
+        <w:t xml:space="preserve">(michigan) </w:t>
+      </w:r>
+      <w:r>
+        <w:rPr>
+          <w:rStyle w:val="CommentTok"/>
+        </w:rPr>
+        <w:t xml:space="preserve">// graphical test of PH assumption</w:t>
+      </w:r>
+      <w:r>
+        <w:br/>
+      </w:r>
+      <w:r>
+        <w:br/>
+      </w:r>
+      <w:r>
+        <w:rPr>
+          <w:rStyle w:val="NormalTok"/>
+        </w:rPr>
+        <w:t xml:space="preserve">        Failure _d: 1 (meaning </w:t>
+      </w:r>
+      <w:r>
+        <w:rPr>
+          <w:rStyle w:val="OtherTok"/>
+        </w:rPr>
+        <w:t xml:space="preserve">all</w:t>
+      </w:r>
+      <w:r>
+        <w:rPr>
+          <w:rStyle w:val="NormalTok"/>
+        </w:rPr>
+        <w:t xml:space="preserve"> fail)</w:t>
+      </w:r>
+      <w:r>
+        <w:br/>
+      </w:r>
+      <w:r>
+        <w:rPr>
+          <w:rStyle w:val="NormalTok"/>
+        </w:rPr>
+        <w:t xml:space="preserve">  Analysis time _t: age</w:t>
+      </w:r>
+    </w:p>
+    <w:p>
+      <w:pPr>
+        <w:pStyle w:val="SourceCode"/>
+      </w:pPr>
+      <w:r>
+        <w:rPr>
+          <w:rStyle w:val="NormalTok"/>
+        </w:rPr>
+        <w:t xml:space="preserve">. </w:t>
+      </w:r>
+      <w:r>
+        <w:rPr>
+          <w:rStyle w:val="KeywordTok"/>
+        </w:rPr>
+        <w:t xml:space="preserve">graph</w:t>
+      </w:r>
+      <w:r>
+        <w:rPr>
+          <w:rStyle w:val="NormalTok"/>
+        </w:rPr>
+        <w:t xml:space="preserve"> </w:t>
+      </w:r>
+      <w:r>
+        <w:rPr>
+          <w:rStyle w:val="KeywordTok"/>
+        </w:rPr>
+        <w:t xml:space="preserve">export</w:t>
+      </w:r>
+      <w:r>
+        <w:rPr>
+          <w:rStyle w:val="NormalTok"/>
+        </w:rPr>
+        <w:t xml:space="preserve"> ph.png, </w:t>
+      </w:r>
+      <w:r>
+        <w:rPr>
+          <w:rStyle w:val="KeywordTok"/>
+        </w:rPr>
+        <w:t xml:space="preserve">width</w:t>
+      </w:r>
+      <w:r>
+        <w:rPr>
+          <w:rStyle w:val="NormalTok"/>
+        </w:rPr>
+        <w:t xml:space="preserve">(1000) </w:t>
+      </w:r>
+      <w:r>
+        <w:rPr>
+          <w:rStyle w:val="KeywordTok"/>
+        </w:rPr>
+        <w:t xml:space="preserve">replace</w:t>
+      </w:r>
+      <w:r>
+        <w:br/>
+      </w:r>
+      <w:r>
+        <w:rPr>
+          <w:rStyle w:val="NormalTok"/>
+        </w:rPr>
+        <w:t xml:space="preserve">file</w:t>
+      </w:r>
+      <w:r>
+        <w:br/>
+      </w:r>
+      <w:r>
+        <w:rPr>
+          <w:rStyle w:val="NormalTok"/>
+        </w:rPr>
+        <w:t xml:space="preserve">    /Users/agrogan/Desktop/GitHub/newstuff/categorical/survival-analysis-and-event-history/empero</w:t>
+      </w:r>
+      <w:r>
+        <w:br/>
+      </w:r>
+      <w:r>
+        <w:rPr>
+          <w:rStyle w:val="NormalTok"/>
+        </w:rPr>
+        <w:t xml:space="preserve">    &gt; rs/ph.png saved </w:t>
+      </w:r>
+      <w:r>
+        <w:rPr>
+          <w:rStyle w:val="KeywordTok"/>
+        </w:rPr>
+        <w:t xml:space="preserve">as</w:t>
+      </w:r>
+      <w:r>
+        <w:rPr>
+          <w:rStyle w:val="NormalTok"/>
+        </w:rPr>
+        <w:t xml:space="preserve"> PNG </w:t>
+      </w:r>
+      <w:r>
+        <w:rPr>
+          <w:rStyle w:val="KeywordTok"/>
+        </w:rPr>
+        <w:t xml:space="preserve">format</w:t>
+      </w:r>
+    </w:p>
+    <w:p>
+      <w:pPr>
+        <w:pStyle w:val="CaptionedFigure"/>
+      </w:pPr>
+      <w:r>
+        <w:drawing>
+          <wp:inline>
+            <wp:extent cx="6858000" cy="4574286"/>
+            <wp:effectExtent b="0" l="0" r="0" t="0"/>
+            <wp:docPr descr="Graphical Assessment of Proportional Hazards Assumptions" title="" id="1" name="Picture"/>
+            <a:graphic>
+              <a:graphicData uri="http://schemas.openxmlformats.org/drawingml/2006/picture">
+                <pic:pic>
+                  <pic:nvPicPr>
+                    <pic:cNvPr descr="ph.png" id="0" name="Picture"/>
+                    <pic:cNvPicPr>
+                      <a:picLocks noChangeArrowheads="1" noChangeAspect="1"/>
+                    </pic:cNvPicPr>
+                  </pic:nvPicPr>
+                  <pic:blipFill>
+                    <a:blip r:embed="rId37"/>
+                    <a:stretch>
+                      <a:fillRect/>
+                    </a:stretch>
+                  </pic:blipFill>
+                  <pic:spPr bwMode="auto">
+                    <a:xfrm>
+                      <a:off x="0" y="0"/>
+                      <a:ext cx="6858000" cy="4574286"/>
+                    </a:xfrm>
+                    <a:prstGeom prst="rect">
+                      <a:avLst/>
+                    </a:prstGeom>
+                    <a:noFill/>
+                    <a:ln w="9525">
+                      <a:noFill/>
+                      <a:headEnd/>
+                      <a:tailEnd/>
+                    </a:ln>
+                  </pic:spPr>
+                </pic:pic>
+              </a:graphicData>
+            </a:graphic>
+          </wp:inline>
+        </w:drawing>
+      </w:r>
+    </w:p>
+    <w:p>
+      <w:pPr>
+        <w:pStyle w:val="ImageCaption"/>
+      </w:pPr>
+      <w:r>
         <w:t xml:space="preserve">Graphical Assessment of Proportional Hazards Assumptions</w:t>
       </w:r>
     </w:p>
-    <w:bookmarkEnd w:id="37"/>
-    <w:bookmarkStart w:id="38" w:name="X9451a058878f50c852fc65ffa0e7fc7fde5c3c8"/>
+    <w:bookmarkEnd w:id="38"/>
+    <w:bookmarkStart w:id="39" w:name="X9451a058878f50c852fc65ffa0e7fc7fde5c3c8"/>
     <w:p>
       <w:pPr>
         <w:pStyle w:val="Heading2"/>
@@ -6217,9 +6234,9 @@
         <w:t xml:space="preserve">────────────────┴────────────────────────────────────────────────────────────────</w:t>
       </w:r>
     </w:p>
-    <w:bookmarkEnd w:id="38"/>
     <w:bookmarkEnd w:id="39"/>
-    <w:bookmarkStart w:id="40" w:name="references"/>
+    <w:bookmarkEnd w:id="40"/>
+    <w:bookmarkStart w:id="41" w:name="references"/>
     <w:p>
       <w:pPr>
         <w:pStyle w:val="Heading1"/>
@@ -6236,7 +6253,7 @@
         <w:t xml:space="preserve">Johnson, L. L., &amp; Shih, J. H. (2007). CHAPTER 20 - An Introduction to Survival Analysis (J. I. Gallin &amp; F. P. Ognibene, eds.). https://doi.org/https://doi.org/10.1016/B978-012369440-9/50024-4</w:t>
       </w:r>
     </w:p>
-    <w:bookmarkEnd w:id="40"/>
+    <w:bookmarkEnd w:id="41"/>
     <w:sectPr>
       <w:footerReference r:id="rId9" w:type="even"/>
       <w:footerReference r:id="rId10" w:type="default"/>
@@ -6254,7 +6271,7 @@
 </file>
 
 <file path=word/footer1.xml><?xml version="1.0" encoding="utf-8"?>
-<w:ftr xmlns:wpc="http://schemas.microsoft.com/office/word/2010/wordprocessingCanvas" xmlns:cx="http://schemas.microsoft.com/office/drawing/2014/chartex" xmlns:cx1="http://schemas.microsoft.com/office/drawing/2015/9/8/chartex" xmlns:mc="http://schemas.openxmlformats.org/markup-compatibility/2006" xmlns:o="urn:schemas-microsoft-com:office:office" xmlns:r="http://schemas.openxmlformats.org/officeDocument/2006/relationships" xmlns:m="http://schemas.openxmlformats.org/officeDocument/2006/math" xmlns:v="urn:schemas-microsoft-com:vml" xmlns:wp14="http://schemas.microsoft.com/office/word/2010/wordprocessingDrawing" xmlns:wp="http://schemas.openxmlformats.org/drawingml/2006/wordprocessingDrawing" xmlns:w10="urn:schemas-microsoft-com:office:word" xmlns:w="http://schemas.openxmlformats.org/wordprocessingml/2006/main" xmlns:w14="http://schemas.microsoft.com/office/word/2010/wordml" xmlns:w15="http://schemas.microsoft.com/office/word/2012/wordml" xmlns:w16se="http://schemas.microsoft.com/office/word/2015/wordml/symex" xmlns:wpg="http://schemas.microsoft.com/office/word/2010/wordprocessingGroup" xmlns:wpi="http://schemas.microsoft.com/office/word/2010/wordprocessingInk" xmlns:wne="http://schemas.microsoft.com/office/word/2006/wordml" xmlns:wps="http://schemas.microsoft.com/office/word/2010/wordprocessingShape" mc:Ignorable="w14 w15 w16se wp14">
+<w:ftr xmlns:wpc="http://schemas.microsoft.com/office/word/2010/wordprocessingCanvas" xmlns:cx="http://schemas.microsoft.com/office/drawing/2014/chartex" xmlns:cx1="http://schemas.microsoft.com/office/drawing/2015/9/8/chartex" xmlns:cx2="http://schemas.microsoft.com/office/drawing/2015/10/21/chartex" xmlns:cx3="http://schemas.microsoft.com/office/drawing/2016/5/9/chartex" xmlns:cx4="http://schemas.microsoft.com/office/drawing/2016/5/10/chartex" xmlns:cx5="http://schemas.microsoft.com/office/drawing/2016/5/11/chartex" xmlns:cx6="http://schemas.microsoft.com/office/drawing/2016/5/12/chartex" xmlns:cx7="http://schemas.microsoft.com/office/drawing/2016/5/13/chartex" xmlns:cx8="http://schemas.microsoft.com/office/drawing/2016/5/14/chartex" xmlns:mc="http://schemas.openxmlformats.org/markup-compatibility/2006" xmlns:aink="http://schemas.microsoft.com/office/drawing/2016/ink" xmlns:am3d="http://schemas.microsoft.com/office/drawing/2017/model3d" xmlns:o="urn:schemas-microsoft-com:office:office" xmlns:r="http://schemas.openxmlformats.org/officeDocument/2006/relationships" xmlns:m="http://schemas.openxmlformats.org/officeDocument/2006/math" xmlns:v="urn:schemas-microsoft-com:vml" xmlns:wp14="http://schemas.microsoft.com/office/word/2010/wordprocessingDrawing" xmlns:wp="http://schemas.openxmlformats.org/drawingml/2006/wordprocessingDrawing" xmlns:w10="urn:schemas-microsoft-com:office:word" xmlns:w="http://schemas.openxmlformats.org/wordprocessingml/2006/main" xmlns:w14="http://schemas.microsoft.com/office/word/2010/wordml" xmlns:w15="http://schemas.microsoft.com/office/word/2012/wordml" xmlns:w16cex="http://schemas.microsoft.com/office/word/2018/wordml/cex" xmlns:w16cid="http://schemas.microsoft.com/office/word/2016/wordml/cid" xmlns:w16="http://schemas.microsoft.com/office/word/2018/wordml" xmlns:w16sdtdh="http://schemas.microsoft.com/office/word/2020/wordml/sdtdatahash" xmlns:w16se="http://schemas.microsoft.com/office/word/2015/wordml/symex" xmlns:wpg="http://schemas.microsoft.com/office/word/2010/wordprocessingGroup" xmlns:wpi="http://schemas.microsoft.com/office/word/2010/wordprocessingInk" xmlns:wne="http://schemas.microsoft.com/office/word/2006/wordml" xmlns:wps="http://schemas.microsoft.com/office/word/2010/wordprocessingShape" mc:Ignorable="w14 w15 w16se w16cid w16 w16cex w16sdtdh wp14">
   <w:sdt>
     <w:sdtPr>
       <w:rPr>
@@ -6310,7 +6327,7 @@
 </file>
 
 <file path=word/footer2.xml><?xml version="1.0" encoding="utf-8"?>
-<w:ftr xmlns:wpc="http://schemas.microsoft.com/office/word/2010/wordprocessingCanvas" xmlns:cx="http://schemas.microsoft.com/office/drawing/2014/chartex" xmlns:cx1="http://schemas.microsoft.com/office/drawing/2015/9/8/chartex" xmlns:mc="http://schemas.openxmlformats.org/markup-compatibility/2006" xmlns:o="urn:schemas-microsoft-com:office:office" xmlns:r="http://schemas.openxmlformats.org/officeDocument/2006/relationships" xmlns:m="http://schemas.openxmlformats.org/officeDocument/2006/math" xmlns:v="urn:schemas-microsoft-com:vml" xmlns:wp14="http://schemas.microsoft.com/office/word/2010/wordprocessingDrawing" xmlns:wp="http://schemas.openxmlformats.org/drawingml/2006/wordprocessingDrawing" xmlns:w10="urn:schemas-microsoft-com:office:word" xmlns:w="http://schemas.openxmlformats.org/wordprocessingml/2006/main" xmlns:w14="http://schemas.microsoft.com/office/word/2010/wordml" xmlns:w15="http://schemas.microsoft.com/office/word/2012/wordml" xmlns:w16se="http://schemas.microsoft.com/office/word/2015/wordml/symex" xmlns:wpg="http://schemas.microsoft.com/office/word/2010/wordprocessingGroup" xmlns:wpi="http://schemas.microsoft.com/office/word/2010/wordprocessingInk" xmlns:wne="http://schemas.microsoft.com/office/word/2006/wordml" xmlns:wps="http://schemas.microsoft.com/office/word/2010/wordprocessingShape" mc:Ignorable="w14 w15 w16se wp14">
+<w:ftr xmlns:wpc="http://schemas.microsoft.com/office/word/2010/wordprocessingCanvas" xmlns:cx="http://schemas.microsoft.com/office/drawing/2014/chartex" xmlns:cx1="http://schemas.microsoft.com/office/drawing/2015/9/8/chartex" xmlns:cx2="http://schemas.microsoft.com/office/drawing/2015/10/21/chartex" xmlns:cx3="http://schemas.microsoft.com/office/drawing/2016/5/9/chartex" xmlns:cx4="http://schemas.microsoft.com/office/drawing/2016/5/10/chartex" xmlns:cx5="http://schemas.microsoft.com/office/drawing/2016/5/11/chartex" xmlns:cx6="http://schemas.microsoft.com/office/drawing/2016/5/12/chartex" xmlns:cx7="http://schemas.microsoft.com/office/drawing/2016/5/13/chartex" xmlns:cx8="http://schemas.microsoft.com/office/drawing/2016/5/14/chartex" xmlns:mc="http://schemas.openxmlformats.org/markup-compatibility/2006" xmlns:aink="http://schemas.microsoft.com/office/drawing/2016/ink" xmlns:am3d="http://schemas.microsoft.com/office/drawing/2017/model3d" xmlns:o="urn:schemas-microsoft-com:office:office" xmlns:r="http://schemas.openxmlformats.org/officeDocument/2006/relationships" xmlns:m="http://schemas.openxmlformats.org/officeDocument/2006/math" xmlns:v="urn:schemas-microsoft-com:vml" xmlns:wp14="http://schemas.microsoft.com/office/word/2010/wordprocessingDrawing" xmlns:wp="http://schemas.openxmlformats.org/drawingml/2006/wordprocessingDrawing" xmlns:w10="urn:schemas-microsoft-com:office:word" xmlns:w="http://schemas.openxmlformats.org/wordprocessingml/2006/main" xmlns:w14="http://schemas.microsoft.com/office/word/2010/wordml" xmlns:w15="http://schemas.microsoft.com/office/word/2012/wordml" xmlns:w16cex="http://schemas.microsoft.com/office/word/2018/wordml/cex" xmlns:w16cid="http://schemas.microsoft.com/office/word/2016/wordml/cid" xmlns:w16="http://schemas.microsoft.com/office/word/2018/wordml" xmlns:w16sdtdh="http://schemas.microsoft.com/office/word/2020/wordml/sdtdatahash" xmlns:w16se="http://schemas.microsoft.com/office/word/2015/wordml/symex" xmlns:wpg="http://schemas.microsoft.com/office/word/2010/wordprocessingGroup" xmlns:wpi="http://schemas.microsoft.com/office/word/2010/wordprocessingInk" xmlns:wne="http://schemas.microsoft.com/office/word/2006/wordml" xmlns:wps="http://schemas.microsoft.com/office/word/2010/wordprocessingShape" mc:Ignorable="w14 w15 w16se w16cid w16 w16cex w16sdtdh wp14">
   <w:sdt>
     <w:sdtPr>
       <w:rPr>
@@ -6394,7 +6411,7 @@
       </w:r>
     </w:p>
   </w:footnote>
-  <w:footnote w:id="24">
+  <w:footnote w:id="25">
     <w:p>
       <w:pPr>
         <w:pStyle w:val="FootnoteText"/>
@@ -6438,11 +6455,11 @@
 </file>
 
 <file path=word/numbering.xml><?xml version="1.0" encoding="utf-8"?>
-<w:numbering xmlns:cx="http://schemas.microsoft.com/office/drawing/2014/chartex" xmlns:cx1="http://schemas.microsoft.com/office/drawing/2015/9/8/chartex" xmlns:m="http://schemas.openxmlformats.org/officeDocument/2006/math" xmlns:mc="http://schemas.openxmlformats.org/markup-compatibility/2006" xmlns:o="urn:schemas-microsoft-com:office:office" xmlns:r="http://schemas.openxmlformats.org/officeDocument/2006/relationships" xmlns:v="urn:schemas-microsoft-com:vml" xmlns:w="http://schemas.openxmlformats.org/wordprocessingml/2006/main" xmlns:w10="urn:schemas-microsoft-com:office:word" xmlns:w14="http://schemas.microsoft.com/office/word/2010/wordml" xmlns:w15="http://schemas.microsoft.com/office/word/2012/wordml" xmlns:w16se="http://schemas.microsoft.com/office/word/2015/wordml/symex" xmlns:wne="http://schemas.microsoft.com/office/word/2006/wordml" xmlns:wp="http://schemas.openxmlformats.org/drawingml/2006/wordprocessingDrawing" xmlns:wp14="http://schemas.microsoft.com/office/word/2010/wordprocessingDrawing" xmlns:wpc="http://schemas.microsoft.com/office/word/2010/wordprocessingCanvas" xmlns:wpg="http://schemas.microsoft.com/office/word/2010/wordprocessingGroup" xmlns:wpi="http://schemas.microsoft.com/office/word/2010/wordprocessingInk" xmlns:wps="http://schemas.microsoft.com/office/word/2010/wordprocessingShape" mc:Ignorable="w14 w15 w16se wp14">
+<w:numbering xmlns:aink="http://schemas.microsoft.com/office/drawing/2016/ink" xmlns:am3d="http://schemas.microsoft.com/office/drawing/2017/model3d" xmlns:cx="http://schemas.microsoft.com/office/drawing/2014/chartex" xmlns:cx1="http://schemas.microsoft.com/office/drawing/2015/9/8/chartex" xmlns:cx2="http://schemas.microsoft.com/office/drawing/2015/10/21/chartex" xmlns:cx3="http://schemas.microsoft.com/office/drawing/2016/5/9/chartex" xmlns:cx4="http://schemas.microsoft.com/office/drawing/2016/5/10/chartex" xmlns:cx5="http://schemas.microsoft.com/office/drawing/2016/5/11/chartex" xmlns:cx6="http://schemas.microsoft.com/office/drawing/2016/5/12/chartex" xmlns:cx7="http://schemas.microsoft.com/office/drawing/2016/5/13/chartex" xmlns:cx8="http://schemas.microsoft.com/office/drawing/2016/5/14/chartex" xmlns:m="http://schemas.openxmlformats.org/officeDocument/2006/math" xmlns:mc="http://schemas.openxmlformats.org/markup-compatibility/2006" xmlns:o="urn:schemas-microsoft-com:office:office" xmlns:r="http://schemas.openxmlformats.org/officeDocument/2006/relationships" xmlns:v="urn:schemas-microsoft-com:vml" xmlns:w="http://schemas.openxmlformats.org/wordprocessingml/2006/main" xmlns:w10="urn:schemas-microsoft-com:office:word" xmlns:w14="http://schemas.microsoft.com/office/word/2010/wordml" xmlns:w15="http://schemas.microsoft.com/office/word/2012/wordml" xmlns:w16="http://schemas.microsoft.com/office/word/2018/wordml" xmlns:w16cex="http://schemas.microsoft.com/office/word/2018/wordml/cex" xmlns:w16cid="http://schemas.microsoft.com/office/word/2016/wordml/cid" xmlns:w16sdtdh="http://schemas.microsoft.com/office/word/2020/wordml/sdtdatahash" xmlns:w16se="http://schemas.microsoft.com/office/word/2015/wordml/symex" xmlns:wne="http://schemas.microsoft.com/office/word/2006/wordml" xmlns:wp="http://schemas.openxmlformats.org/drawingml/2006/wordprocessingDrawing" xmlns:wp14="http://schemas.microsoft.com/office/word/2010/wordprocessingDrawing" xmlns:wpc="http://schemas.microsoft.com/office/word/2010/wordprocessingCanvas" xmlns:wpg="http://schemas.microsoft.com/office/word/2010/wordprocessingGroup" xmlns:wpi="http://schemas.microsoft.com/office/word/2010/wordprocessingInk" xmlns:wps="http://schemas.microsoft.com/office/word/2010/wordprocessingShape" mc:Ignorable="w14 w15 w16se w16cid w16 w16cex w16sdtdh wp14">
   <w:abstractNum w15:restartNumberingAfterBreak="0" w:abstractNumId="0">
     <w:nsid w:val="FFFFFF7C"/>
     <w:multiLevelType w:val="singleLevel"/>
-    <w:tmpl w:val="8BF837E2"/>
+    <w:tmpl w:val="6BC61AA6"/>
     <w:lvl w:ilvl="0">
       <w:start w:val="1"/>
       <w:numFmt w:val="decimal"/>
@@ -6459,7 +6476,7 @@
   <w:abstractNum w15:restartNumberingAfterBreak="0" w:abstractNumId="1">
     <w:nsid w:val="FFFFFF7D"/>
     <w:multiLevelType w:val="singleLevel"/>
-    <w:tmpl w:val="3FF64480"/>
+    <w:tmpl w:val="99A6EB48"/>
     <w:lvl w:ilvl="0">
       <w:start w:val="1"/>
       <w:numFmt w:val="decimal"/>
@@ -6476,7 +6493,7 @@
   <w:abstractNum w15:restartNumberingAfterBreak="0" w:abstractNumId="2">
     <w:nsid w:val="FFFFFF7E"/>
     <w:multiLevelType w:val="singleLevel"/>
-    <w:tmpl w:val="4276397C"/>
+    <w:tmpl w:val="AE36EB34"/>
     <w:lvl w:ilvl="0">
       <w:start w:val="1"/>
       <w:numFmt w:val="decimal"/>
@@ -6493,7 +6510,7 @@
   <w:abstractNum w15:restartNumberingAfterBreak="0" w:abstractNumId="3">
     <w:nsid w:val="FFFFFF7F"/>
     <w:multiLevelType w:val="singleLevel"/>
-    <w:tmpl w:val="D222DC7A"/>
+    <w:tmpl w:val="BFFA5678"/>
     <w:lvl w:ilvl="0">
       <w:start w:val="1"/>
       <w:numFmt w:val="decimal"/>
@@ -6510,7 +6527,7 @@
   <w:abstractNum w15:restartNumberingAfterBreak="0" w:abstractNumId="4">
     <w:nsid w:val="FFFFFF80"/>
     <w:multiLevelType w:val="singleLevel"/>
-    <w:tmpl w:val="E40C4664"/>
+    <w:tmpl w:val="4704E3EA"/>
     <w:lvl w:ilvl="0">
       <w:start w:val="1"/>
       <w:numFmt w:val="bullet"/>
@@ -6530,7 +6547,7 @@
   <w:abstractNum w15:restartNumberingAfterBreak="0" w:abstractNumId="5">
     <w:nsid w:val="FFFFFF81"/>
     <w:multiLevelType w:val="singleLevel"/>
-    <w:tmpl w:val="D9BED998"/>
+    <w:tmpl w:val="4C56CDB0"/>
     <w:lvl w:ilvl="0">
       <w:start w:val="1"/>
       <w:numFmt w:val="bullet"/>
@@ -6550,7 +6567,7 @@
   <w:abstractNum w15:restartNumberingAfterBreak="0" w:abstractNumId="6">
     <w:nsid w:val="FFFFFF82"/>
     <w:multiLevelType w:val="singleLevel"/>
-    <w:tmpl w:val="5B869454"/>
+    <w:tmpl w:val="579C93E2"/>
     <w:lvl w:ilvl="0">
       <w:start w:val="1"/>
       <w:numFmt w:val="bullet"/>
@@ -6570,7 +6587,7 @@
   <w:abstractNum w15:restartNumberingAfterBreak="0" w:abstractNumId="7">
     <w:nsid w:val="FFFFFF83"/>
     <w:multiLevelType w:val="singleLevel"/>
-    <w:tmpl w:val="D3120368"/>
+    <w:tmpl w:val="B5867EFA"/>
     <w:lvl w:ilvl="0">
       <w:start w:val="1"/>
       <w:numFmt w:val="bullet"/>
@@ -6590,7 +6607,7 @@
   <w:abstractNum w15:restartNumberingAfterBreak="0" w:abstractNumId="8">
     <w:nsid w:val="FFFFFF88"/>
     <w:multiLevelType w:val="singleLevel"/>
-    <w:tmpl w:val="E6226980"/>
+    <w:tmpl w:val="C20024FC"/>
     <w:lvl w:ilvl="0">
       <w:start w:val="1"/>
       <w:numFmt w:val="decimal"/>
@@ -6607,7 +6624,7 @@
   <w:abstractNum w15:restartNumberingAfterBreak="0" w:abstractNumId="9">
     <w:nsid w:val="FFFFFF89"/>
     <w:multiLevelType w:val="singleLevel"/>
-    <w:tmpl w:val="FB3CB0DE"/>
+    <w:tmpl w:val="D9D2F63C"/>
     <w:lvl w:ilvl="0">
       <w:start w:val="1"/>
       <w:numFmt w:val="bullet"/>
@@ -6967,7 +6984,7 @@
 </file>
 
 <file path=word/styles.xml><?xml version="1.0" encoding="utf-8"?>
-<w:styles xmlns:mc="http://schemas.openxmlformats.org/markup-compatibility/2006" xmlns:r="http://schemas.openxmlformats.org/officeDocument/2006/relationships" xmlns:w="http://schemas.openxmlformats.org/wordprocessingml/2006/main" xmlns:w14="http://schemas.microsoft.com/office/word/2010/wordml" xmlns:w15="http://schemas.microsoft.com/office/word/2012/wordml" xmlns:w16se="http://schemas.microsoft.com/office/word/2015/wordml/symex" mc:Ignorable="w14 w15 w16se">
+<w:styles xmlns:mc="http://schemas.openxmlformats.org/markup-compatibility/2006" xmlns:r="http://schemas.openxmlformats.org/officeDocument/2006/relationships" xmlns:w="http://schemas.openxmlformats.org/wordprocessingml/2006/main" xmlns:w14="http://schemas.microsoft.com/office/word/2010/wordml" xmlns:w15="http://schemas.microsoft.com/office/word/2012/wordml" xmlns:w16="http://schemas.microsoft.com/office/word/2018/wordml" xmlns:w16cex="http://schemas.microsoft.com/office/word/2018/wordml/cex" xmlns:w16cid="http://schemas.microsoft.com/office/word/2016/wordml/cid" xmlns:w16sdtdh="http://schemas.microsoft.com/office/word/2020/wordml/sdtdatahash" xmlns:w16se="http://schemas.microsoft.com/office/word/2015/wordml/symex" mc:Ignorable="w14 w15 w16se w16cid w16 w16cex w16sdtdh">
   <w:docDefaults>
     <w:rPrDefault>
       <w:rPr>
@@ -6983,7 +7000,7 @@
       </w:pPr>
     </w:pPrDefault>
   </w:docDefaults>
-  <w:latentStyles w:count="371" w:defLockedState="0" w:defQFormat="0" w:defSemiHidden="0" w:defUIPriority="0" w:defUnhideWhenUsed="0">
+  <w:latentStyles w:count="376" w:defLockedState="0" w:defQFormat="0" w:defSemiHidden="0" w:defUIPriority="0" w:defUnhideWhenUsed="0">
     <w:lsdException w:name="index 1" w:semiHidden="1" w:unhideWhenUsed="1"/>
     <w:lsdException w:name="index 7" w:semiHidden="1" w:unhideWhenUsed="1"/>
     <w:lsdException w:name="index 8" w:semiHidden="1" w:unhideWhenUsed="1"/>
@@ -7312,6 +7329,11 @@
     <w:lsdException w:name="List Table 5 Dark Accent 6" w:uiPriority="50"/>
     <w:lsdException w:name="List Table 6 Colorful Accent 6" w:uiPriority="51"/>
     <w:lsdException w:name="List Table 7 Colorful Accent 6" w:uiPriority="52"/>
+    <w:lsdException w:name="Mention" w:semiHidden="1" w:uiPriority="99" w:unhideWhenUsed="1"/>
+    <w:lsdException w:name="Smart Hyperlink" w:semiHidden="1" w:uiPriority="99" w:unhideWhenUsed="1"/>
+    <w:lsdException w:name="Hashtag" w:semiHidden="1" w:uiPriority="99" w:unhideWhenUsed="1"/>
+    <w:lsdException w:name="Unresolved Mention" w:semiHidden="1" w:uiPriority="99" w:unhideWhenUsed="1"/>
+    <w:lsdException w:name="Smart Link" w:semiHidden="1" w:uiPriority="99" w:unhideWhenUsed="1"/>
   </w:latentStyles>
   <w:style w:default="1" w:styleId="Normal" w:type="paragraph">
     <w:name w:val="Normal"/>
@@ -7748,9 +7770,10 @@
     <w:name w:val="Verbatim Char"/>
     <w:basedOn w:val="BodyTextChar"/>
     <w:link w:val="SourceCode"/>
-    <w:rsid w:val="00AD7C28"/>
+    <w:rsid w:val="00C32268"/>
     <w:rPr>
-      <w:rFonts w:ascii="Consolas" w:hAnsi="Consolas"/>
+      <w:rFonts w:ascii="Consolas" w:cs="Times New Roman (Body CS)" w:hAnsi="Consolas"/>
+      <w:color w:val="FF0000"/>
       <w:sz w:val="20"/>
       <w:shd w:color="auto" w:fill="auto" w:val="pct5"/>
     </w:rPr>
@@ -7877,13 +7900,14 @@
     <w:name w:val="Source Code"/>
     <w:basedOn w:val="Normal"/>
     <w:link w:val="VerbatimChar"/>
-    <w:rsid w:val="00AD7C28"/>
+    <w:rsid w:val="00C32268"/>
     <w:pPr>
       <w:shd w:color="auto" w:fill="auto" w:val="pct5"/>
       <w:wordWrap w:val="0"/>
     </w:pPr>
     <w:rPr>
-      <w:rFonts w:ascii="Consolas" w:hAnsi="Consolas"/>
+      <w:rFonts w:ascii="Consolas" w:cs="Times New Roman (Body CS)" w:hAnsi="Consolas"/>
+      <w:color w:val="FF0000"/>
       <w:sz w:val="20"/>
     </w:rPr>
   </w:style>
@@ -7924,6 +7948,17 @@
       <w:spacing w:after="100"/>
       <w:ind w:left="480"/>
     </w:pPr>
+  </w:style>
+  <w:style w:customStyle="1" w:styleId="NormalTok" w:type="character">
+    <w:name w:val="NormalTok"/>
+    <w:basedOn w:val="DefaultParagraphFont"/>
+    <w:rsid w:val="00EC05BA"/>
+    <w:rPr>
+      <w:rFonts w:ascii="Consolas" w:cs="Times New Roman (Body CS)" w:hAnsi="Consolas"/>
+      <w:color w:val="auto"/>
+      <w:sz w:val="20"/>
+      <w:shd w:color="auto" w:fill="auto" w:val="pct5"/>
+    </w:rPr>
   </w:style>
   <w:style w:type="character" w:customStyle="1" w:styleId="KeywordTok">
     <w:name w:val="KeywordTok"/>
@@ -8140,11 +8175,6 @@
       <w:color w:val="ff0000"/>
       <w:b/>
     </w:rPr>
-  </w:style>
-  <w:style w:type="character" w:customStyle="1" w:styleId="NormalTok">
-    <w:name w:val="NormalTok"/>
-    <w:basedOn w:val="VerbatimChar"/>
-    <w:rPr/>
   </w:style>
 </w:styles>
 </file>

</xml_diff>

<commit_message>
added CI's to sts graph
</commit_message>
<xml_diff>
--- a/categorical/survival-analysis-and-event-history/emperors/emperors.docx
+++ b/categorical/survival-analysis-and-event-history/emperors/emperors.docx
@@ -65,7 +65,7 @@
         <w:pStyle w:val="Date"/>
       </w:pPr>
       <w:r>
-        <w:t xml:space="preserve">8</w:t>
+        <w:t xml:space="preserve">17</w:t>
       </w:r>
       <w:r>
         <w:t xml:space="preserve"> </w:t>
@@ -181,7 +181,7 @@
         <w:rPr>
           <w:rStyle w:val="StringTok"/>
         </w:rPr>
-        <w:t xml:space="preserve">"https://raw.githubusercontent.com/agrogan1/newstuff/master/categorical/survival</w:t>
+        <w:t xml:space="preserve">"https://raw.githubusercontent.com/agrogan1/newstuff/master/categor</w:t>
       </w:r>
       <w:r>
         <w:br/>
@@ -190,7 +190,7 @@
         <w:rPr>
           <w:rStyle w:val="StringTok"/>
         </w:rPr>
-        <w:t xml:space="preserve">&gt; -analysis-and-event-history/emperors/emperors.csv"</w:t>
+        <w:t xml:space="preserve">&gt; ical/survival-analysis-and-event-history/emperors/emperors.csv"</w:t>
       </w:r>
       <w:r>
         <w:br/>
@@ -466,7 +466,16 @@
         <w:rPr>
           <w:rStyle w:val="CommentTok"/>
         </w:rPr>
-        <w:t xml:space="preserve">// convert first 4 characters to real number</w:t>
+        <w:t xml:space="preserve">// convert first 4 characters to real</w:t>
+      </w:r>
+      <w:r>
+        <w:br/>
+      </w:r>
+      <w:r>
+        <w:rPr>
+          <w:rStyle w:val="NormalTok"/>
+        </w:rPr>
+        <w:t xml:space="preserve">&gt;  number</w:t>
       </w:r>
       <w:r>
         <w:br/>
@@ -552,7 +561,16 @@
         <w:rPr>
           <w:rStyle w:val="CommentTok"/>
         </w:rPr>
-        <w:t xml:space="preserve">// convert first 4 characters to real number</w:t>
+        <w:t xml:space="preserve">// convert first 4 characters to real</w:t>
+      </w:r>
+      <w:r>
+        <w:br/>
+      </w:r>
+      <w:r>
+        <w:rPr>
+          <w:rStyle w:val="NormalTok"/>
+        </w:rPr>
+        <w:t xml:space="preserve">&gt;  number</w:t>
       </w:r>
     </w:p>
     <w:p>
@@ -760,37 +778,52 @@
         <w:rPr>
           <w:rStyle w:val="CommentTok"/>
         </w:rPr>
-        <w:t xml:space="preserve">// show values of causeNUMERIC for non missing ages</w:t>
-      </w:r>
-      <w:r>
-        <w:br/>
-      </w:r>
-      <w:r>
-        <w:br/>
-      </w:r>
-      <w:r>
-        <w:rPr>
-          <w:rStyle w:val="NormalTok"/>
-        </w:rPr>
-        <w:t xml:space="preserve">───────────────────────────────────────────────────────────────────────────────────────────────────</w:t>
-      </w:r>
-      <w:r>
-        <w:br/>
-      </w:r>
-      <w:r>
-        <w:rPr>
-          <w:rStyle w:val="NormalTok"/>
-        </w:rPr>
-        <w:t xml:space="preserve">causeNUMERIC                                                                            (unlabeled)</w:t>
-      </w:r>
-      <w:r>
-        <w:br/>
-      </w:r>
-      <w:r>
-        <w:rPr>
-          <w:rStyle w:val="NormalTok"/>
-        </w:rPr>
-        <w:t xml:space="preserve">───────────────────────────────────────────────────────────────────────────────────────────────────</w:t>
+        <w:t xml:space="preserve">// show values of causeNUMERIC for non missing age</w:t>
+      </w:r>
+      <w:r>
+        <w:br/>
+      </w:r>
+      <w:r>
+        <w:rPr>
+          <w:rStyle w:val="NormalTok"/>
+        </w:rPr>
+        <w:t xml:space="preserve">&gt; </w:t>
+      </w:r>
+      <w:r>
+        <w:rPr>
+          <w:rStyle w:val="FunctionTok"/>
+        </w:rPr>
+        <w:t xml:space="preserve">s</w:t>
+      </w:r>
+      <w:r>
+        <w:br/>
+      </w:r>
+      <w:r>
+        <w:br/>
+      </w:r>
+      <w:r>
+        <w:rPr>
+          <w:rStyle w:val="NormalTok"/>
+        </w:rPr>
+        <w:t xml:space="preserve">──────────────────────────────────────────────────────────────────────────────────────</w:t>
+      </w:r>
+      <w:r>
+        <w:br/>
+      </w:r>
+      <w:r>
+        <w:rPr>
+          <w:rStyle w:val="NormalTok"/>
+        </w:rPr>
+        <w:t xml:space="preserve">causeNUMERIC                                                               (unlabeled)</w:t>
+      </w:r>
+      <w:r>
+        <w:br/>
+      </w:r>
+      <w:r>
+        <w:rPr>
+          <w:rStyle w:val="NormalTok"/>
+        </w:rPr>
+        <w:t xml:space="preserve">──────────────────────────────────────────────────────────────────────────────────────</w:t>
       </w:r>
       <w:r>
         <w:br/>
@@ -1007,37 +1040,43 @@
         <w:rPr>
           <w:rStyle w:val="NormalTok"/>
         </w:rPr>
-        <w:t xml:space="preserve"> riseNUMERIC</w:t>
-      </w:r>
-      <w:r>
-        <w:br/>
-      </w:r>
-      <w:r>
-        <w:br/>
-      </w:r>
-      <w:r>
-        <w:rPr>
-          <w:rStyle w:val="NormalTok"/>
-        </w:rPr>
-        <w:t xml:space="preserve">───────────────────────────────────────────────────────────────────────────────────────────────────</w:t>
-      </w:r>
-      <w:r>
-        <w:br/>
-      </w:r>
-      <w:r>
-        <w:rPr>
-          <w:rStyle w:val="NormalTok"/>
-        </w:rPr>
-        <w:t xml:space="preserve">riseNUMERIC                                                                             (unlabeled)</w:t>
-      </w:r>
-      <w:r>
-        <w:br/>
-      </w:r>
-      <w:r>
-        <w:rPr>
-          <w:rStyle w:val="NormalTok"/>
-        </w:rPr>
-        <w:t xml:space="preserve">───────────────────────────────────────────────────────────────────────────────────────────────────</w:t>
+        <w:t xml:space="preserve"> riseNUMERIC </w:t>
+      </w:r>
+      <w:r>
+        <w:rPr>
+          <w:rStyle w:val="CommentTok"/>
+        </w:rPr>
+        <w:t xml:space="preserve">// show values of riseNUMERIC</w:t>
+      </w:r>
+      <w:r>
+        <w:br/>
+      </w:r>
+      <w:r>
+        <w:br/>
+      </w:r>
+      <w:r>
+        <w:rPr>
+          <w:rStyle w:val="NormalTok"/>
+        </w:rPr>
+        <w:t xml:space="preserve">──────────────────────────────────────────────────────────────────────────────────────</w:t>
+      </w:r>
+      <w:r>
+        <w:br/>
+      </w:r>
+      <w:r>
+        <w:rPr>
+          <w:rStyle w:val="NormalTok"/>
+        </w:rPr>
+        <w:t xml:space="preserve">riseNUMERIC                                                                (unlabeled)</w:t>
+      </w:r>
+      <w:r>
+        <w:br/>
+      </w:r>
+      <w:r>
+        <w:rPr>
+          <w:rStyle w:val="NormalTok"/>
+        </w:rPr>
+        <w:t xml:space="preserve">──────────────────────────────────────────────────────────────────────────────────────</w:t>
       </w:r>
       <w:r>
         <w:br/>
@@ -1834,7 +1873,25 @@
         <w:rPr>
           <w:rStyle w:val="NormalTok"/>
         </w:rPr>
-        <w:t xml:space="preserve">(michigan)</w:t>
+        <w:t xml:space="preserve">(michigan) </w:t>
+      </w:r>
+      <w:r>
+        <w:rPr>
+          <w:rStyle w:val="KeywordTok"/>
+        </w:rPr>
+        <w:t xml:space="preserve">ci</w:t>
+      </w:r>
+      <w:r>
+        <w:rPr>
+          <w:rStyle w:val="NormalTok"/>
+        </w:rPr>
+        <w:t xml:space="preserve"> </w:t>
+      </w:r>
+      <w:r>
+        <w:rPr>
+          <w:rStyle w:val="CommentTok"/>
+        </w:rPr>
+        <w:t xml:space="preserve">// survival graph with CI's</w:t>
       </w:r>
       <w:r>
         <w:br/>
@@ -1938,16 +1995,22 @@
         <w:rPr>
           <w:rStyle w:val="NormalTok"/>
         </w:rPr>
-        <w:t xml:space="preserve">    /Users/agrogan/Desktop/GitHub/newstuff/categorical/survival-analysis-and-event-history/empero</w:t>
-      </w:r>
-      <w:r>
-        <w:br/>
-      </w:r>
-      <w:r>
-        <w:rPr>
-          <w:rStyle w:val="NormalTok"/>
-        </w:rPr>
-        <w:t xml:space="preserve">    &gt; rs/mysurvival0.png saved </w:t>
+        <w:t xml:space="preserve">    /Users/agrogan/Desktop/GitHub/newstuff/categorical/survival-analysis-and-event-</w:t>
+      </w:r>
+      <w:r>
+        <w:rPr>
+          <w:rStyle w:val="KeywordTok"/>
+        </w:rPr>
+        <w:t xml:space="preserve">h</w:t>
+      </w:r>
+      <w:r>
+        <w:br/>
+      </w:r>
+      <w:r>
+        <w:rPr>
+          <w:rStyle w:val="NormalTok"/>
+        </w:rPr>
+        <w:t xml:space="preserve">    &gt; istory/emperors/mysurvival0.png saved </w:t>
       </w:r>
       <w:r>
         <w:rPr>
@@ -2199,16 +2262,22 @@
         <w:rPr>
           <w:rStyle w:val="NormalTok"/>
         </w:rPr>
-        <w:t xml:space="preserve">    /Users/agrogan/Desktop/GitHub/newstuff/categorical/survival-analysis-and-event-history/empero</w:t>
-      </w:r>
-      <w:r>
-        <w:br/>
-      </w:r>
-      <w:r>
-        <w:rPr>
-          <w:rStyle w:val="NormalTok"/>
-        </w:rPr>
-        <w:t xml:space="preserve">    &gt; rs/mysurvival1.png saved </w:t>
+        <w:t xml:space="preserve">    /Users/agrogan/Desktop/GitHub/newstuff/categorical/survival-analysis-and-event-</w:t>
+      </w:r>
+      <w:r>
+        <w:rPr>
+          <w:rStyle w:val="KeywordTok"/>
+        </w:rPr>
+        <w:t xml:space="preserve">h</w:t>
+      </w:r>
+      <w:r>
+        <w:br/>
+      </w:r>
+      <w:r>
+        <w:rPr>
+          <w:rStyle w:val="NormalTok"/>
+        </w:rPr>
+        <w:t xml:space="preserve">    &gt; istory/emperors/mysurvival1.png saved </w:t>
       </w:r>
       <w:r>
         <w:rPr>
@@ -2660,7 +2729,34 @@
         <w:rPr>
           <w:rStyle w:val="CommentTok"/>
         </w:rPr>
-        <w:t xml:space="preserve">// survival curve w better legend</w:t>
+        <w:t xml:space="preserve">// survival curve w bette</w:t>
+      </w:r>
+      <w:r>
+        <w:br/>
+      </w:r>
+      <w:r>
+        <w:rPr>
+          <w:rStyle w:val="NormalTok"/>
+        </w:rPr>
+        <w:t xml:space="preserve">&gt; </w:t>
+      </w:r>
+      <w:r>
+        <w:rPr>
+          <w:rStyle w:val="FunctionTok"/>
+        </w:rPr>
+        <w:t xml:space="preserve">r</w:t>
+      </w:r>
+      <w:r>
+        <w:rPr>
+          <w:rStyle w:val="NormalTok"/>
+        </w:rPr>
+        <w:t xml:space="preserve"> </w:t>
+      </w:r>
+      <w:r>
+        <w:rPr>
+          <w:rStyle w:val="BaseNTok"/>
+        </w:rPr>
+        <w:t xml:space="preserve">legend</w:t>
       </w:r>
       <w:r>
         <w:br/>
@@ -2764,16 +2860,22 @@
         <w:rPr>
           <w:rStyle w:val="NormalTok"/>
         </w:rPr>
-        <w:t xml:space="preserve">    /Users/agrogan/Desktop/GitHub/newstuff/categorical/survival-analysis-and-event-history/empero</w:t>
-      </w:r>
-      <w:r>
-        <w:br/>
-      </w:r>
-      <w:r>
-        <w:rPr>
-          <w:rStyle w:val="NormalTok"/>
-        </w:rPr>
-        <w:t xml:space="preserve">    &gt; rs/mysurvival2.png saved </w:t>
+        <w:t xml:space="preserve">    /Users/agrogan/Desktop/GitHub/newstuff/categorical/survival-analysis-and-event-</w:t>
+      </w:r>
+      <w:r>
+        <w:rPr>
+          <w:rStyle w:val="KeywordTok"/>
+        </w:rPr>
+        <w:t xml:space="preserve">h</w:t>
+      </w:r>
+      <w:r>
+        <w:br/>
+      </w:r>
+      <w:r>
+        <w:rPr>
+          <w:rStyle w:val="NormalTok"/>
+        </w:rPr>
+        <w:t xml:space="preserve">    &gt; istory/emperors/mysurvival2.png saved </w:t>
       </w:r>
       <w:r>
         <w:rPr>
@@ -3534,16 +3636,16 @@
         <w:rPr>
           <w:rStyle w:val="NormalTok"/>
         </w:rPr>
-        <w:t xml:space="preserve">─────────────────────────────────┬────────────────────────────────────────────────────────────────</w:t>
-      </w:r>
-      <w:r>
-        <w:br/>
-      </w:r>
-      <w:r>
-        <w:rPr>
-          <w:rStyle w:val="NormalTok"/>
-        </w:rPr>
-        <w:t xml:space="preserve">                              _t │ Haz. </w:t>
+        <w:t xml:space="preserve">────────────────────┬────────────────────────────────────────────────────────────────</w:t>
+      </w:r>
+      <w:r>
+        <w:br/>
+      </w:r>
+      <w:r>
+        <w:rPr>
+          <w:rStyle w:val="NormalTok"/>
+        </w:rPr>
+        <w:t xml:space="preserve">                 _t │ Haz. </w:t>
       </w:r>
       <w:r>
         <w:rPr>
@@ -3564,43 +3666,43 @@
         <w:rPr>
           <w:rStyle w:val="NormalTok"/>
         </w:rPr>
-        <w:t xml:space="preserve">─────────────────────────────────┼────────────────────────────────────────────────────────────────</w:t>
-      </w:r>
-      <w:r>
-        <w:br/>
-      </w:r>
-      <w:r>
-        <w:rPr>
-          <w:rStyle w:val="NormalTok"/>
-        </w:rPr>
-        <w:t xml:space="preserve">                    causeNUMERIC │</w:t>
-      </w:r>
-      <w:r>
-        <w:br/>
-      </w:r>
-      <w:r>
-        <w:rPr>
-          <w:rStyle w:val="NormalTok"/>
-        </w:rPr>
-        <w:t xml:space="preserve">                  Assassination  │   2.903395   1.087888     2.84   0.004     1.393044    6.051281</w:t>
-      </w:r>
-      <w:r>
-        <w:br/>
-      </w:r>
-      <w:r>
-        <w:rPr>
-          <w:rStyle w:val="NormalTok"/>
-        </w:rPr>
-        <w:t xml:space="preserve">                      Captivity  │   .6157704   .7019255    -0.43   0.671     .0659359    5.750634</w:t>
-      </w:r>
-      <w:r>
-        <w:br/>
-      </w:r>
-      <w:r>
-        <w:rPr>
-          <w:rStyle w:val="NormalTok"/>
-        </w:rPr>
-        <w:t xml:space="preserve">                 Died </w:t>
+        <w:t xml:space="preserve">────────────────────┼────────────────────────────────────────────────────────────────</w:t>
+      </w:r>
+      <w:r>
+        <w:br/>
+      </w:r>
+      <w:r>
+        <w:rPr>
+          <w:rStyle w:val="NormalTok"/>
+        </w:rPr>
+        <w:t xml:space="preserve">       causeNUMERIC │</w:t>
+      </w:r>
+      <w:r>
+        <w:br/>
+      </w:r>
+      <w:r>
+        <w:rPr>
+          <w:rStyle w:val="NormalTok"/>
+        </w:rPr>
+        <w:t xml:space="preserve">     Assassination  │   2.903395   1.087888     2.84   0.004     1.393044    6.051281</w:t>
+      </w:r>
+      <w:r>
+        <w:br/>
+      </w:r>
+      <w:r>
+        <w:rPr>
+          <w:rStyle w:val="NormalTok"/>
+        </w:rPr>
+        <w:t xml:space="preserve">         Captivity  │   .6157704   .7019255    -0.43   0.671     .0659359    5.750634</w:t>
+      </w:r>
+      <w:r>
+        <w:br/>
+      </w:r>
+      <w:r>
+        <w:rPr>
+          <w:rStyle w:val="NormalTok"/>
+        </w:rPr>
+        <w:t xml:space="preserve">    Died </w:t>
       </w:r>
       <w:r>
         <w:rPr>
@@ -3621,52 +3723,52 @@
         <w:rPr>
           <w:rStyle w:val="NormalTok"/>
         </w:rPr>
-        <w:t xml:space="preserve">                      Execution  │   1.262384   .5780177     0.51   0.611     .5145707    3.096976</w:t>
-      </w:r>
-      <w:r>
-        <w:br/>
-      </w:r>
-      <w:r>
-        <w:rPr>
-          <w:rStyle w:val="NormalTok"/>
-        </w:rPr>
-        <w:t xml:space="preserve">                        Suicide  │   1.420734   .9364432     0.53   0.594     .3903581    5.170852</w:t>
-      </w:r>
-      <w:r>
-        <w:br/>
-      </w:r>
-      <w:r>
-        <w:rPr>
-          <w:rStyle w:val="NormalTok"/>
-        </w:rPr>
-        <w:t xml:space="preserve">                        Unknown  │   .9040191   .9428808    -0.10   0.923     .1170536    6.981847</w:t>
-      </w:r>
-      <w:r>
-        <w:br/>
-      </w:r>
-      <w:r>
-        <w:rPr>
-          <w:rStyle w:val="NormalTok"/>
-        </w:rPr>
-        <w:t xml:space="preserve">                                 │</w:t>
-      </w:r>
-      <w:r>
-        <w:br/>
-      </w:r>
-      <w:r>
-        <w:rPr>
-          <w:rStyle w:val="NormalTok"/>
-        </w:rPr>
-        <w:t xml:space="preserve">                     riseNUMERIC │</w:t>
-      </w:r>
-      <w:r>
-        <w:br/>
-      </w:r>
-      <w:r>
-        <w:rPr>
-          <w:rStyle w:val="NormalTok"/>
-        </w:rPr>
-        <w:t xml:space="preserve">            Appointment </w:t>
+        <w:t xml:space="preserve">         Execution  │   1.262384   .5780177     0.51   0.611     .5145707    3.096976</w:t>
+      </w:r>
+      <w:r>
+        <w:br/>
+      </w:r>
+      <w:r>
+        <w:rPr>
+          <w:rStyle w:val="NormalTok"/>
+        </w:rPr>
+        <w:t xml:space="preserve">           Suicide  │   1.420734   .9364432     0.53   0.594     .3903581    5.170852</w:t>
+      </w:r>
+      <w:r>
+        <w:br/>
+      </w:r>
+      <w:r>
+        <w:rPr>
+          <w:rStyle w:val="NormalTok"/>
+        </w:rPr>
+        <w:t xml:space="preserve">           Unknown  │   .9040191   .9428808    -0.10   0.923     .1170536    6.981847</w:t>
+      </w:r>
+      <w:r>
+        <w:br/>
+      </w:r>
+      <w:r>
+        <w:rPr>
+          <w:rStyle w:val="NormalTok"/>
+        </w:rPr>
+        <w:t xml:space="preserve">                    │</w:t>
+      </w:r>
+      <w:r>
+        <w:br/>
+      </w:r>
+      <w:r>
+        <w:rPr>
+          <w:rStyle w:val="NormalTok"/>
+        </w:rPr>
+        <w:t xml:space="preserve">        riseNUMERIC │</w:t>
+      </w:r>
+      <w:r>
+        <w:br/>
+      </w:r>
+      <w:r>
+        <w:rPr>
+          <w:rStyle w:val="NormalTok"/>
+        </w:rPr>
+        <w:t xml:space="preserve">Appointment </w:t>
       </w:r>
       <w:r>
         <w:rPr>
@@ -3678,16 +3780,16 @@
         <w:rPr>
           <w:rStyle w:val="NormalTok"/>
         </w:rPr>
-        <w:t xml:space="preserve"> Army  │   .5067648    .252628    -1.36   0.173     .1907536    1.346295</w:t>
-      </w:r>
-      <w:r>
-        <w:br/>
-      </w:r>
-      <w:r>
-        <w:rPr>
-          <w:rStyle w:val="NormalTok"/>
-        </w:rPr>
-        <w:t xml:space="preserve">         Appointment </w:t>
+        <w:t xml:space="preserve"> A..  │   .5067648    .252628    -1.36   0.173     .1907536    1.346295</w:t>
+      </w:r>
+      <w:r>
+        <w:br/>
+      </w:r>
+      <w:r>
+        <w:rPr>
+          <w:rStyle w:val="NormalTok"/>
+        </w:rPr>
+        <w:t xml:space="preserve">Appointment </w:t>
       </w:r>
       <w:r>
         <w:rPr>
@@ -3699,7 +3801,7 @@
         <w:rPr>
           <w:rStyle w:val="NormalTok"/>
         </w:rPr>
-        <w:t xml:space="preserve"> Emperor  │   .7952664   .5753412    -0.32   0.752     .1926215    3.283375</w:t>
+        <w:t xml:space="preserve"> E..  │   .7952664   .5753412    -0.32   0.752     .1926215    3.283375</w:t>
       </w:r>
       <w:r>
         <w:br/>
@@ -3720,16 +3822,16 @@
         <w:rPr>
           <w:rStyle w:val="NormalTok"/>
         </w:rPr>
-        <w:t xml:space="preserve"> Praetorian Guard  │   .2160533   .1461524    -2.27   0.024      .057379    .8135208</w:t>
-      </w:r>
-      <w:r>
-        <w:br/>
-      </w:r>
-      <w:r>
-        <w:rPr>
-          <w:rStyle w:val="NormalTok"/>
-        </w:rPr>
-        <w:t xml:space="preserve">          Appointment </w:t>
+        <w:t xml:space="preserve"> P..  │   .2160533   .1461524    -2.27   0.024      .057379    .8135208</w:t>
+      </w:r>
+      <w:r>
+        <w:br/>
+      </w:r>
+      <w:r>
+        <w:rPr>
+          <w:rStyle w:val="NormalTok"/>
+        </w:rPr>
+        <w:t xml:space="preserve">Appointment </w:t>
       </w:r>
       <w:r>
         <w:rPr>
@@ -3741,43 +3843,43 @@
         <w:rPr>
           <w:rStyle w:val="NormalTok"/>
         </w:rPr>
-        <w:t xml:space="preserve"> Senate  │   .2247029   .1196918    -2.80   0.005     .0791046    .6382865</w:t>
-      </w:r>
-      <w:r>
-        <w:br/>
-      </w:r>
-      <w:r>
-        <w:rPr>
-          <w:rStyle w:val="NormalTok"/>
-        </w:rPr>
-        <w:t xml:space="preserve">                       Election  │    1.07545   1.123459     0.07   0.944     .1388001    8.332792</w:t>
-      </w:r>
-      <w:r>
-        <w:br/>
-      </w:r>
-      <w:r>
-        <w:rPr>
-          <w:rStyle w:val="NormalTok"/>
-        </w:rPr>
-        <w:t xml:space="preserve">                       Purchase  │   .5483916    .596986    -0.55   0.581     .0649325    4.631477</w:t>
-      </w:r>
-      <w:r>
-        <w:br/>
-      </w:r>
-      <w:r>
-        <w:rPr>
-          <w:rStyle w:val="NormalTok"/>
-        </w:rPr>
-        <w:t xml:space="preserve">                   Seized Power  │   .4053515   .1654931    -2.21   0.027     .1821005    .9023027</w:t>
-      </w:r>
-      <w:r>
-        <w:br/>
-      </w:r>
-      <w:r>
-        <w:rPr>
-          <w:rStyle w:val="NormalTok"/>
-        </w:rPr>
-        <w:t xml:space="preserve">─────────────────────────────────┴────────────────────────────────────────────────────────────────</w:t>
+        <w:t xml:space="preserve"> S..  │   .2247029   .1196918    -2.80   0.005     .0791046    .6382865</w:t>
+      </w:r>
+      <w:r>
+        <w:br/>
+      </w:r>
+      <w:r>
+        <w:rPr>
+          <w:rStyle w:val="NormalTok"/>
+        </w:rPr>
+        <w:t xml:space="preserve">          Election  │    1.07545   1.123459     0.07   0.944     .1388001    8.332792</w:t>
+      </w:r>
+      <w:r>
+        <w:br/>
+      </w:r>
+      <w:r>
+        <w:rPr>
+          <w:rStyle w:val="NormalTok"/>
+        </w:rPr>
+        <w:t xml:space="preserve">          Purchase  │   .5483916    .596986    -0.55   0.581     .0649325    4.631477</w:t>
+      </w:r>
+      <w:r>
+        <w:br/>
+      </w:r>
+      <w:r>
+        <w:rPr>
+          <w:rStyle w:val="NormalTok"/>
+        </w:rPr>
+        <w:t xml:space="preserve">      Seized Power  │   .4053515   .1654931    -2.21   0.027     .1821005    .9023027</w:t>
+      </w:r>
+      <w:r>
+        <w:br/>
+      </w:r>
+      <w:r>
+        <w:rPr>
+          <w:rStyle w:val="NormalTok"/>
+        </w:rPr>
+        <w:t xml:space="preserve">────────────────────┴────────────────────────────────────────────────────────────────</w:t>
       </w:r>
     </w:p>
     <w:p>
@@ -3916,16 +4018,22 @@
         <w:rPr>
           <w:rStyle w:val="NormalTok"/>
         </w:rPr>
-        <w:t xml:space="preserve">    /Users/agrogan/Desktop/GitHub/newstuff/categorical/survival-analysis-and-event-history/empero</w:t>
-      </w:r>
-      <w:r>
-        <w:br/>
-      </w:r>
-      <w:r>
-        <w:rPr>
-          <w:rStyle w:val="NormalTok"/>
-        </w:rPr>
-        <w:t xml:space="preserve">    &gt; rs/mycox1.png saved </w:t>
+        <w:t xml:space="preserve">    /Users/agrogan/Desktop/GitHub/newstuff/categorical/survival-analysis-and-event-</w:t>
+      </w:r>
+      <w:r>
+        <w:rPr>
+          <w:rStyle w:val="KeywordTok"/>
+        </w:rPr>
+        <w:t xml:space="preserve">h</w:t>
+      </w:r>
+      <w:r>
+        <w:br/>
+      </w:r>
+      <w:r>
+        <w:rPr>
+          <w:rStyle w:val="NormalTok"/>
+        </w:rPr>
+        <w:t xml:space="preserve">    &gt; istory/emperors/mycox1.png saved </w:t>
       </w:r>
       <w:r>
         <w:rPr>
@@ -4329,16 +4437,22 @@
         <w:rPr>
           <w:rStyle w:val="NormalTok"/>
         </w:rPr>
-        <w:t xml:space="preserve">    /Users/agrogan/Desktop/GitHub/newstuff/categorical/survival-analysis-and-event-history/empero</w:t>
-      </w:r>
-      <w:r>
-        <w:br/>
-      </w:r>
-      <w:r>
-        <w:rPr>
-          <w:rStyle w:val="NormalTok"/>
-        </w:rPr>
-        <w:t xml:space="preserve">    &gt; rs/mycox2.png saved </w:t>
+        <w:t xml:space="preserve">    /Users/agrogan/Desktop/GitHub/newstuff/categorical/survival-analysis-and-event-</w:t>
+      </w:r>
+      <w:r>
+        <w:rPr>
+          <w:rStyle w:val="KeywordTok"/>
+        </w:rPr>
+        <w:t xml:space="preserve">h</w:t>
+      </w:r>
+      <w:r>
+        <w:br/>
+      </w:r>
+      <w:r>
+        <w:rPr>
+          <w:rStyle w:val="NormalTok"/>
+        </w:rPr>
+        <w:t xml:space="preserve">    &gt; istory/emperors/mycox2.png saved </w:t>
       </w:r>
       <w:r>
         <w:rPr>
@@ -4889,16 +5003,22 @@
         <w:rPr>
           <w:rStyle w:val="NormalTok"/>
         </w:rPr>
-        <w:t xml:space="preserve">    /Users/agrogan/Desktop/GitHub/newstuff/categorical/survival-analysis-and-event-history/empero</w:t>
-      </w:r>
-      <w:r>
-        <w:br/>
-      </w:r>
-      <w:r>
-        <w:rPr>
-          <w:rStyle w:val="NormalTok"/>
-        </w:rPr>
-        <w:t xml:space="preserve">    &gt; rs/ph.png saved </w:t>
+        <w:t xml:space="preserve">    /Users/agrogan/Desktop/GitHub/newstuff/categorical/survival-analysis-and-event-</w:t>
+      </w:r>
+      <w:r>
+        <w:rPr>
+          <w:rStyle w:val="KeywordTok"/>
+        </w:rPr>
+        <w:t xml:space="preserve">h</w:t>
+      </w:r>
+      <w:r>
+        <w:br/>
+      </w:r>
+      <w:r>
+        <w:rPr>
+          <w:rStyle w:val="NormalTok"/>
+        </w:rPr>
+        <w:t xml:space="preserve">    &gt; istory/emperors/ph.png saved </w:t>
       </w:r>
       <w:r>
         <w:rPr>

</xml_diff>